<commit_message>
doc: se hace la modificacion del planteamiento del problema
</commit_message>
<xml_diff>
--- a/Arquitectura de software/GTI-F-007_Formato_Documento_de_Arquitectura ACT.docx
+++ b/Arquitectura de software/GTI-F-007_Formato_Documento_de_Arquitectura ACT.docx
@@ -1,6 +1,6 @@
 
 <file path=word/document.xml><?xml version="1.0" encoding="utf-8"?>
-<w:document xmlns:wpc="http://schemas.microsoft.com/office/word/2010/wordprocessingCanvas" xmlns:cx="http://schemas.microsoft.com/office/drawing/2014/chartex" xmlns:cx1="http://schemas.microsoft.com/office/drawing/2015/9/8/chartex" xmlns:cx2="http://schemas.microsoft.com/office/drawing/2015/10/21/chartex" xmlns:cx3="http://schemas.microsoft.com/office/drawing/2016/5/9/chartex" xmlns:cx4="http://schemas.microsoft.com/office/drawing/2016/5/10/chartex" xmlns:cx5="http://schemas.microsoft.com/office/drawing/2016/5/11/chartex" xmlns:cx6="http://schemas.microsoft.com/office/drawing/2016/5/12/chartex" xmlns:cx7="http://schemas.microsoft.com/office/drawing/2016/5/13/chartex" xmlns:cx8="http://schemas.microsoft.com/office/drawing/2016/5/14/chartex" xmlns:mc="http://schemas.openxmlformats.org/markup-compatibility/2006" xmlns:aink="http://schemas.microsoft.com/office/drawing/2016/ink" xmlns:am3d="http://schemas.microsoft.com/office/drawing/2017/model3d" xmlns:o="urn:schemas-microsoft-com:office:office" xmlns:oel="http://schemas.microsoft.com/office/2019/extlst" xmlns:r="http://schemas.openxmlformats.org/officeDocument/2006/relationships" xmlns:m="http://schemas.openxmlformats.org/officeDocument/2006/math" xmlns:v="urn:schemas-microsoft-com:vml" xmlns:wp14="http://schemas.microsoft.com/office/word/2010/wordprocessingDrawing" xmlns:wp="http://schemas.openxmlformats.org/drawingml/2006/wordprocessingDrawing" xmlns:w10="urn:schemas-microsoft-com:office:word" xmlns:w="http://schemas.openxmlformats.org/wordprocessingml/2006/main" xmlns:w14="http://schemas.microsoft.com/office/word/2010/wordml" xmlns:w15="http://schemas.microsoft.com/office/word/2012/wordml" xmlns:w16cex="http://schemas.microsoft.com/office/word/2018/wordml/cex" xmlns:w16cid="http://schemas.microsoft.com/office/word/2016/wordml/cid" xmlns:w16="http://schemas.microsoft.com/office/word/2018/wordml" xmlns:w16du="http://schemas.microsoft.com/office/word/2023/wordml/word16du" xmlns:w16sdtdh="http://schemas.microsoft.com/office/word/2020/wordml/sdtdatahash" xmlns:w16sdtfl="http://schemas.microsoft.com/office/word/2024/wordml/sdtformatlock" xmlns:w16se="http://schemas.microsoft.com/office/word/2015/wordml/symex" xmlns:wpg="http://schemas.microsoft.com/office/word/2010/wordprocessingGroup" xmlns:wpi="http://schemas.microsoft.com/office/word/2010/wordprocessingInk" xmlns:wne="http://schemas.microsoft.com/office/word/2006/wordml" xmlns:wps="http://schemas.microsoft.com/office/word/2010/wordprocessingShape" mc:Ignorable="w14 w15 w16se w16cid w16 w16cex w16sdtdh w16sdtfl w16du wp14">
+<w:document xmlns:wpc="http://schemas.microsoft.com/office/word/2010/wordprocessingCanvas" xmlns:cx="http://schemas.microsoft.com/office/drawing/2014/chartex" xmlns:mc="http://schemas.openxmlformats.org/markup-compatibility/2006" xmlns:o="urn:schemas-microsoft-com:office:office" xmlns:r="http://schemas.openxmlformats.org/officeDocument/2006/relationships" xmlns:m="http://schemas.openxmlformats.org/officeDocument/2006/math" xmlns:v="urn:schemas-microsoft-com:vml" xmlns:wp14="http://schemas.microsoft.com/office/word/2010/wordprocessingDrawing" xmlns:wp="http://schemas.openxmlformats.org/drawingml/2006/wordprocessingDrawing" xmlns:w10="urn:schemas-microsoft-com:office:word" xmlns:w="http://schemas.openxmlformats.org/wordprocessingml/2006/main" xmlns:w14="http://schemas.microsoft.com/office/word/2010/wordml" xmlns:w15="http://schemas.microsoft.com/office/word/2012/wordml" xmlns:w16se="http://schemas.microsoft.com/office/word/2015/wordml/symex" xmlns:wpg="http://schemas.microsoft.com/office/word/2010/wordprocessingGroup" xmlns:wpi="http://schemas.microsoft.com/office/word/2010/wordprocessingInk" xmlns:wne="http://schemas.microsoft.com/office/word/2006/wordml" xmlns:wps="http://schemas.microsoft.com/office/word/2010/wordprocessingShape" mc:Ignorable="w14 w15 w16se wp14">
   <w:body>
     <w:p>
       <w:pPr>
@@ -17,7 +17,7 @@
     <w:p>
       <w:pPr>
         <w:spacing w:before="120"/>
-        <w:jc w:val="left"/>
+        <w:jc w:val="center"/>
         <w:rPr>
           <w:b/>
           <w:smallCaps/>
@@ -37,15 +37,15 @@
     </w:p>
     <w:p>
       <w:pPr>
-        <w:jc w:val="left"/>
-        <w:rPr>
-          <w:lang w:val="es-CO"/>
-        </w:rPr>
-      </w:pPr>
-    </w:p>
-    <w:p>
-      <w:pPr>
-        <w:jc w:val="left"/>
+        <w:jc w:val="center"/>
+        <w:rPr>
+          <w:lang w:val="es-CO"/>
+        </w:rPr>
+      </w:pPr>
+    </w:p>
+    <w:p>
+      <w:pPr>
+        <w:jc w:val="center"/>
         <w:rPr>
           <w:lang w:val="es-CO"/>
         </w:rPr>
@@ -62,7 +62,7 @@
         </w:tabs>
         <w:spacing w:before="1560"/>
         <w:ind w:left="851" w:right="2098"/>
-        <w:jc w:val="left"/>
+        <w:jc w:val="center"/>
         <w:rPr>
           <w:b/>
           <w:sz w:val="28"/>
@@ -77,28 +77,22 @@
           <w:szCs w:val="28"/>
           <w:lang w:val="es-CO"/>
         </w:rPr>
-        <w:t xml:space="preserve">   Documento de Especificación de       Arquitectura</w:t>
-      </w:r>
-    </w:p>
-    <w:p>
-      <w:pPr>
-        <w:jc w:val="left"/>
-        <w:rPr>
-          <w:lang w:val="es-CO"/>
-        </w:rPr>
-      </w:pPr>
-      <w:r>
-        <w:rPr>
-          <w:lang w:val="es-CO"/>
-        </w:rPr>
-        <w:t xml:space="preserve">             </w:t>
-      </w:r>
+        <w:t>Documento de Especificación de       Arquitectura</w:t>
+      </w:r>
+    </w:p>
+    <w:p>
+      <w:pPr>
+        <w:jc w:val="center"/>
+        <w:rPr>
+          <w:lang w:val="es-CO"/>
+        </w:rPr>
+      </w:pPr>
     </w:p>
     <w:p>
       <w:pPr>
         <w:spacing w:before="240"/>
         <w:ind w:left="1134"/>
-        <w:jc w:val="left"/>
+        <w:jc w:val="center"/>
         <w:rPr>
           <w:sz w:val="28"/>
           <w:szCs w:val="28"/>
@@ -110,7 +104,7 @@
       <w:pPr>
         <w:spacing w:before="240"/>
         <w:ind w:left="1134"/>
-        <w:jc w:val="left"/>
+        <w:jc w:val="center"/>
         <w:rPr>
           <w:sz w:val="28"/>
           <w:szCs w:val="28"/>
@@ -122,7 +116,7 @@
       <w:pPr>
         <w:spacing w:before="240"/>
         <w:ind w:left="1134"/>
-        <w:jc w:val="left"/>
+        <w:jc w:val="center"/>
         <w:rPr>
           <w:sz w:val="28"/>
           <w:szCs w:val="28"/>
@@ -134,7 +128,7 @@
       <w:pPr>
         <w:spacing w:before="240"/>
         <w:ind w:left="1134"/>
-        <w:jc w:val="left"/>
+        <w:jc w:val="center"/>
         <w:rPr>
           <w:sz w:val="28"/>
           <w:szCs w:val="28"/>
@@ -146,7 +140,7 @@
       <w:pPr>
         <w:spacing w:before="240"/>
         <w:ind w:left="1134"/>
-        <w:jc w:val="left"/>
+        <w:jc w:val="center"/>
         <w:rPr>
           <w:sz w:val="28"/>
           <w:szCs w:val="28"/>
@@ -158,7 +152,7 @@
       <w:pPr>
         <w:spacing w:before="240"/>
         <w:ind w:left="1134"/>
-        <w:jc w:val="left"/>
+        <w:jc w:val="center"/>
         <w:rPr>
           <w:sz w:val="28"/>
           <w:szCs w:val="28"/>
@@ -169,7 +163,7 @@
     <w:p>
       <w:pPr>
         <w:ind w:firstLine="708"/>
-        <w:jc w:val="left"/>
+        <w:jc w:val="center"/>
         <w:rPr>
           <w:b/>
           <w:sz w:val="28"/>
@@ -187,62 +181,53 @@
         </w:rPr>
         <w:t>Realizado por:</w:t>
       </w:r>
-      <w:r>
-        <w:rPr>
-          <w:b/>
+    </w:p>
+    <w:p>
+      <w:pPr>
+        <w:ind w:firstLine="708"/>
+        <w:jc w:val="center"/>
+        <w:rPr>
           <w:sz w:val="28"/>
           <w:szCs w:val="28"/>
           <w:lang w:val="es-CO"/>
         </w:rPr>
-        <w:t xml:space="preserve"> </w:t>
-      </w:r>
-    </w:p>
-    <w:p>
-      <w:pPr>
-        <w:ind w:firstLine="708"/>
-        <w:jc w:val="left"/>
+      </w:pPr>
+      <w:bookmarkStart w:id="2" w:name="_heading=h.64m75nx6jxge" w:colFirst="0" w:colLast="0"/>
+      <w:bookmarkEnd w:id="2"/>
+      <w:r>
         <w:rPr>
           <w:sz w:val="28"/>
           <w:szCs w:val="28"/>
           <w:lang w:val="es-CO"/>
         </w:rPr>
-      </w:pPr>
-      <w:bookmarkStart w:id="2" w:name="_heading=h.64m75nx6jxge" w:colFirst="0" w:colLast="0"/>
-      <w:bookmarkEnd w:id="2"/>
-      <w:r>
+        <w:t>David Cruz</w:t>
+      </w:r>
+    </w:p>
+    <w:p>
+      <w:pPr>
+        <w:ind w:firstLine="708"/>
+        <w:jc w:val="center"/>
         <w:rPr>
           <w:sz w:val="28"/>
           <w:szCs w:val="28"/>
           <w:lang w:val="es-CO"/>
         </w:rPr>
-        <w:t>David Cruz</w:t>
-      </w:r>
-    </w:p>
-    <w:p>
-      <w:pPr>
-        <w:ind w:firstLine="708"/>
-        <w:jc w:val="left"/>
+      </w:pPr>
+      <w:bookmarkStart w:id="3" w:name="_heading=h.evq2zyhf08v2" w:colFirst="0" w:colLast="0"/>
+      <w:bookmarkEnd w:id="3"/>
+      <w:r>
         <w:rPr>
           <w:sz w:val="28"/>
           <w:szCs w:val="28"/>
           <w:lang w:val="es-CO"/>
         </w:rPr>
-      </w:pPr>
-      <w:bookmarkStart w:id="3" w:name="_heading=h.evq2zyhf08v2" w:colFirst="0" w:colLast="0"/>
-      <w:bookmarkEnd w:id="3"/>
-      <w:r>
-        <w:rPr>
-          <w:sz w:val="28"/>
-          <w:szCs w:val="28"/>
-          <w:lang w:val="es-CO"/>
-        </w:rPr>
         <w:t>Edwin Abaunza</w:t>
       </w:r>
     </w:p>
     <w:p>
       <w:pPr>
         <w:ind w:firstLine="708"/>
-        <w:jc w:val="left"/>
+        <w:jc w:val="center"/>
         <w:rPr>
           <w:sz w:val="28"/>
           <w:szCs w:val="28"/>
@@ -283,7 +268,7 @@
     <w:p>
       <w:pPr>
         <w:ind w:firstLine="708"/>
-        <w:jc w:val="left"/>
+        <w:jc w:val="center"/>
         <w:rPr>
           <w:sz w:val="28"/>
           <w:szCs w:val="28"/>
@@ -304,7 +289,7 @@
     <w:p>
       <w:pPr>
         <w:ind w:firstLine="708"/>
-        <w:jc w:val="left"/>
+        <w:jc w:val="center"/>
         <w:rPr>
           <w:sz w:val="28"/>
           <w:szCs w:val="28"/>
@@ -947,10 +932,8 @@
     </w:p>
     <w:tbl>
       <w:tblPr>
-        <w:tblStyle w:val="ab"/>
         <w:tblW w:w="8422" w:type="dxa"/>
         <w:jc w:val="center"/>
-        <w:tblInd w:w="0" w:type="dxa"/>
         <w:tblBorders>
           <w:top w:val="single" w:sz="12" w:space="0" w:color="000000"/>
           <w:left w:val="single" w:sz="12" w:space="0" w:color="000000"/>
@@ -1306,7 +1289,6 @@
           <w:docPartUnique/>
         </w:docPartObj>
       </w:sdtPr>
-      <w:sdtEndPr/>
       <w:sdtContent>
         <w:p>
           <w:pPr>
@@ -4191,21 +4173,19 @@
         <w:rPr>
           <w:lang w:val="es-CO"/>
         </w:rPr>
-        <w:t xml:space="preserve">L-MACK es un sistema desarrollado para mejorar el control y la organización en el ingreso de aprendices, la gestión de ambientes, el registro de equipos tecnológicos y la administración de minutas en el SENA – Centro de Servicios Financieros. Actualmente, estos procesos se llevan a cabo de manera manual, lo que puede generar desorden, pérdida de información, errores humanos y dificultades en el seguimiento de </w:t>
-      </w:r>
-      <w:proofErr w:type="gramStart"/>
-      <w:r>
-        <w:rPr>
-          <w:lang w:val="es-CO"/>
-        </w:rPr>
-        <w:t>los mismos</w:t>
-      </w:r>
-      <w:proofErr w:type="gramEnd"/>
-      <w:r>
-        <w:rPr>
-          <w:lang w:val="es-CO"/>
-        </w:rPr>
-        <w:t xml:space="preserve">. Este sistema busca centralizar y automatizar estos procedimientos mediante un entorno digital seguro y accesible para los usuarios autorizados, brindando mayor eficiencia, control y </w:t>
+        <w:t xml:space="preserve">L-MACK es un sistema desarrollado para mejorar el control y la organización en el ingreso de aprendices, la gestión de ambientes, el registro de </w:t>
+      </w:r>
+      <w:r>
+        <w:rPr>
+          <w:lang w:val="es-CO"/>
+        </w:rPr>
+        <w:t xml:space="preserve">incidentes que se puedan presentar </w:t>
+      </w:r>
+      <w:r>
+        <w:rPr>
+          <w:lang w:val="es-CO"/>
+        </w:rPr>
+        <w:t xml:space="preserve">y la administración de minutas en el SENA – Centro de Servicios Financieros. Actualmente, estos procesos se llevan a cabo de manera manual, lo que puede generar desorden, pérdida de información, errores humanos y dificultades en el seguimiento de los mismos. Este sistema busca automatizar estos procedimientos mediante un entorno digital seguro y accesible para los usuarios autorizados, brindando mayor eficiencia, control y </w:t>
       </w:r>
       <w:r>
         <w:rPr>
@@ -4304,13 +4284,7 @@
         <w:rPr>
           <w:lang w:val="es-CO"/>
         </w:rPr>
-        <w:t xml:space="preserve">gestionar </w:t>
-      </w:r>
-      <w:r>
-        <w:rPr>
-          <w:lang w:val="es-CO"/>
-        </w:rPr>
-        <w:t>los ambientes</w:t>
+        <w:t>gestionar los ambientes</w:t>
       </w:r>
       <w:r>
         <w:rPr>
@@ -4322,7 +4296,19 @@
         <w:rPr>
           <w:lang w:val="es-CO"/>
         </w:rPr>
-        <w:t xml:space="preserve"> para la formación, el control de dispositivos en los ambientes, y documentar minutas al momento de entregar y recibir un espacio. Esto dirigido para el SENA - Centro de Servicios Financieros</w:t>
+        <w:t xml:space="preserve"> para la formación, el control de </w:t>
+      </w:r>
+      <w:r>
+        <w:rPr>
+          <w:lang w:val="es-CO"/>
+        </w:rPr>
+        <w:t xml:space="preserve">los incidentes </w:t>
+      </w:r>
+      <w:r>
+        <w:rPr>
+          <w:lang w:val="es-CO"/>
+        </w:rPr>
+        <w:t>en los ambientes, y documentar minutas al momento de entregar y recibir un espacio. Esto dirigido para el SENA - Centro de Servicios Financieros</w:t>
       </w:r>
     </w:p>
     <w:p>
@@ -4402,7 +4388,19 @@
         <w:rPr>
           <w:lang w:val="es-CO"/>
         </w:rPr>
-        <w:t xml:space="preserve"> el ingreso y salida de los aprendices al centro, asignar ambientes para la formación, llevar control de dispositivos tecnológicos por ambiente, y documentar minutas al momento de entregar o recibir un espacio. Cada ambiente tendrá su inventario y estado actualizado. El sistema también contará con historial de registros, generación de reportes y validación de información para evitar conflictos o pérdidas de recursos.</w:t>
+        <w:t xml:space="preserve"> el ingreso de los aprendices al centro, asignar ambientes para la formación, llevar control de </w:t>
+      </w:r>
+      <w:r>
+        <w:rPr>
+          <w:lang w:val="es-CO"/>
+        </w:rPr>
+        <w:t xml:space="preserve">incidentes </w:t>
+      </w:r>
+      <w:r>
+        <w:rPr>
+          <w:lang w:val="es-CO"/>
+        </w:rPr>
+        <w:t>por ambiente, y documentar minutas al momento de entregar o recibir un espacio. Cada ambiente tendrá su inventario y estado actualizado. El sistema también contará con historial de registros, generación de reportes y validación de información para evitar conflictos o pérdidas de recursos.</w:t>
       </w:r>
       <w:bookmarkStart w:id="13" w:name="_heading=h.1t3h5sf" w:colFirst="0" w:colLast="0"/>
       <w:bookmarkEnd w:id="13"/>
@@ -4673,13 +4671,13 @@
           <w:b/>
           <w:lang w:val="es-CO"/>
         </w:rPr>
-        <w:t>Dispositivo</w:t>
-      </w:r>
-      <w:r>
-        <w:rPr>
-          <w:lang w:val="es-CO"/>
-        </w:rPr>
-        <w:t>: Equipos o recursos tecnológicos asignados a los ambientes (portátiles, proyectores, etc.).</w:t>
+        <w:t>Registro de Ingreso</w:t>
+      </w:r>
+      <w:r>
+        <w:rPr>
+          <w:lang w:val="es-CO"/>
+        </w:rPr>
+        <w:t>: Proceso mediante el cual se documenta la entrada de un aprendiz al centro, incluyendo fecha y hora.</w:t>
       </w:r>
       <w:r>
         <w:rPr>
@@ -4696,18 +4694,32 @@
           <w:lang w:val="es-CO"/>
         </w:rPr>
       </w:pPr>
-      <w:r>
-        <w:rPr>
-          <w:b/>
-          <w:lang w:val="es-CO"/>
-        </w:rPr>
-        <w:t>Registro de Ingreso</w:t>
-      </w:r>
-      <w:r>
-        <w:rPr>
-          <w:lang w:val="es-CO"/>
-        </w:rPr>
-        <w:t>: Proceso mediante el cual se documenta la entrada de un aprendiz al centro, incluyendo fecha y hora.</w:t>
+      <w:proofErr w:type="spellStart"/>
+      <w:r>
+        <w:rPr>
+          <w:b/>
+          <w:lang w:val="es-CO"/>
+        </w:rPr>
+        <w:t>Stakeholder</w:t>
+      </w:r>
+      <w:proofErr w:type="spellEnd"/>
+      <w:r>
+        <w:rPr>
+          <w:lang w:val="es-CO"/>
+        </w:rPr>
+        <w:t xml:space="preserve">: Persona o grupo con interés directo en el sistema, como aprendices, </w:t>
+      </w:r>
+      <w:r>
+        <w:rPr>
+          <w:lang w:val="es-CO"/>
+        </w:rPr>
+        <w:t>guardas</w:t>
+      </w:r>
+      <w:r>
+        <w:rPr>
+          <w:lang w:val="es-CO"/>
+        </w:rPr>
+        <w:t>, instructores o coordinadores.</w:t>
       </w:r>
       <w:r>
         <w:rPr>
@@ -4715,6 +4727,12 @@
         </w:rPr>
         <w:br/>
       </w:r>
+      <w:r>
+        <w:rPr>
+          <w:lang w:val="es-CO"/>
+        </w:rPr>
+        <w:tab/>
+      </w:r>
     </w:p>
     <w:p>
       <w:pPr>
@@ -4724,88 +4742,77 @@
           <w:lang w:val="es-CO"/>
         </w:rPr>
       </w:pPr>
+      <w:r>
+        <w:rPr>
+          <w:b/>
+          <w:lang w:val="es-CO"/>
+        </w:rPr>
+        <w:t>Sistema L-MACK</w:t>
+      </w:r>
+      <w:r>
+        <w:rPr>
+          <w:lang w:val="es-CO"/>
+        </w:rPr>
+        <w:t>: Aplicación encargada de los módulos de acceso de aprendices, gestión de ambientes, minutas y dispositivos tecnológicos.</w:t>
+      </w:r>
+    </w:p>
+    <w:p>
+      <w:pPr>
+        <w:ind w:left="709"/>
+        <w:jc w:val="left"/>
+        <w:rPr>
+          <w:lang w:val="es-CO"/>
+        </w:rPr>
+      </w:pPr>
+    </w:p>
+    <w:p>
+      <w:pPr>
+        <w:ind w:left="709"/>
+        <w:jc w:val="left"/>
+        <w:rPr>
+          <w:lang w:val="es-CO"/>
+        </w:rPr>
+      </w:pPr>
+      <w:r>
+        <w:rPr>
+          <w:b/>
+          <w:lang w:val="es-CO"/>
+        </w:rPr>
+        <w:t>L-MACK</w:t>
+      </w:r>
+      <w:r>
+        <w:rPr>
+          <w:lang w:val="es-CO"/>
+        </w:rPr>
+        <w:t xml:space="preserve">: (Luis – </w:t>
+      </w:r>
       <w:proofErr w:type="spellStart"/>
       <w:r>
         <w:rPr>
-          <w:b/>
-          <w:lang w:val="es-CO"/>
-        </w:rPr>
-        <w:t>Stakeholder</w:t>
+          <w:lang w:val="es-CO"/>
+        </w:rPr>
+        <w:t>Mahily</w:t>
       </w:r>
       <w:proofErr w:type="spellEnd"/>
       <w:r>
         <w:rPr>
           <w:lang w:val="es-CO"/>
         </w:rPr>
-        <w:t xml:space="preserve">: Persona o grupo con interés directo en el sistema, como aprendices, </w:t>
-      </w:r>
-      <w:r>
-        <w:rPr>
-          <w:lang w:val="es-CO"/>
-        </w:rPr>
-        <w:t>guardas</w:t>
-      </w:r>
-      <w:r>
-        <w:rPr>
-          <w:lang w:val="es-CO"/>
-        </w:rPr>
-        <w:t>, instructores o coordinadores.</w:t>
-      </w:r>
-      <w:r>
-        <w:rPr>
-          <w:lang w:val="es-CO"/>
-        </w:rPr>
-        <w:br/>
-      </w:r>
-    </w:p>
-    <w:p>
-      <w:pPr>
-        <w:ind w:left="709"/>
-        <w:jc w:val="left"/>
-        <w:rPr>
-          <w:lang w:val="es-CO"/>
-        </w:rPr>
-      </w:pPr>
-      <w:r>
-        <w:rPr>
-          <w:b/>
-          <w:lang w:val="es-CO"/>
-        </w:rPr>
-        <w:t>Control de Accesos</w:t>
-      </w:r>
-      <w:r>
-        <w:rPr>
-          <w:lang w:val="es-CO"/>
-        </w:rPr>
-        <w:t>: Funcionalidad del sistema que permite verificar, autorizar y registrar la entrada de los aprendices.</w:t>
-      </w:r>
-      <w:r>
-        <w:rPr>
-          <w:lang w:val="es-CO"/>
-        </w:rPr>
-        <w:br/>
-      </w:r>
-    </w:p>
-    <w:p>
-      <w:pPr>
-        <w:ind w:left="709"/>
-        <w:jc w:val="left"/>
-        <w:rPr>
-          <w:lang w:val="es-CO"/>
-        </w:rPr>
-      </w:pPr>
-      <w:r>
-        <w:rPr>
-          <w:b/>
-          <w:lang w:val="es-CO"/>
-        </w:rPr>
-        <w:t>Sistema L-MACK</w:t>
-      </w:r>
-      <w:r>
-        <w:rPr>
-          <w:lang w:val="es-CO"/>
-        </w:rPr>
-        <w:t>: Aplicación encargada de los módulos de acceso de aprendices, gestión de ambientes, minutas y dispositivos tecnológicos.</w:t>
+        <w:t xml:space="preserve"> – Abaunza – Cruz - </w:t>
+      </w:r>
+      <w:proofErr w:type="spellStart"/>
+      <w:r>
+        <w:rPr>
+          <w:lang w:val="es-CO"/>
+        </w:rPr>
+        <w:t>Kennen</w:t>
+      </w:r>
+      <w:proofErr w:type="spellEnd"/>
+      <w:r>
+        <w:rPr>
+          <w:lang w:val="es-CO"/>
+        </w:rPr>
+        <w:t>)</w:t>
       </w:r>
     </w:p>
     <w:p>
@@ -4879,7 +4886,6 @@
       </w:pPr>
       <w:bookmarkStart w:id="16" w:name="_heading=h.17dp8vu" w:colFirst="0" w:colLast="0"/>
       <w:bookmarkEnd w:id="16"/>
-      <w:proofErr w:type="gramStart"/>
       <w:r>
         <w:rPr>
           <w:b/>
@@ -4888,7 +4894,6 @@
         </w:rPr>
         <w:t>Problema a Resolver</w:t>
       </w:r>
-      <w:proofErr w:type="gramEnd"/>
     </w:p>
     <w:p>
       <w:pPr>
@@ -4907,51 +4912,396 @@
         </w:rPr>
       </w:pPr>
       <w:bookmarkStart w:id="17" w:name="_heading=h.wiu4xoub5zqw" w:colFirst="0" w:colLast="0"/>
+      <w:bookmarkStart w:id="18" w:name="_heading=h.3rdcrjn" w:colFirst="0" w:colLast="0"/>
       <w:bookmarkEnd w:id="17"/>
-      <w:r>
-        <w:rPr>
-          <w:lang w:val="es-CO"/>
-        </w:rPr>
-        <w:t xml:space="preserve">Actualmente, el control de ingreso de los aprendices al SENA, el registro de equipos en ambientes, la gestión de </w:t>
-      </w:r>
-      <w:proofErr w:type="gramStart"/>
-      <w:r>
-        <w:rPr>
-          <w:lang w:val="es-CO"/>
-        </w:rPr>
-        <w:t>los mismos</w:t>
-      </w:r>
-      <w:proofErr w:type="gramEnd"/>
-      <w:r>
-        <w:rPr>
-          <w:lang w:val="es-CO"/>
-        </w:rPr>
-        <w:t xml:space="preserve"> y el diligenciamiento de minutas se realiza de manera manual o desorganizada. Esta situación genera fallas en la seguridad </w:t>
-      </w:r>
-      <w:r>
-        <w:rPr>
-          <w:lang w:val="es-CO"/>
-        </w:rPr>
-        <w:t>en el centro de formación</w:t>
-      </w:r>
-      <w:r>
-        <w:rPr>
-          <w:lang w:val="es-CO"/>
-        </w:rPr>
-        <w:t xml:space="preserve">, pérdida </w:t>
-      </w:r>
-      <w:r>
-        <w:rPr>
-          <w:lang w:val="es-CO"/>
-        </w:rPr>
-        <w:t>en el seguimiento de</w:t>
-      </w:r>
-      <w:r>
-        <w:rPr>
-          <w:lang w:val="es-CO"/>
-        </w:rPr>
-        <w:t xml:space="preserve"> los recursos tecnológicos, ambientes sin control adecuado y falta de evidencia formal ante la entrega o recepción de espacios. Además, no existe un mecanismo centralizado que permita registrar de manera digital estos procesos ni generar reportes útiles para el seguimiento. Por esta razón, se hace necesaria la implementación de un sistema automatizado que optimice, organice y resguarde dicha información en tiempo real.</w:t>
-      </w:r>
+      <w:bookmarkEnd w:id="18"/>
+      <w:r>
+        <w:rPr>
+          <w:lang w:val="es-CO"/>
+        </w:rPr>
+        <w:t>En el SENA hemos identificado diversos problemas que afectan tanto a los aprendices como a los instructores. Uno de los más relevantes es la gestión de la ocupación de ambientes, la cual actualmente se realiza mediante minutas físicas manejadas por los vigilantes. Este método ha generado inconvenientes, como el desajuste en las clases debido a que los instructores no siempre están informados de la disponibilidad real de los espacios</w:t>
+      </w:r>
+      <w:r>
+        <w:rPr>
+          <w:lang w:val="es-CO"/>
+        </w:rPr>
+        <w:t>, además de que se desconoce si realizan un registro de los incidentes que puedan pasar en el ambiente</w:t>
+      </w:r>
+      <w:r>
+        <w:rPr>
+          <w:lang w:val="es-CO"/>
+        </w:rPr>
+        <w:t>. Otro problema importante que detectamos es el control de asistencia, ya que actualmente no existe una plataforma centralizada para su registro. Los instructores suelen llevar este control en archivos de Excel, lo c</w:t>
+      </w:r>
+      <w:r>
+        <w:rPr>
+          <w:lang w:val="es-CO"/>
+        </w:rPr>
+        <w:t>ual no es práctico ni eficiente.</w:t>
+      </w:r>
+    </w:p>
+    <w:p>
+      <w:pPr>
+        <w:keepNext/>
+        <w:pBdr>
+          <w:top w:val="nil"/>
+          <w:left w:val="nil"/>
+          <w:bottom w:val="nil"/>
+          <w:right w:val="nil"/>
+          <w:between w:val="nil"/>
+        </w:pBdr>
+        <w:spacing w:before="100"/>
+        <w:jc w:val="left"/>
+        <w:rPr>
+          <w:b/>
+          <w:color w:val="000000"/>
+          <w:lang w:val="es-CO"/>
+        </w:rPr>
+      </w:pPr>
+      <w:r>
+        <w:rPr>
+          <w:b/>
+          <w:color w:val="000000"/>
+          <w:lang w:val="es-CO"/>
+        </w:rPr>
+        <w:t>Descripción General del Sistema a Desarrollar (General y por módulo)</w:t>
+      </w:r>
+    </w:p>
+    <w:p>
+      <w:pPr>
+        <w:keepNext/>
+        <w:pBdr>
+          <w:top w:val="nil"/>
+          <w:left w:val="nil"/>
+          <w:bottom w:val="nil"/>
+          <w:right w:val="nil"/>
+          <w:between w:val="nil"/>
+        </w:pBdr>
+        <w:spacing w:before="100"/>
+        <w:jc w:val="left"/>
+        <w:rPr>
+          <w:lang w:val="es-CO"/>
+        </w:rPr>
+      </w:pPr>
+      <w:bookmarkStart w:id="19" w:name="_heading=h.smu4527s44s0" w:colFirst="0" w:colLast="0"/>
+      <w:bookmarkEnd w:id="19"/>
+      <w:r>
+        <w:rPr>
+          <w:b/>
+          <w:lang w:val="es-CO"/>
+        </w:rPr>
+        <w:t>General:</w:t>
+      </w:r>
+      <w:r>
+        <w:rPr>
+          <w:lang w:val="es-CO"/>
+        </w:rPr>
+        <w:t xml:space="preserve"> Desarrollar un sistema de información web para el SENA – Centro de Servicios Financieros, que permita automatizar y gestionar el control de ingreso de aprendices, el registro y seguimiento de</w:t>
+      </w:r>
+      <w:r>
+        <w:rPr>
+          <w:lang w:val="es-CO"/>
+        </w:rPr>
+        <w:t xml:space="preserve"> incidentes</w:t>
+      </w:r>
+      <w:r>
+        <w:rPr>
+          <w:lang w:val="es-CO"/>
+        </w:rPr>
+        <w:t xml:space="preserve">, la administración de ambientes de formación y la generación de minutas de entrega y recepción, con el fin de mejorar la seguridad, </w:t>
+      </w:r>
+      <w:r>
+        <w:rPr>
+          <w:lang w:val="es-CO"/>
+        </w:rPr>
+        <w:t>tener mejores procesos de seguimiento</w:t>
+      </w:r>
+      <w:r>
+        <w:rPr>
+          <w:lang w:val="es-CO"/>
+        </w:rPr>
+        <w:t xml:space="preserve"> y organización de los recursos </w:t>
+      </w:r>
+      <w:r>
+        <w:rPr>
+          <w:lang w:val="es-CO"/>
+        </w:rPr>
+        <w:t>del centro de formación</w:t>
+      </w:r>
+      <w:r>
+        <w:rPr>
+          <w:lang w:val="es-CO"/>
+        </w:rPr>
+        <w:t>.</w:t>
+      </w:r>
+    </w:p>
+    <w:p>
+      <w:pPr>
+        <w:keepNext/>
+        <w:pBdr>
+          <w:top w:val="nil"/>
+          <w:left w:val="nil"/>
+          <w:bottom w:val="nil"/>
+          <w:right w:val="nil"/>
+          <w:between w:val="nil"/>
+        </w:pBdr>
+        <w:spacing w:before="100"/>
+        <w:jc w:val="left"/>
+        <w:rPr>
+          <w:b/>
+          <w:lang w:val="es-CO"/>
+        </w:rPr>
+      </w:pPr>
+      <w:bookmarkStart w:id="20" w:name="_heading=h.qaapbhlstywu" w:colFirst="0" w:colLast="0"/>
+      <w:bookmarkEnd w:id="20"/>
+    </w:p>
+    <w:p>
+      <w:pPr>
+        <w:keepNext/>
+        <w:pBdr>
+          <w:top w:val="nil"/>
+          <w:left w:val="nil"/>
+          <w:bottom w:val="nil"/>
+          <w:right w:val="nil"/>
+          <w:between w:val="nil"/>
+        </w:pBdr>
+        <w:spacing w:before="100"/>
+        <w:jc w:val="left"/>
+        <w:rPr>
+          <w:b/>
+          <w:lang w:val="es-CO"/>
+        </w:rPr>
+      </w:pPr>
+      <w:r>
+        <w:rPr>
+          <w:b/>
+          <w:lang w:val="es-CO"/>
+        </w:rPr>
+        <w:t xml:space="preserve">Por módulos: </w:t>
+      </w:r>
+    </w:p>
+    <w:p>
+      <w:pPr>
+        <w:keepNext/>
+        <w:numPr>
+          <w:ilvl w:val="0"/>
+          <w:numId w:val="1"/>
+        </w:numPr>
+        <w:pBdr>
+          <w:top w:val="nil"/>
+          <w:left w:val="nil"/>
+          <w:bottom w:val="nil"/>
+          <w:right w:val="nil"/>
+          <w:between w:val="nil"/>
+        </w:pBdr>
+        <w:spacing w:before="100"/>
+        <w:jc w:val="left"/>
+        <w:rPr>
+          <w:lang w:val="es-CO"/>
+        </w:rPr>
+      </w:pPr>
+      <w:bookmarkStart w:id="21" w:name="_heading=h.ap81yjfrezai" w:colFirst="0" w:colLast="0"/>
+      <w:bookmarkEnd w:id="21"/>
+      <w:r>
+        <w:rPr>
+          <w:lang w:val="es-CO"/>
+        </w:rPr>
+        <w:t>Control de ingreso de aprendices</w:t>
+      </w:r>
+      <w:r>
+        <w:rPr>
+          <w:lang w:val="es-CO"/>
+        </w:rPr>
+        <w:br/>
+        <w:t xml:space="preserve">Implementar un módulo que registre digitalmente la entrada y salida de los </w:t>
+      </w:r>
+      <w:r>
+        <w:rPr>
+          <w:lang w:val="es-CO"/>
+        </w:rPr>
+        <w:lastRenderedPageBreak/>
+        <w:t xml:space="preserve">aprendices al centro, generando un historial confiable y automatizado de accesos que permita monitorear </w:t>
+      </w:r>
+      <w:r>
+        <w:rPr>
+          <w:lang w:val="es-CO"/>
+        </w:rPr>
+        <w:t xml:space="preserve">el tiempo de </w:t>
+      </w:r>
+      <w:r>
+        <w:rPr>
+          <w:lang w:val="es-CO"/>
+        </w:rPr>
+        <w:t>permanencia de los estudiantes en las instalaciones.</w:t>
+      </w:r>
+      <w:r>
+        <w:rPr>
+          <w:lang w:val="es-CO"/>
+        </w:rPr>
+        <w:br/>
+      </w:r>
+    </w:p>
+    <w:p>
+      <w:pPr>
+        <w:keepNext/>
+        <w:numPr>
+          <w:ilvl w:val="0"/>
+          <w:numId w:val="1"/>
+        </w:numPr>
+        <w:jc w:val="left"/>
+        <w:rPr>
+          <w:lang w:val="es-CO"/>
+        </w:rPr>
+      </w:pPr>
+      <w:r>
+        <w:rPr>
+          <w:lang w:val="es-CO"/>
+        </w:rPr>
+        <w:t>Gestión de ambientes</w:t>
+      </w:r>
+      <w:r>
+        <w:rPr>
+          <w:lang w:val="es-CO"/>
+        </w:rPr>
+        <w:br/>
+        <w:t>Diseñar una interfaz que permita visualizar y actualizar el estado de los ambientes formativos (disponible, en uso, mantenimiento), así como su asignación temporal o permanente para uso académico.</w:t>
+      </w:r>
+      <w:r>
+        <w:rPr>
+          <w:lang w:val="es-CO"/>
+        </w:rPr>
+        <w:br/>
+      </w:r>
+    </w:p>
+    <w:p>
+      <w:pPr>
+        <w:keepNext/>
+        <w:numPr>
+          <w:ilvl w:val="0"/>
+          <w:numId w:val="1"/>
+        </w:numPr>
+        <w:jc w:val="left"/>
+        <w:rPr>
+          <w:lang w:val="es-CO"/>
+        </w:rPr>
+      </w:pPr>
+      <w:r>
+        <w:rPr>
+          <w:lang w:val="es-CO"/>
+        </w:rPr>
+        <w:t xml:space="preserve">Registro de </w:t>
+      </w:r>
+      <w:r>
+        <w:rPr>
+          <w:lang w:val="es-CO"/>
+        </w:rPr>
+        <w:t>incidente</w:t>
+      </w:r>
+      <w:r>
+        <w:rPr>
+          <w:lang w:val="es-CO"/>
+        </w:rPr>
+        <w:br/>
+        <w:t xml:space="preserve">Establecer un módulo que permita asociar </w:t>
+      </w:r>
+      <w:r>
+        <w:rPr>
+          <w:lang w:val="es-CO"/>
+        </w:rPr>
+        <w:t xml:space="preserve">los incidentes (daños, robo, perdida) </w:t>
+      </w:r>
+      <w:r>
+        <w:rPr>
+          <w:lang w:val="es-CO"/>
+        </w:rPr>
+        <w:t>a un ambiente específico, registrando datos como marca, estado, número de serie y observaciones para llevar un inventario en tiempo real.</w:t>
+      </w:r>
+      <w:r>
+        <w:rPr>
+          <w:lang w:val="es-CO"/>
+        </w:rPr>
+        <w:t xml:space="preserve"> A su vez que se permita registrar el ingreso de equipos desde recepción para los aprendices, instructores y/o coordinadores que traigan dispositivos para sus responsabilidades en el centro de formación, y así evitar errores de control.</w:t>
+      </w:r>
+      <w:r>
+        <w:rPr>
+          <w:lang w:val="es-CO"/>
+        </w:rPr>
+        <w:br/>
+      </w:r>
+    </w:p>
+    <w:p>
+      <w:pPr>
+        <w:keepNext/>
+        <w:numPr>
+          <w:ilvl w:val="0"/>
+          <w:numId w:val="1"/>
+        </w:numPr>
+        <w:jc w:val="left"/>
+        <w:rPr>
+          <w:lang w:val="es-CO"/>
+        </w:rPr>
+      </w:pPr>
+      <w:bookmarkStart w:id="22" w:name="_heading=h.1vxoql64bwyi" w:colFirst="0" w:colLast="0"/>
+      <w:bookmarkEnd w:id="22"/>
+      <w:r>
+        <w:rPr>
+          <w:lang w:val="es-CO"/>
+        </w:rPr>
+        <w:t>Control de minutas</w:t>
+      </w:r>
+      <w:r>
+        <w:rPr>
+          <w:lang w:val="es-CO"/>
+        </w:rPr>
+        <w:br/>
+        <w:t xml:space="preserve">Desarrollar una herramienta que permita registrar digitalmente la entrega y recepción de ambientes y equipos entre el personal de seguridad, instructores y/o coordinadores, incluyendo fecha, hora, responsables y novedades, con el fin de garantizar </w:t>
+      </w:r>
+      <w:r>
+        <w:rPr>
+          <w:lang w:val="es-CO"/>
+        </w:rPr>
+        <w:t>un seguimiento</w:t>
+      </w:r>
+      <w:r>
+        <w:rPr>
+          <w:lang w:val="es-CO"/>
+        </w:rPr>
+        <w:t xml:space="preserve"> </w:t>
+      </w:r>
+      <w:r>
+        <w:rPr>
+          <w:lang w:val="es-CO"/>
+        </w:rPr>
+        <w:t xml:space="preserve">efectivo </w:t>
+      </w:r>
+      <w:r>
+        <w:rPr>
+          <w:lang w:val="es-CO"/>
+        </w:rPr>
+        <w:t>del uso de los espacios.</w:t>
+      </w:r>
+    </w:p>
+    <w:p>
+      <w:pPr>
+        <w:keepNext/>
+        <w:numPr>
+          <w:ilvl w:val="0"/>
+          <w:numId w:val="1"/>
+        </w:numPr>
+        <w:pBdr>
+          <w:top w:val="nil"/>
+          <w:left w:val="nil"/>
+          <w:bottom w:val="nil"/>
+          <w:right w:val="nil"/>
+          <w:between w:val="nil"/>
+        </w:pBdr>
+        <w:jc w:val="left"/>
+        <w:rPr>
+          <w:lang w:val="es-CO"/>
+        </w:rPr>
+      </w:pPr>
+      <w:bookmarkStart w:id="23" w:name="_heading=h.t0s5qkcxylr" w:colFirst="0" w:colLast="0"/>
+      <w:bookmarkEnd w:id="23"/>
     </w:p>
     <w:p>
       <w:pPr>
@@ -4975,367 +5325,6 @@
           <w:lang w:val="es-CO"/>
         </w:rPr>
       </w:pPr>
-      <w:bookmarkStart w:id="18" w:name="_heading=h.3rdcrjn" w:colFirst="0" w:colLast="0"/>
-      <w:bookmarkEnd w:id="18"/>
-      <w:r>
-        <w:rPr>
-          <w:b/>
-          <w:color w:val="000000"/>
-          <w:lang w:val="es-CO"/>
-        </w:rPr>
-        <w:t>Descripción General del Sistema a Desarrollar (General y por módulo)</w:t>
-      </w:r>
-    </w:p>
-    <w:p>
-      <w:pPr>
-        <w:keepNext/>
-        <w:pBdr>
-          <w:top w:val="nil"/>
-          <w:left w:val="nil"/>
-          <w:bottom w:val="nil"/>
-          <w:right w:val="nil"/>
-          <w:between w:val="nil"/>
-        </w:pBdr>
-        <w:spacing w:before="100"/>
-        <w:jc w:val="left"/>
-        <w:rPr>
-          <w:lang w:val="es-CO"/>
-        </w:rPr>
-      </w:pPr>
-      <w:bookmarkStart w:id="19" w:name="_heading=h.smu4527s44s0" w:colFirst="0" w:colLast="0"/>
-      <w:bookmarkEnd w:id="19"/>
-      <w:r>
-        <w:rPr>
-          <w:b/>
-          <w:lang w:val="es-CO"/>
-        </w:rPr>
-        <w:t>General:</w:t>
-      </w:r>
-      <w:r>
-        <w:rPr>
-          <w:lang w:val="es-CO"/>
-        </w:rPr>
-        <w:t xml:space="preserve"> Desarrollar un sistema de información web para el SENA – Centro de Servicios Financieros, que permita automatizar y gestionar de forma centralizada el control de ingreso de aprendices, el registro y seguimiento de equipos tecnológicos, la administración de ambientes de formación y la generación de minutas de entrega </w:t>
-      </w:r>
-      <w:r>
-        <w:rPr>
-          <w:lang w:val="es-CO"/>
-        </w:rPr>
-        <w:lastRenderedPageBreak/>
-        <w:t xml:space="preserve">y recepción, con el fin de mejorar la seguridad, </w:t>
-      </w:r>
-      <w:r>
-        <w:rPr>
-          <w:lang w:val="es-CO"/>
-        </w:rPr>
-        <w:t>tener mejores procesos de seguimiento</w:t>
-      </w:r>
-      <w:r>
-        <w:rPr>
-          <w:lang w:val="es-CO"/>
-        </w:rPr>
-        <w:t xml:space="preserve"> y organización de los recursos institucionales.</w:t>
-      </w:r>
-    </w:p>
-    <w:p>
-      <w:pPr>
-        <w:keepNext/>
-        <w:pBdr>
-          <w:top w:val="nil"/>
-          <w:left w:val="nil"/>
-          <w:bottom w:val="nil"/>
-          <w:right w:val="nil"/>
-          <w:between w:val="nil"/>
-        </w:pBdr>
-        <w:spacing w:before="100"/>
-        <w:jc w:val="left"/>
-        <w:rPr>
-          <w:b/>
-          <w:lang w:val="es-CO"/>
-        </w:rPr>
-      </w:pPr>
-      <w:bookmarkStart w:id="20" w:name="_heading=h.qaapbhlstywu" w:colFirst="0" w:colLast="0"/>
-      <w:bookmarkEnd w:id="20"/>
-    </w:p>
-    <w:p>
-      <w:pPr>
-        <w:keepNext/>
-        <w:pBdr>
-          <w:top w:val="nil"/>
-          <w:left w:val="nil"/>
-          <w:bottom w:val="nil"/>
-          <w:right w:val="nil"/>
-          <w:between w:val="nil"/>
-        </w:pBdr>
-        <w:spacing w:before="100"/>
-        <w:jc w:val="left"/>
-        <w:rPr>
-          <w:b/>
-          <w:lang w:val="es-CO"/>
-        </w:rPr>
-      </w:pPr>
-      <w:r>
-        <w:rPr>
-          <w:b/>
-          <w:lang w:val="es-CO"/>
-        </w:rPr>
-        <w:t xml:space="preserve">Por módulos: </w:t>
-      </w:r>
-    </w:p>
-    <w:p>
-      <w:pPr>
-        <w:keepNext/>
-        <w:numPr>
-          <w:ilvl w:val="0"/>
-          <w:numId w:val="1"/>
-        </w:numPr>
-        <w:pBdr>
-          <w:top w:val="nil"/>
-          <w:left w:val="nil"/>
-          <w:bottom w:val="nil"/>
-          <w:right w:val="nil"/>
-          <w:between w:val="nil"/>
-        </w:pBdr>
-        <w:spacing w:before="100"/>
-        <w:jc w:val="left"/>
-        <w:rPr>
-          <w:lang w:val="es-CO"/>
-        </w:rPr>
-      </w:pPr>
-      <w:bookmarkStart w:id="21" w:name="_heading=h.ap81yjfrezai" w:colFirst="0" w:colLast="0"/>
-      <w:bookmarkEnd w:id="21"/>
-      <w:r>
-        <w:rPr>
-          <w:lang w:val="es-CO"/>
-        </w:rPr>
-        <w:t>Control de ingreso de aprendices</w:t>
-      </w:r>
-      <w:r>
-        <w:rPr>
-          <w:lang w:val="es-CO"/>
-        </w:rPr>
-        <w:br/>
-      </w:r>
-      <w:r>
-        <w:rPr>
-          <w:lang w:val="es-CO"/>
-        </w:rPr>
-        <w:t xml:space="preserve">Implementar un módulo que registre digitalmente la entrada y salida de los aprendices al centro, generando un historial confiable y automatizado de accesos que permita monitorear </w:t>
-      </w:r>
-      <w:r>
-        <w:rPr>
-          <w:lang w:val="es-CO"/>
-        </w:rPr>
-        <w:t xml:space="preserve">el tiempo de </w:t>
-      </w:r>
-      <w:r>
-        <w:rPr>
-          <w:lang w:val="es-CO"/>
-        </w:rPr>
-        <w:t>permanencia de los estudiantes en las instalaciones.</w:t>
-      </w:r>
-      <w:r>
-        <w:rPr>
-          <w:lang w:val="es-CO"/>
-        </w:rPr>
-        <w:br/>
-      </w:r>
-    </w:p>
-    <w:p>
-      <w:pPr>
-        <w:keepNext/>
-        <w:numPr>
-          <w:ilvl w:val="0"/>
-          <w:numId w:val="1"/>
-        </w:numPr>
-        <w:jc w:val="left"/>
-        <w:rPr>
-          <w:lang w:val="es-CO"/>
-        </w:rPr>
-      </w:pPr>
-      <w:r>
-        <w:rPr>
-          <w:lang w:val="es-CO"/>
-        </w:rPr>
-        <w:t>Gestión de ambientes</w:t>
-      </w:r>
-      <w:r>
-        <w:rPr>
-          <w:lang w:val="es-CO"/>
-        </w:rPr>
-        <w:br/>
-      </w:r>
-      <w:r>
-        <w:rPr>
-          <w:lang w:val="es-CO"/>
-        </w:rPr>
-        <w:t>Diseñar una interfaz que permita visualizar y actualizar el estado de los ambientes formativos (disponible, en uso, mantenimiento), así como su asignación temporal o permanente para uso académico.</w:t>
-      </w:r>
-      <w:r>
-        <w:rPr>
-          <w:lang w:val="es-CO"/>
-        </w:rPr>
-        <w:br/>
-      </w:r>
-    </w:p>
-    <w:p>
-      <w:pPr>
-        <w:keepNext/>
-        <w:numPr>
-          <w:ilvl w:val="0"/>
-          <w:numId w:val="1"/>
-        </w:numPr>
-        <w:jc w:val="left"/>
-        <w:rPr>
-          <w:lang w:val="es-CO"/>
-        </w:rPr>
-      </w:pPr>
-      <w:r>
-        <w:rPr>
-          <w:lang w:val="es-CO"/>
-        </w:rPr>
-        <w:t>Registro de equipos</w:t>
-      </w:r>
-      <w:r>
-        <w:rPr>
-          <w:lang w:val="es-CO"/>
-        </w:rPr>
-        <w:br/>
-      </w:r>
-      <w:r>
-        <w:rPr>
-          <w:lang w:val="es-CO"/>
-        </w:rPr>
-        <w:t xml:space="preserve">Establecer un módulo que permita asociar dispositivos tecnológicos (como portátiles, proyectores o </w:t>
-      </w:r>
-      <w:proofErr w:type="spellStart"/>
-      <w:r>
-        <w:rPr>
-          <w:lang w:val="es-CO"/>
-        </w:rPr>
-        <w:t>tablets</w:t>
-      </w:r>
-      <w:proofErr w:type="spellEnd"/>
-      <w:r>
-        <w:rPr>
-          <w:lang w:val="es-CO"/>
-        </w:rPr>
-        <w:t>) a un ambiente específico, registrando datos como marca, estado, número de serie y observaciones para llevar un inventario en tiempo real.</w:t>
-      </w:r>
-      <w:r>
-        <w:rPr>
-          <w:lang w:val="es-CO"/>
-        </w:rPr>
-        <w:t xml:space="preserve"> A su vez que se permita registrar el ingreso de equipos desde recepción para los aprendices, instructores y/o coordinadores que traigan dispositivos para sus responsabilidades en el centro de formación, y así evitar errores de control.</w:t>
-      </w:r>
-      <w:r>
-        <w:rPr>
-          <w:lang w:val="es-CO"/>
-        </w:rPr>
-        <w:br/>
-      </w:r>
-    </w:p>
-    <w:p>
-      <w:pPr>
-        <w:keepNext/>
-        <w:numPr>
-          <w:ilvl w:val="0"/>
-          <w:numId w:val="1"/>
-        </w:numPr>
-        <w:jc w:val="left"/>
-        <w:rPr>
-          <w:lang w:val="es-CO"/>
-        </w:rPr>
-      </w:pPr>
-      <w:bookmarkStart w:id="22" w:name="_heading=h.1vxoql64bwyi" w:colFirst="0" w:colLast="0"/>
-      <w:bookmarkEnd w:id="22"/>
-      <w:r>
-        <w:rPr>
-          <w:lang w:val="es-CO"/>
-        </w:rPr>
-        <w:t>Control de minutas</w:t>
-      </w:r>
-      <w:r>
-        <w:rPr>
-          <w:lang w:val="es-CO"/>
-        </w:rPr>
-        <w:br/>
-      </w:r>
-      <w:r>
-        <w:rPr>
-          <w:lang w:val="es-CO"/>
-        </w:rPr>
-        <w:t xml:space="preserve">Desarrollar una herramienta que permita registrar digitalmente la entrega y recepción de ambientes y equipos entre el personal de seguridad, instructores y/o coordinadores, incluyendo fecha, hora, responsables y novedades, con el fin de garantizar </w:t>
-      </w:r>
-      <w:r>
-        <w:rPr>
-          <w:lang w:val="es-CO"/>
-        </w:rPr>
-        <w:t>un seguimiento</w:t>
-      </w:r>
-      <w:r>
-        <w:rPr>
-          <w:lang w:val="es-CO"/>
-        </w:rPr>
-        <w:t xml:space="preserve"> </w:t>
-      </w:r>
-      <w:r>
-        <w:rPr>
-          <w:lang w:val="es-CO"/>
-        </w:rPr>
-        <w:t xml:space="preserve">efectivo </w:t>
-      </w:r>
-      <w:r>
-        <w:rPr>
-          <w:lang w:val="es-CO"/>
-        </w:rPr>
-        <w:t>del uso de los espacios.</w:t>
-      </w:r>
-    </w:p>
-    <w:p>
-      <w:pPr>
-        <w:keepNext/>
-        <w:numPr>
-          <w:ilvl w:val="0"/>
-          <w:numId w:val="1"/>
-        </w:numPr>
-        <w:pBdr>
-          <w:top w:val="nil"/>
-          <w:left w:val="nil"/>
-          <w:bottom w:val="nil"/>
-          <w:right w:val="nil"/>
-          <w:between w:val="nil"/>
-        </w:pBdr>
-        <w:jc w:val="left"/>
-        <w:rPr>
-          <w:lang w:val="es-CO"/>
-        </w:rPr>
-      </w:pPr>
-      <w:bookmarkStart w:id="23" w:name="_heading=h.t0s5qkcxylr" w:colFirst="0" w:colLast="0"/>
-      <w:bookmarkEnd w:id="23"/>
-    </w:p>
-    <w:p>
-      <w:pPr>
-        <w:keepNext/>
-        <w:numPr>
-          <w:ilvl w:val="1"/>
-          <w:numId w:val="4"/>
-        </w:numPr>
-        <w:pBdr>
-          <w:top w:val="nil"/>
-          <w:left w:val="nil"/>
-          <w:bottom w:val="nil"/>
-          <w:right w:val="nil"/>
-          <w:between w:val="nil"/>
-        </w:pBdr>
-        <w:spacing w:before="100"/>
-        <w:jc w:val="left"/>
-        <w:rPr>
-          <w:b/>
-          <w:color w:val="000000"/>
-          <w:lang w:val="es-CO"/>
-        </w:rPr>
-      </w:pPr>
       <w:bookmarkStart w:id="24" w:name="_heading=h.26in1rg" w:colFirst="0" w:colLast="0"/>
       <w:bookmarkEnd w:id="24"/>
       <w:r>
@@ -5375,9 +5364,7 @@
     </w:p>
     <w:tbl>
       <w:tblPr>
-        <w:tblStyle w:val="ac"/>
         <w:tblW w:w="8505" w:type="dxa"/>
-        <w:tblInd w:w="0" w:type="dxa"/>
         <w:tblBorders>
           <w:top w:val="single" w:sz="4" w:space="0" w:color="000000"/>
           <w:left w:val="single" w:sz="4" w:space="0" w:color="000000"/>
@@ -5540,9 +5527,7 @@
           </w:p>
           <w:tbl>
             <w:tblPr>
-              <w:tblStyle w:val="ad"/>
               <w:tblW w:w="2399" w:type="dxa"/>
-              <w:tblInd w:w="0" w:type="dxa"/>
               <w:tblBorders>
                 <w:top w:val="nil"/>
                 <w:left w:val="nil"/>
@@ -5638,9 +5623,7 @@
           </w:p>
           <w:tbl>
             <w:tblPr>
-              <w:tblStyle w:val="ae"/>
               <w:tblW w:w="1845" w:type="dxa"/>
-              <w:tblInd w:w="0" w:type="dxa"/>
               <w:tblBorders>
                 <w:top w:val="nil"/>
                 <w:left w:val="nil"/>
@@ -5702,9 +5685,7 @@
           </w:p>
           <w:tbl>
             <w:tblPr>
-              <w:tblStyle w:val="af"/>
               <w:tblW w:w="230" w:type="dxa"/>
-              <w:tblInd w:w="0" w:type="dxa"/>
               <w:tblBorders>
                 <w:top w:val="nil"/>
                 <w:left w:val="nil"/>
@@ -5776,9 +5757,7 @@
           </w:p>
           <w:tbl>
             <w:tblPr>
-              <w:tblStyle w:val="af0"/>
               <w:tblW w:w="1905" w:type="dxa"/>
-              <w:tblInd w:w="0" w:type="dxa"/>
               <w:tblBorders>
                 <w:top w:val="nil"/>
                 <w:left w:val="nil"/>
@@ -5887,7 +5866,14 @@
               <w:rPr>
                 <w:lang w:val="es-CO"/>
               </w:rPr>
-              <w:t xml:space="preserve"> y registra equipos ingresados a las instalaciones</w:t>
+              <w:t xml:space="preserve"> y registra </w:t>
+            </w:r>
+            <w:r>
+              <w:rPr>
+                <w:lang w:val="es-CO"/>
+              </w:rPr>
+              <w:lastRenderedPageBreak/>
+              <w:t>equipos ingresados a las instalaciones</w:t>
             </w:r>
           </w:p>
         </w:tc>
@@ -5907,6 +5893,7 @@
               <w:rPr>
                 <w:lang w:val="es-CO"/>
               </w:rPr>
+              <w:lastRenderedPageBreak/>
               <w:t>Control de accesos y registro de minutas</w:t>
             </w:r>
             <w:r>
@@ -5935,6 +5922,7 @@
               <w:rPr>
                 <w:lang w:val="es-CO"/>
               </w:rPr>
+              <w:lastRenderedPageBreak/>
               <w:t>Coordinador</w:t>
             </w:r>
           </w:p>
@@ -6243,7 +6231,6 @@
           <w:szCs w:val="28"/>
           <w:lang w:val="es-CO"/>
         </w:rPr>
-        <w:lastRenderedPageBreak/>
         <w:t>Vistas de la arquitectura</w:t>
       </w:r>
     </w:p>
@@ -6307,35 +6294,7 @@
         <w:rPr>
           <w:lang w:val="es-CO"/>
         </w:rPr>
-        <w:t xml:space="preserve">Para cada caso de uso, se debe argumentar como valor agregado a la comprensión </w:t>
-      </w:r>
-      <w:proofErr w:type="gramStart"/>
-      <w:r>
-        <w:rPr>
-          <w:lang w:val="es-CO"/>
-        </w:rPr>
-        <w:t>del mismo</w:t>
-      </w:r>
-      <w:proofErr w:type="gramEnd"/>
-      <w:r>
-        <w:rPr>
-          <w:lang w:val="es-CO"/>
-        </w:rPr>
-        <w:t xml:space="preserve"> (imagen y observaciones importante </w:t>
-      </w:r>
-      <w:proofErr w:type="gramStart"/>
-      <w:r>
-        <w:rPr>
-          <w:lang w:val="es-CO"/>
-        </w:rPr>
-        <w:t>a</w:t>
-      </w:r>
-      <w:proofErr w:type="gramEnd"/>
-      <w:r>
-        <w:rPr>
-          <w:lang w:val="es-CO"/>
-        </w:rPr>
-        <w:t xml:space="preserve"> tener en cuenta).</w:t>
+        <w:t>Para cada caso de uso, se debe argumentar como valor agregado a la comprensión del mismo (imagen y observaciones importante a tener en cuenta).</w:t>
       </w:r>
     </w:p>
     <w:p>
@@ -6385,10 +6344,10 @@
           <w:lang w:val="es-CO"/>
         </w:rPr>
         <w:drawing>
-          <wp:inline distT="0" distB="0" distL="0" distR="0" wp14:anchorId="4D4A0BB0" wp14:editId="0639BBD8">
-            <wp:extent cx="5037378" cy="4448175"/>
+          <wp:inline distT="0" distB="0" distL="0" distR="0" wp14:anchorId="1AC45425" wp14:editId="78DCCBC1">
+            <wp:extent cx="5760085" cy="5760085"/>
             <wp:effectExtent l="0" t="0" r="0" b="0"/>
-            <wp:docPr id="1565832716" name="Imagen 1"/>
+            <wp:docPr id="1" name="Imagen 1"/>
             <wp:cNvGraphicFramePr>
               <a:graphicFrameLocks xmlns:a="http://schemas.openxmlformats.org/drawingml/2006/main" noChangeAspect="1"/>
             </wp:cNvGraphicFramePr>
@@ -6396,7 +6355,7 @@
               <a:graphicData uri="http://schemas.openxmlformats.org/drawingml/2006/picture">
                 <pic:pic xmlns:pic="http://schemas.openxmlformats.org/drawingml/2006/picture">
                   <pic:nvPicPr>
-                    <pic:cNvPr id="1565832716" name=""/>
+                    <pic:cNvPr id="1" name=""/>
                     <pic:cNvPicPr/>
                   </pic:nvPicPr>
                   <pic:blipFill>
@@ -6408,7 +6367,7 @@
                   <pic:spPr>
                     <a:xfrm>
                       <a:off x="0" y="0"/>
-                      <a:ext cx="5061663" cy="4469619"/>
+                      <a:ext cx="5760085" cy="5760085"/>
                     </a:xfrm>
                     <a:prstGeom prst="rect">
                       <a:avLst/>
@@ -6480,22 +6439,46 @@
         <w:rPr>
           <w:lang w:val="es-CO"/>
         </w:rPr>
-        <w:t>Controlar y registrar el ingreso/salida de equipos personales y el estado de los ambientes (espacios físicos), usando actores como el Guarda de Seguridad y el Administrador.</w:t>
-      </w:r>
-    </w:p>
-    <w:p>
-      <w:pPr>
-        <w:jc w:val="left"/>
-        <w:rPr>
-          <w:lang w:val="es-CO"/>
-        </w:rPr>
-      </w:pPr>
-      <w:r>
-        <w:rPr>
-          <w:lang w:val="es-CO"/>
-        </w:rPr>
-        <w:pict w14:anchorId="5649C3D7">
-          <v:rect id="_x0000_i1043" style="width:0;height:1.5pt" o:hralign="center" o:hrstd="t" o:hr="t" fillcolor="#a0a0a0" stroked="f"/>
+        <w:t xml:space="preserve">Controlar y registrar </w:t>
+      </w:r>
+      <w:r>
+        <w:rPr>
+          <w:lang w:val="es-CO"/>
+        </w:rPr>
+        <w:t xml:space="preserve">los incidentes que se pueden presentar en los ambientes </w:t>
+      </w:r>
+      <w:r>
+        <w:rPr>
+          <w:lang w:val="es-CO"/>
+        </w:rPr>
+        <w:t xml:space="preserve">y el estado de los </w:t>
+      </w:r>
+      <w:r>
+        <w:rPr>
+          <w:lang w:val="es-CO"/>
+        </w:rPr>
+        <w:t>mismos</w:t>
+      </w:r>
+      <w:r>
+        <w:rPr>
+          <w:lang w:val="es-CO"/>
+        </w:rPr>
+        <w:t xml:space="preserve"> (espacios físicos), usando actores como el Guarda de Seguridad y el Administrador.</w:t>
+      </w:r>
+    </w:p>
+    <w:p>
+      <w:pPr>
+        <w:jc w:val="left"/>
+        <w:rPr>
+          <w:lang w:val="es-CO"/>
+        </w:rPr>
+      </w:pPr>
+      <w:r>
+        <w:rPr>
+          <w:lang w:val="es-CO"/>
+        </w:rPr>
+        <w:pict w14:anchorId="6478DFEC">
+          <v:rect id="_x0000_i1033" style="width:0;height:1.5pt" o:hralign="center" o:hrstd="t" o:hr="t" fillcolor="#a0a0a0" stroked="f"/>
         </w:pict>
       </w:r>
     </w:p>
@@ -6609,7 +6592,19 @@
         <w:rPr>
           <w:lang w:val="es-CO"/>
         </w:rPr>
-        <w:t>Encargado del registro de equipos personales.</w:t>
+        <w:t xml:space="preserve">Encargado del registro </w:t>
+      </w:r>
+      <w:r>
+        <w:rPr>
+          <w:lang w:val="es-CO"/>
+        </w:rPr>
+        <w:t>los incidentes</w:t>
+      </w:r>
+      <w:r>
+        <w:rPr>
+          <w:lang w:val="es-CO"/>
+        </w:rPr>
+        <w:t>.</w:t>
       </w:r>
     </w:p>
     <w:p>
@@ -6671,7 +6666,7 @@
           <w:bCs/>
           <w:lang w:val="es-CO"/>
         </w:rPr>
-        <w:t>2.2</w:t>
+        <w:t xml:space="preserve">2.2.  </w:t>
       </w:r>
       <w:r>
         <w:rPr>
@@ -6679,26 +6674,8 @@
           <w:bCs/>
           <w:lang w:val="es-CO"/>
         </w:rPr>
-        <w:t>.</w:t>
-      </w:r>
-      <w:r>
-        <w:rPr>
-          <w:b/>
-          <w:bCs/>
-          <w:lang w:val="es-CO"/>
-        </w:rPr>
-        <w:t xml:space="preserve">  </w:t>
-      </w:r>
-      <w:proofErr w:type="gramStart"/>
-      <w:r>
-        <w:rPr>
-          <w:b/>
-          <w:bCs/>
-          <w:lang w:val="es-CO"/>
-        </w:rPr>
         <w:t>Administrador</w:t>
       </w:r>
-      <w:proofErr w:type="gramEnd"/>
       <w:r>
         <w:rPr>
           <w:lang w:val="es-CO"/>
@@ -6790,10 +6767,10 @@
       <w:r>
         <w:rPr>
           <w:noProof/>
-          <w:lang w:val="es-CO"/>
+          <w:lang w:val="en-US"/>
         </w:rPr>
         <w:drawing>
-          <wp:anchor distT="0" distB="0" distL="114300" distR="114300" simplePos="0" relativeHeight="251658240" behindDoc="0" locked="0" layoutInCell="1" allowOverlap="1" wp14:anchorId="3CFD86AE" wp14:editId="41DE2649">
+          <wp:anchor distT="0" distB="0" distL="114300" distR="114300" simplePos="0" relativeHeight="251659264" behindDoc="0" locked="0" layoutInCell="1" allowOverlap="1" wp14:anchorId="4981B3C8" wp14:editId="0FDAE57D">
             <wp:simplePos x="0" y="0"/>
             <wp:positionH relativeFrom="column">
               <wp:posOffset>461645</wp:posOffset>
@@ -7139,8 +7116,8 @@
         <w:rPr>
           <w:lang w:val="es-CO"/>
         </w:rPr>
-        <w:pict w14:anchorId="1EF41FE5">
-          <v:rect id="_x0000_i1066" style="width:0;height:1.5pt" o:hralign="center" o:hrstd="t" o:hr="t" fillcolor="#a0a0a0" stroked="f"/>
+        <w:pict w14:anchorId="0C333D46">
+          <v:rect id="_x0000_i1034" style="width:0;height:1.5pt" o:hralign="center" o:hrstd="t" o:hr="t" fillcolor="#a0a0a0" stroked="f"/>
         </w:pict>
       </w:r>
     </w:p>
@@ -7438,10 +7415,11 @@
       </w:pPr>
       <w:r>
         <w:rPr>
-          <w:lang w:val="es-CO"/>
+          <w:noProof/>
+          <w:lang w:val="en-US"/>
         </w:rPr>
         <w:drawing>
-          <wp:anchor distT="0" distB="0" distL="114300" distR="114300" simplePos="0" relativeHeight="251659264" behindDoc="1" locked="0" layoutInCell="1" allowOverlap="1" wp14:anchorId="581CACC9" wp14:editId="55136C64">
+          <wp:anchor distT="0" distB="0" distL="114300" distR="114300" simplePos="0" relativeHeight="251660288" behindDoc="1" locked="0" layoutInCell="1" allowOverlap="1" wp14:anchorId="5BA29A1D" wp14:editId="07FF4319">
             <wp:simplePos x="0" y="0"/>
             <wp:positionH relativeFrom="column">
               <wp:posOffset>709294</wp:posOffset>
@@ -7782,8 +7760,8 @@
         <w:rPr>
           <w:lang w:val="es-CO"/>
         </w:rPr>
-        <w:pict w14:anchorId="2A4B7AB5">
-          <v:rect id="_x0000_i1068" style="width:0;height:1.5pt" o:hralign="center" o:hrstd="t" o:hr="t" fillcolor="#a0a0a0" stroked="f"/>
+        <w:pict w14:anchorId="24C2666C">
+          <v:rect id="_x0000_i1035" style="width:0;height:1.5pt" o:hralign="center" o:hrstd="t" o:hr="t" fillcolor="#a0a0a0" stroked="f"/>
         </w:pict>
       </w:r>
     </w:p>
@@ -8054,10 +8032,11 @@
       </w:pPr>
       <w:r>
         <w:rPr>
-          <w:lang w:val="es-CO"/>
+          <w:noProof/>
+          <w:lang w:val="en-US"/>
         </w:rPr>
         <w:drawing>
-          <wp:anchor distT="0" distB="0" distL="114300" distR="114300" simplePos="0" relativeHeight="251660288" behindDoc="1" locked="0" layoutInCell="1" allowOverlap="1" wp14:anchorId="754C85A7" wp14:editId="0580EF2B">
+          <wp:anchor distT="0" distB="0" distL="114300" distR="114300" simplePos="0" relativeHeight="251661312" behindDoc="1" locked="0" layoutInCell="1" allowOverlap="1" wp14:anchorId="66BDD385" wp14:editId="1B68936C">
             <wp:simplePos x="0" y="0"/>
             <wp:positionH relativeFrom="margin">
               <wp:posOffset>461645</wp:posOffset>
@@ -8258,10 +8237,11 @@
       </w:pPr>
       <w:r>
         <w:rPr>
-          <w:lang w:val="es-CO"/>
+          <w:noProof/>
+          <w:lang w:val="en-US"/>
         </w:rPr>
         <w:drawing>
-          <wp:inline distT="0" distB="0" distL="0" distR="0" wp14:anchorId="0060D51F" wp14:editId="3A880D2D">
+          <wp:inline distT="0" distB="0" distL="0" distR="0" wp14:anchorId="15EC649D" wp14:editId="28DC8E5D">
             <wp:extent cx="5760085" cy="2933700"/>
             <wp:effectExtent l="0" t="0" r="0" b="0"/>
             <wp:docPr id="913883372" name="Imagen 1" descr="Diagrama&#10;&#10;El contenido generado por IA puede ser incorrecto."/>
@@ -8318,7 +8298,7 @@
         <w:pStyle w:val="Ttulo3"/>
         <w:numPr>
           <w:ilvl w:val="2"/>
-          <w:numId w:val="19"/>
+          <w:numId w:val="8"/>
         </w:numPr>
       </w:pPr>
       <w:r>
@@ -8363,8 +8343,8 @@
         <w:rPr>
           <w:lang w:val="es-CO"/>
         </w:rPr>
-        <w:pict w14:anchorId="039B7393">
-          <v:rect id="_x0000_i1079" style="width:0;height:1.5pt" o:hralign="center" o:hrstd="t" o:hr="t" fillcolor="#a0a0a0" stroked="f"/>
+        <w:pict w14:anchorId="50DFF55B">
+          <v:rect id="_x0000_i1036" style="width:0;height:1.5pt" o:hralign="center" o:hrstd="t" o:hr="t" fillcolor="#a0a0a0" stroked="f"/>
         </w:pict>
       </w:r>
     </w:p>
@@ -9229,23 +9209,7 @@
           <w:color w:val="000000"/>
           <w:lang w:val="es-CO"/>
         </w:rPr>
-        <w:t xml:space="preserve">Modelo Relacional </w:t>
-      </w:r>
-      <w:proofErr w:type="gramStart"/>
-      <w:r>
-        <w:rPr>
-          <w:color w:val="000000"/>
-          <w:lang w:val="es-CO"/>
-        </w:rPr>
-        <w:t>normalizado tercera</w:t>
-      </w:r>
-      <w:proofErr w:type="gramEnd"/>
-      <w:r>
-        <w:rPr>
-          <w:color w:val="000000"/>
-          <w:lang w:val="es-CO"/>
-        </w:rPr>
-        <w:t xml:space="preserve"> forma normal de la base de datos (SGBD).</w:t>
+        <w:t>Modelo Relacional normalizado tercera forma normal de la base de datos (SGBD).</w:t>
       </w:r>
     </w:p>
     <w:p>
@@ -9537,7 +9501,15 @@
         <w:rPr>
           <w:lang w:val="es-CO"/>
         </w:rPr>
-        <w:t>Tiempo de respuesta en el acceso a la Base de Datos:</w:t>
+        <w:t xml:space="preserve">Tiempo de respuesta en el acceso a la Base de </w:t>
+      </w:r>
+      <w:bookmarkStart w:id="39" w:name="_GoBack"/>
+      <w:bookmarkEnd w:id="39"/>
+      <w:r>
+        <w:rPr>
+          <w:lang w:val="es-CO"/>
+        </w:rPr>
+        <w:t>Datos:</w:t>
       </w:r>
     </w:p>
     <w:p>
@@ -9551,8 +9523,8 @@
           <w:lang w:val="es-CO"/>
         </w:rPr>
       </w:pPr>
-      <w:bookmarkStart w:id="39" w:name="_heading=h.3as4poj" w:colFirst="0" w:colLast="0"/>
-      <w:bookmarkEnd w:id="39"/>
+      <w:bookmarkStart w:id="40" w:name="_heading=h.3as4poj" w:colFirst="0" w:colLast="0"/>
+      <w:bookmarkEnd w:id="40"/>
       <w:r>
         <w:rPr>
           <w:lang w:val="es-CO"/>
@@ -9648,8 +9620,8 @@
           <w:lang w:val="es-CO"/>
         </w:rPr>
       </w:pPr>
-      <w:bookmarkStart w:id="40" w:name="_heading=h.1pxezwc" w:colFirst="0" w:colLast="0"/>
-      <w:bookmarkEnd w:id="40"/>
+      <w:bookmarkStart w:id="41" w:name="_heading=h.1pxezwc" w:colFirst="0" w:colLast="0"/>
+      <w:bookmarkEnd w:id="41"/>
       <w:r>
         <w:rPr>
           <w:b/>
@@ -9681,8 +9653,8 @@
           <w:lang w:val="es-CO"/>
         </w:rPr>
       </w:pPr>
-      <w:bookmarkStart w:id="41" w:name="_heading=h.49x2ik5" w:colFirst="0" w:colLast="0"/>
-      <w:bookmarkEnd w:id="41"/>
+      <w:bookmarkStart w:id="42" w:name="_heading=h.49x2ik5" w:colFirst="0" w:colLast="0"/>
+      <w:bookmarkEnd w:id="42"/>
       <w:r>
         <w:rPr>
           <w:b/>
@@ -9714,8 +9686,8 @@
           <w:lang w:val="es-CO"/>
         </w:rPr>
       </w:pPr>
-      <w:bookmarkStart w:id="42" w:name="_heading=h.2p2csry" w:colFirst="0" w:colLast="0"/>
-      <w:bookmarkEnd w:id="42"/>
+      <w:bookmarkStart w:id="43" w:name="_heading=h.2p2csry" w:colFirst="0" w:colLast="0"/>
+      <w:bookmarkEnd w:id="43"/>
       <w:r>
         <w:rPr>
           <w:b/>
@@ -9747,8 +9719,8 @@
           <w:lang w:val="es-CO"/>
         </w:rPr>
       </w:pPr>
-      <w:bookmarkStart w:id="43" w:name="_heading=h.147n2zr" w:colFirst="0" w:colLast="0"/>
-      <w:bookmarkEnd w:id="43"/>
+      <w:bookmarkStart w:id="44" w:name="_heading=h.147n2zr" w:colFirst="0" w:colLast="0"/>
+      <w:bookmarkEnd w:id="44"/>
       <w:r>
         <w:rPr>
           <w:b/>
@@ -9780,8 +9752,8 @@
           <w:lang w:val="es-CO"/>
         </w:rPr>
       </w:pPr>
-      <w:bookmarkStart w:id="44" w:name="_heading=h.3o7alnk" w:colFirst="0" w:colLast="0"/>
-      <w:bookmarkEnd w:id="44"/>
+      <w:bookmarkStart w:id="45" w:name="_heading=h.3o7alnk" w:colFirst="0" w:colLast="0"/>
+      <w:bookmarkEnd w:id="45"/>
       <w:r>
         <w:rPr>
           <w:b/>
@@ -9813,8 +9785,8 @@
           <w:lang w:val="es-CO"/>
         </w:rPr>
       </w:pPr>
-      <w:bookmarkStart w:id="45" w:name="_heading=h.23ckvvd" w:colFirst="0" w:colLast="0"/>
-      <w:bookmarkEnd w:id="45"/>
+      <w:bookmarkStart w:id="46" w:name="_heading=h.23ckvvd" w:colFirst="0" w:colLast="0"/>
+      <w:bookmarkEnd w:id="46"/>
       <w:r>
         <w:rPr>
           <w:b/>
@@ -9846,8 +9818,8 @@
           <w:lang w:val="es-CO"/>
         </w:rPr>
       </w:pPr>
-      <w:bookmarkStart w:id="46" w:name="_heading=h.ihv636" w:colFirst="0" w:colLast="0"/>
-      <w:bookmarkEnd w:id="46"/>
+      <w:bookmarkStart w:id="47" w:name="_heading=h.ihv636" w:colFirst="0" w:colLast="0"/>
+      <w:bookmarkEnd w:id="47"/>
       <w:r>
         <w:rPr>
           <w:b/>
@@ -9874,8 +9846,8 @@
           <w:lang w:val="es-CO"/>
         </w:rPr>
       </w:pPr>
-      <w:bookmarkStart w:id="47" w:name="_heading=h.laepkitgcsvs" w:colFirst="0" w:colLast="0"/>
-      <w:bookmarkEnd w:id="47"/>
+      <w:bookmarkStart w:id="48" w:name="_heading=h.laepkitgcsvs" w:colFirst="0" w:colLast="0"/>
+      <w:bookmarkEnd w:id="48"/>
       <w:r>
         <w:rPr>
           <w:color w:val="000000"/>
@@ -9883,6 +9855,13 @@
         </w:rPr>
         <w:t>Normas de calidad, mencionar dos normas de calidad de Desarrollo de Software y argumentar cómo esas normas aplican para el software.</w:t>
       </w:r>
+    </w:p>
+    <w:p>
+      <w:pPr>
+        <w:rPr>
+          <w:lang w:val="es-CO"/>
+        </w:rPr>
+      </w:pPr>
     </w:p>
     <w:sectPr>
       <w:headerReference w:type="even" r:id="rId13"/>
@@ -9902,7 +9881,7 @@
 </file>
 
 <file path=word/endnotes.xml><?xml version="1.0" encoding="utf-8"?>
-<w:endnotes xmlns:wpc="http://schemas.microsoft.com/office/word/2010/wordprocessingCanvas" xmlns:cx="http://schemas.microsoft.com/office/drawing/2014/chartex" xmlns:cx1="http://schemas.microsoft.com/office/drawing/2015/9/8/chartex" xmlns:cx2="http://schemas.microsoft.com/office/drawing/2015/10/21/chartex" xmlns:cx3="http://schemas.microsoft.com/office/drawing/2016/5/9/chartex" xmlns:cx4="http://schemas.microsoft.com/office/drawing/2016/5/10/chartex" xmlns:cx5="http://schemas.microsoft.com/office/drawing/2016/5/11/chartex" xmlns:cx6="http://schemas.microsoft.com/office/drawing/2016/5/12/chartex" xmlns:cx7="http://schemas.microsoft.com/office/drawing/2016/5/13/chartex" xmlns:cx8="http://schemas.microsoft.com/office/drawing/2016/5/14/chartex" xmlns:mc="http://schemas.openxmlformats.org/markup-compatibility/2006" xmlns:aink="http://schemas.microsoft.com/office/drawing/2016/ink" xmlns:am3d="http://schemas.microsoft.com/office/drawing/2017/model3d" xmlns:o="urn:schemas-microsoft-com:office:office" xmlns:oel="http://schemas.microsoft.com/office/2019/extlst" xmlns:r="http://schemas.openxmlformats.org/officeDocument/2006/relationships" xmlns:m="http://schemas.openxmlformats.org/officeDocument/2006/math" xmlns:v="urn:schemas-microsoft-com:vml" xmlns:wp14="http://schemas.microsoft.com/office/word/2010/wordprocessingDrawing" xmlns:wp="http://schemas.openxmlformats.org/drawingml/2006/wordprocessingDrawing" xmlns:w10="urn:schemas-microsoft-com:office:word" xmlns:w="http://schemas.openxmlformats.org/wordprocessingml/2006/main" xmlns:w14="http://schemas.microsoft.com/office/word/2010/wordml" xmlns:w15="http://schemas.microsoft.com/office/word/2012/wordml" xmlns:w16cex="http://schemas.microsoft.com/office/word/2018/wordml/cex" xmlns:w16cid="http://schemas.microsoft.com/office/word/2016/wordml/cid" xmlns:w16="http://schemas.microsoft.com/office/word/2018/wordml" xmlns:w16du="http://schemas.microsoft.com/office/word/2023/wordml/word16du" xmlns:w16sdtdh="http://schemas.microsoft.com/office/word/2020/wordml/sdtdatahash" xmlns:w16sdtfl="http://schemas.microsoft.com/office/word/2024/wordml/sdtformatlock" xmlns:w16se="http://schemas.microsoft.com/office/word/2015/wordml/symex" xmlns:wpg="http://schemas.microsoft.com/office/word/2010/wordprocessingGroup" xmlns:wpi="http://schemas.microsoft.com/office/word/2010/wordprocessingInk" xmlns:wne="http://schemas.microsoft.com/office/word/2006/wordml" xmlns:wps="http://schemas.microsoft.com/office/word/2010/wordprocessingShape" mc:Ignorable="w14 w15 w16se w16cid w16 w16cex w16sdtdh w16sdtfl w16du wp14">
+<w:endnotes xmlns:wpc="http://schemas.microsoft.com/office/word/2010/wordprocessingCanvas" xmlns:cx="http://schemas.microsoft.com/office/drawing/2014/chartex" xmlns:mc="http://schemas.openxmlformats.org/markup-compatibility/2006" xmlns:o="urn:schemas-microsoft-com:office:office" xmlns:r="http://schemas.openxmlformats.org/officeDocument/2006/relationships" xmlns:m="http://schemas.openxmlformats.org/officeDocument/2006/math" xmlns:v="urn:schemas-microsoft-com:vml" xmlns:wp14="http://schemas.microsoft.com/office/word/2010/wordprocessingDrawing" xmlns:wp="http://schemas.openxmlformats.org/drawingml/2006/wordprocessingDrawing" xmlns:w10="urn:schemas-microsoft-com:office:word" xmlns:w="http://schemas.openxmlformats.org/wordprocessingml/2006/main" xmlns:w14="http://schemas.microsoft.com/office/word/2010/wordml" xmlns:w15="http://schemas.microsoft.com/office/word/2012/wordml" xmlns:w16se="http://schemas.microsoft.com/office/word/2015/wordml/symex" xmlns:wpg="http://schemas.microsoft.com/office/word/2010/wordprocessingGroup" xmlns:wpi="http://schemas.microsoft.com/office/word/2010/wordprocessingInk" xmlns:wne="http://schemas.microsoft.com/office/word/2006/wordml" xmlns:wps="http://schemas.microsoft.com/office/word/2010/wordprocessingShape" mc:Ignorable="w14 w15 w16se wp14">
   <w:endnote w:type="separator" w:id="-1">
     <w:p>
       <w:r>
@@ -9921,13 +9900,13 @@
 </file>
 
 <file path=word/footer1.xml><?xml version="1.0" encoding="utf-8"?>
-<w:ftr xmlns:wpc="http://schemas.microsoft.com/office/word/2010/wordprocessingCanvas" xmlns:cx="http://schemas.microsoft.com/office/drawing/2014/chartex" xmlns:cx1="http://schemas.microsoft.com/office/drawing/2015/9/8/chartex" xmlns:cx2="http://schemas.microsoft.com/office/drawing/2015/10/21/chartex" xmlns:cx3="http://schemas.microsoft.com/office/drawing/2016/5/9/chartex" xmlns:cx4="http://schemas.microsoft.com/office/drawing/2016/5/10/chartex" xmlns:cx5="http://schemas.microsoft.com/office/drawing/2016/5/11/chartex" xmlns:cx6="http://schemas.microsoft.com/office/drawing/2016/5/12/chartex" xmlns:cx7="http://schemas.microsoft.com/office/drawing/2016/5/13/chartex" xmlns:cx8="http://schemas.microsoft.com/office/drawing/2016/5/14/chartex" xmlns:mc="http://schemas.openxmlformats.org/markup-compatibility/2006" xmlns:aink="http://schemas.microsoft.com/office/drawing/2016/ink" xmlns:am3d="http://schemas.microsoft.com/office/drawing/2017/model3d" xmlns:o="urn:schemas-microsoft-com:office:office" xmlns:oel="http://schemas.microsoft.com/office/2019/extlst" xmlns:r="http://schemas.openxmlformats.org/officeDocument/2006/relationships" xmlns:m="http://schemas.openxmlformats.org/officeDocument/2006/math" xmlns:v="urn:schemas-microsoft-com:vml" xmlns:wp14="http://schemas.microsoft.com/office/word/2010/wordprocessingDrawing" xmlns:wp="http://schemas.openxmlformats.org/drawingml/2006/wordprocessingDrawing" xmlns:w10="urn:schemas-microsoft-com:office:word" xmlns:w="http://schemas.openxmlformats.org/wordprocessingml/2006/main" xmlns:w14="http://schemas.microsoft.com/office/word/2010/wordml" xmlns:w15="http://schemas.microsoft.com/office/word/2012/wordml" xmlns:w16cex="http://schemas.microsoft.com/office/word/2018/wordml/cex" xmlns:w16cid="http://schemas.microsoft.com/office/word/2016/wordml/cid" xmlns:w16="http://schemas.microsoft.com/office/word/2018/wordml" xmlns:w16du="http://schemas.microsoft.com/office/word/2023/wordml/word16du" xmlns:w16sdtdh="http://schemas.microsoft.com/office/word/2020/wordml/sdtdatahash" xmlns:w16sdtfl="http://schemas.microsoft.com/office/word/2024/wordml/sdtformatlock" xmlns:w16se="http://schemas.microsoft.com/office/word/2015/wordml/symex" xmlns:wpg="http://schemas.microsoft.com/office/word/2010/wordprocessingGroup" xmlns:wpi="http://schemas.microsoft.com/office/word/2010/wordprocessingInk" xmlns:wne="http://schemas.microsoft.com/office/word/2006/wordml" xmlns:wps="http://schemas.microsoft.com/office/word/2010/wordprocessingShape" mc:Ignorable="w14 w15 w16se w16cid w16 w16cex w16sdtdh w16sdtfl w16du wp14">
+<w:ftr xmlns:wpc="http://schemas.microsoft.com/office/word/2010/wordprocessingCanvas" xmlns:cx="http://schemas.microsoft.com/office/drawing/2014/chartex" xmlns:mc="http://schemas.openxmlformats.org/markup-compatibility/2006" xmlns:o="urn:schemas-microsoft-com:office:office" xmlns:r="http://schemas.openxmlformats.org/officeDocument/2006/relationships" xmlns:m="http://schemas.openxmlformats.org/officeDocument/2006/math" xmlns:v="urn:schemas-microsoft-com:vml" xmlns:wp14="http://schemas.microsoft.com/office/word/2010/wordprocessingDrawing" xmlns:wp="http://schemas.openxmlformats.org/drawingml/2006/wordprocessingDrawing" xmlns:w10="urn:schemas-microsoft-com:office:word" xmlns:w="http://schemas.openxmlformats.org/wordprocessingml/2006/main" xmlns:w14="http://schemas.microsoft.com/office/word/2010/wordml" xmlns:w15="http://schemas.microsoft.com/office/word/2012/wordml" xmlns:w16se="http://schemas.microsoft.com/office/word/2015/wordml/symex" xmlns:wpg="http://schemas.microsoft.com/office/word/2010/wordprocessingGroup" xmlns:wpi="http://schemas.microsoft.com/office/word/2010/wordprocessingInk" xmlns:wne="http://schemas.microsoft.com/office/word/2006/wordml" xmlns:wps="http://schemas.microsoft.com/office/word/2010/wordprocessingShape" mc:Ignorable="w14 w15 w16se wp14">
   <w:p/>
 </w:ftr>
 </file>
 
 <file path=word/footer2.xml><?xml version="1.0" encoding="utf-8"?>
-<w:ftr xmlns:wpc="http://schemas.microsoft.com/office/word/2010/wordprocessingCanvas" xmlns:cx="http://schemas.microsoft.com/office/drawing/2014/chartex" xmlns:cx1="http://schemas.microsoft.com/office/drawing/2015/9/8/chartex" xmlns:cx2="http://schemas.microsoft.com/office/drawing/2015/10/21/chartex" xmlns:cx3="http://schemas.microsoft.com/office/drawing/2016/5/9/chartex" xmlns:cx4="http://schemas.microsoft.com/office/drawing/2016/5/10/chartex" xmlns:cx5="http://schemas.microsoft.com/office/drawing/2016/5/11/chartex" xmlns:cx6="http://schemas.microsoft.com/office/drawing/2016/5/12/chartex" xmlns:cx7="http://schemas.microsoft.com/office/drawing/2016/5/13/chartex" xmlns:cx8="http://schemas.microsoft.com/office/drawing/2016/5/14/chartex" xmlns:mc="http://schemas.openxmlformats.org/markup-compatibility/2006" xmlns:aink="http://schemas.microsoft.com/office/drawing/2016/ink" xmlns:am3d="http://schemas.microsoft.com/office/drawing/2017/model3d" xmlns:o="urn:schemas-microsoft-com:office:office" xmlns:oel="http://schemas.microsoft.com/office/2019/extlst" xmlns:r="http://schemas.openxmlformats.org/officeDocument/2006/relationships" xmlns:m="http://schemas.openxmlformats.org/officeDocument/2006/math" xmlns:v="urn:schemas-microsoft-com:vml" xmlns:wp14="http://schemas.microsoft.com/office/word/2010/wordprocessingDrawing" xmlns:wp="http://schemas.openxmlformats.org/drawingml/2006/wordprocessingDrawing" xmlns:w10="urn:schemas-microsoft-com:office:word" xmlns:w="http://schemas.openxmlformats.org/wordprocessingml/2006/main" xmlns:w14="http://schemas.microsoft.com/office/word/2010/wordml" xmlns:w15="http://schemas.microsoft.com/office/word/2012/wordml" xmlns:w16cex="http://schemas.microsoft.com/office/word/2018/wordml/cex" xmlns:w16cid="http://schemas.microsoft.com/office/word/2016/wordml/cid" xmlns:w16="http://schemas.microsoft.com/office/word/2018/wordml" xmlns:w16du="http://schemas.microsoft.com/office/word/2023/wordml/word16du" xmlns:w16sdtdh="http://schemas.microsoft.com/office/word/2020/wordml/sdtdatahash" xmlns:w16sdtfl="http://schemas.microsoft.com/office/word/2024/wordml/sdtformatlock" xmlns:w16se="http://schemas.microsoft.com/office/word/2015/wordml/symex" xmlns:wpg="http://schemas.microsoft.com/office/word/2010/wordprocessingGroup" xmlns:wpi="http://schemas.microsoft.com/office/word/2010/wordprocessingInk" xmlns:wne="http://schemas.microsoft.com/office/word/2006/wordml" xmlns:wps="http://schemas.microsoft.com/office/word/2010/wordprocessingShape" mc:Ignorable="w14 w15 w16se w16cid w16 w16cex w16sdtdh w16sdtfl w16du wp14">
+<w:ftr xmlns:wpc="http://schemas.microsoft.com/office/word/2010/wordprocessingCanvas" xmlns:cx="http://schemas.microsoft.com/office/drawing/2014/chartex" xmlns:mc="http://schemas.openxmlformats.org/markup-compatibility/2006" xmlns:o="urn:schemas-microsoft-com:office:office" xmlns:r="http://schemas.openxmlformats.org/officeDocument/2006/relationships" xmlns:m="http://schemas.openxmlformats.org/officeDocument/2006/math" xmlns:v="urn:schemas-microsoft-com:vml" xmlns:wp14="http://schemas.microsoft.com/office/word/2010/wordprocessingDrawing" xmlns:wp="http://schemas.openxmlformats.org/drawingml/2006/wordprocessingDrawing" xmlns:w10="urn:schemas-microsoft-com:office:word" xmlns:w="http://schemas.openxmlformats.org/wordprocessingml/2006/main" xmlns:w14="http://schemas.microsoft.com/office/word/2010/wordml" xmlns:w15="http://schemas.microsoft.com/office/word/2012/wordml" xmlns:w16se="http://schemas.microsoft.com/office/word/2015/wordml/symex" xmlns:wpg="http://schemas.microsoft.com/office/word/2010/wordprocessingGroup" xmlns:wpi="http://schemas.microsoft.com/office/word/2010/wordprocessingInk" xmlns:wne="http://schemas.microsoft.com/office/word/2006/wordml" xmlns:wps="http://schemas.microsoft.com/office/word/2010/wordprocessingShape" mc:Ignorable="w14 w15 w16se wp14">
   <w:p>
     <w:pPr>
       <w:pBdr>
@@ -10027,7 +10006,7 @@
         <w:sz w:val="18"/>
         <w:szCs w:val="18"/>
       </w:rPr>
-      <w:t>2</w:t>
+      <w:t>14</w:t>
     </w:r>
     <w:r>
       <w:rPr>
@@ -10076,7 +10055,7 @@
         <w:sz w:val="18"/>
         <w:szCs w:val="18"/>
       </w:rPr>
-      <w:t>3</w:t>
+      <w:t>14</w:t>
     </w:r>
     <w:r>
       <w:rPr>
@@ -10111,7 +10090,7 @@
 </file>
 
 <file path=word/footer3.xml><?xml version="1.0" encoding="utf-8"?>
-<w:ftr xmlns:wpc="http://schemas.microsoft.com/office/word/2010/wordprocessingCanvas" xmlns:cx="http://schemas.microsoft.com/office/drawing/2014/chartex" xmlns:cx1="http://schemas.microsoft.com/office/drawing/2015/9/8/chartex" xmlns:cx2="http://schemas.microsoft.com/office/drawing/2015/10/21/chartex" xmlns:cx3="http://schemas.microsoft.com/office/drawing/2016/5/9/chartex" xmlns:cx4="http://schemas.microsoft.com/office/drawing/2016/5/10/chartex" xmlns:cx5="http://schemas.microsoft.com/office/drawing/2016/5/11/chartex" xmlns:cx6="http://schemas.microsoft.com/office/drawing/2016/5/12/chartex" xmlns:cx7="http://schemas.microsoft.com/office/drawing/2016/5/13/chartex" xmlns:cx8="http://schemas.microsoft.com/office/drawing/2016/5/14/chartex" xmlns:mc="http://schemas.openxmlformats.org/markup-compatibility/2006" xmlns:aink="http://schemas.microsoft.com/office/drawing/2016/ink" xmlns:am3d="http://schemas.microsoft.com/office/drawing/2017/model3d" xmlns:o="urn:schemas-microsoft-com:office:office" xmlns:oel="http://schemas.microsoft.com/office/2019/extlst" xmlns:r="http://schemas.openxmlformats.org/officeDocument/2006/relationships" xmlns:m="http://schemas.openxmlformats.org/officeDocument/2006/math" xmlns:v="urn:schemas-microsoft-com:vml" xmlns:wp14="http://schemas.microsoft.com/office/word/2010/wordprocessingDrawing" xmlns:wp="http://schemas.openxmlformats.org/drawingml/2006/wordprocessingDrawing" xmlns:w10="urn:schemas-microsoft-com:office:word" xmlns:w="http://schemas.openxmlformats.org/wordprocessingml/2006/main" xmlns:w14="http://schemas.microsoft.com/office/word/2010/wordml" xmlns:w15="http://schemas.microsoft.com/office/word/2012/wordml" xmlns:w16cex="http://schemas.microsoft.com/office/word/2018/wordml/cex" xmlns:w16cid="http://schemas.microsoft.com/office/word/2016/wordml/cid" xmlns:w16="http://schemas.microsoft.com/office/word/2018/wordml" xmlns:w16du="http://schemas.microsoft.com/office/word/2023/wordml/word16du" xmlns:w16sdtdh="http://schemas.microsoft.com/office/word/2020/wordml/sdtdatahash" xmlns:w16sdtfl="http://schemas.microsoft.com/office/word/2024/wordml/sdtformatlock" xmlns:w16se="http://schemas.microsoft.com/office/word/2015/wordml/symex" xmlns:wpg="http://schemas.microsoft.com/office/word/2010/wordprocessingGroup" xmlns:wpi="http://schemas.microsoft.com/office/word/2010/wordprocessingInk" xmlns:wne="http://schemas.microsoft.com/office/word/2006/wordml" xmlns:wps="http://schemas.microsoft.com/office/word/2010/wordprocessingShape" mc:Ignorable="w14 w15 w16se w16cid w16 w16cex w16sdtdh w16sdtfl w16du wp14">
+<w:ftr xmlns:wpc="http://schemas.microsoft.com/office/word/2010/wordprocessingCanvas" xmlns:cx="http://schemas.microsoft.com/office/drawing/2014/chartex" xmlns:mc="http://schemas.openxmlformats.org/markup-compatibility/2006" xmlns:o="urn:schemas-microsoft-com:office:office" xmlns:r="http://schemas.openxmlformats.org/officeDocument/2006/relationships" xmlns:m="http://schemas.openxmlformats.org/officeDocument/2006/math" xmlns:v="urn:schemas-microsoft-com:vml" xmlns:wp14="http://schemas.microsoft.com/office/word/2010/wordprocessingDrawing" xmlns:wp="http://schemas.openxmlformats.org/drawingml/2006/wordprocessingDrawing" xmlns:w10="urn:schemas-microsoft-com:office:word" xmlns:w="http://schemas.openxmlformats.org/wordprocessingml/2006/main" xmlns:w14="http://schemas.microsoft.com/office/word/2010/wordml" xmlns:w15="http://schemas.microsoft.com/office/word/2012/wordml" xmlns:w16se="http://schemas.microsoft.com/office/word/2015/wordml/symex" xmlns:wpg="http://schemas.microsoft.com/office/word/2010/wordprocessingGroup" xmlns:wpi="http://schemas.microsoft.com/office/word/2010/wordprocessingInk" xmlns:wne="http://schemas.microsoft.com/office/word/2006/wordml" xmlns:wps="http://schemas.microsoft.com/office/word/2010/wordprocessingShape" mc:Ignorable="w14 w15 w16se wp14">
   <w:p>
     <w:pPr>
       <w:pBdr>
@@ -10239,7 +10218,7 @@
         <w:sz w:val="18"/>
         <w:szCs w:val="18"/>
       </w:rPr>
-      <w:t>2</w:t>
+      <w:t>14</w:t>
     </w:r>
     <w:r>
       <w:rPr>
@@ -10274,7 +10253,7 @@
 </file>
 
 <file path=word/footnotes.xml><?xml version="1.0" encoding="utf-8"?>
-<w:footnotes xmlns:wpc="http://schemas.microsoft.com/office/word/2010/wordprocessingCanvas" xmlns:cx="http://schemas.microsoft.com/office/drawing/2014/chartex" xmlns:cx1="http://schemas.microsoft.com/office/drawing/2015/9/8/chartex" xmlns:cx2="http://schemas.microsoft.com/office/drawing/2015/10/21/chartex" xmlns:cx3="http://schemas.microsoft.com/office/drawing/2016/5/9/chartex" xmlns:cx4="http://schemas.microsoft.com/office/drawing/2016/5/10/chartex" xmlns:cx5="http://schemas.microsoft.com/office/drawing/2016/5/11/chartex" xmlns:cx6="http://schemas.microsoft.com/office/drawing/2016/5/12/chartex" xmlns:cx7="http://schemas.microsoft.com/office/drawing/2016/5/13/chartex" xmlns:cx8="http://schemas.microsoft.com/office/drawing/2016/5/14/chartex" xmlns:mc="http://schemas.openxmlformats.org/markup-compatibility/2006" xmlns:aink="http://schemas.microsoft.com/office/drawing/2016/ink" xmlns:am3d="http://schemas.microsoft.com/office/drawing/2017/model3d" xmlns:o="urn:schemas-microsoft-com:office:office" xmlns:oel="http://schemas.microsoft.com/office/2019/extlst" xmlns:r="http://schemas.openxmlformats.org/officeDocument/2006/relationships" xmlns:m="http://schemas.openxmlformats.org/officeDocument/2006/math" xmlns:v="urn:schemas-microsoft-com:vml" xmlns:wp14="http://schemas.microsoft.com/office/word/2010/wordprocessingDrawing" xmlns:wp="http://schemas.openxmlformats.org/drawingml/2006/wordprocessingDrawing" xmlns:w10="urn:schemas-microsoft-com:office:word" xmlns:w="http://schemas.openxmlformats.org/wordprocessingml/2006/main" xmlns:w14="http://schemas.microsoft.com/office/word/2010/wordml" xmlns:w15="http://schemas.microsoft.com/office/word/2012/wordml" xmlns:w16cex="http://schemas.microsoft.com/office/word/2018/wordml/cex" xmlns:w16cid="http://schemas.microsoft.com/office/word/2016/wordml/cid" xmlns:w16="http://schemas.microsoft.com/office/word/2018/wordml" xmlns:w16du="http://schemas.microsoft.com/office/word/2023/wordml/word16du" xmlns:w16sdtdh="http://schemas.microsoft.com/office/word/2020/wordml/sdtdatahash" xmlns:w16sdtfl="http://schemas.microsoft.com/office/word/2024/wordml/sdtformatlock" xmlns:w16se="http://schemas.microsoft.com/office/word/2015/wordml/symex" xmlns:wpg="http://schemas.microsoft.com/office/word/2010/wordprocessingGroup" xmlns:wpi="http://schemas.microsoft.com/office/word/2010/wordprocessingInk" xmlns:wne="http://schemas.microsoft.com/office/word/2006/wordml" xmlns:wps="http://schemas.microsoft.com/office/word/2010/wordprocessingShape" mc:Ignorable="w14 w15 w16se w16cid w16 w16cex w16sdtdh w16sdtfl w16du wp14">
+<w:footnotes xmlns:wpc="http://schemas.microsoft.com/office/word/2010/wordprocessingCanvas" xmlns:cx="http://schemas.microsoft.com/office/drawing/2014/chartex" xmlns:mc="http://schemas.openxmlformats.org/markup-compatibility/2006" xmlns:o="urn:schemas-microsoft-com:office:office" xmlns:r="http://schemas.openxmlformats.org/officeDocument/2006/relationships" xmlns:m="http://schemas.openxmlformats.org/officeDocument/2006/math" xmlns:v="urn:schemas-microsoft-com:vml" xmlns:wp14="http://schemas.microsoft.com/office/word/2010/wordprocessingDrawing" xmlns:wp="http://schemas.openxmlformats.org/drawingml/2006/wordprocessingDrawing" xmlns:w10="urn:schemas-microsoft-com:office:word" xmlns:w="http://schemas.openxmlformats.org/wordprocessingml/2006/main" xmlns:w14="http://schemas.microsoft.com/office/word/2010/wordml" xmlns:w15="http://schemas.microsoft.com/office/word/2012/wordml" xmlns:w16se="http://schemas.microsoft.com/office/word/2015/wordml/symex" xmlns:wpg="http://schemas.microsoft.com/office/word/2010/wordprocessingGroup" xmlns:wpi="http://schemas.microsoft.com/office/word/2010/wordprocessingInk" xmlns:wne="http://schemas.microsoft.com/office/word/2006/wordml" xmlns:wps="http://schemas.microsoft.com/office/word/2010/wordprocessingShape" mc:Ignorable="w14 w15 w16se wp14">
   <w:footnote w:type="separator" w:id="-1">
     <w:p>
       <w:r>
@@ -10293,13 +10272,13 @@
 </file>
 
 <file path=word/header1.xml><?xml version="1.0" encoding="utf-8"?>
-<w:hdr xmlns:wpc="http://schemas.microsoft.com/office/word/2010/wordprocessingCanvas" xmlns:cx="http://schemas.microsoft.com/office/drawing/2014/chartex" xmlns:cx1="http://schemas.microsoft.com/office/drawing/2015/9/8/chartex" xmlns:cx2="http://schemas.microsoft.com/office/drawing/2015/10/21/chartex" xmlns:cx3="http://schemas.microsoft.com/office/drawing/2016/5/9/chartex" xmlns:cx4="http://schemas.microsoft.com/office/drawing/2016/5/10/chartex" xmlns:cx5="http://schemas.microsoft.com/office/drawing/2016/5/11/chartex" xmlns:cx6="http://schemas.microsoft.com/office/drawing/2016/5/12/chartex" xmlns:cx7="http://schemas.microsoft.com/office/drawing/2016/5/13/chartex" xmlns:cx8="http://schemas.microsoft.com/office/drawing/2016/5/14/chartex" xmlns:mc="http://schemas.openxmlformats.org/markup-compatibility/2006" xmlns:aink="http://schemas.microsoft.com/office/drawing/2016/ink" xmlns:am3d="http://schemas.microsoft.com/office/drawing/2017/model3d" xmlns:o="urn:schemas-microsoft-com:office:office" xmlns:oel="http://schemas.microsoft.com/office/2019/extlst" xmlns:r="http://schemas.openxmlformats.org/officeDocument/2006/relationships" xmlns:m="http://schemas.openxmlformats.org/officeDocument/2006/math" xmlns:v="urn:schemas-microsoft-com:vml" xmlns:wp14="http://schemas.microsoft.com/office/word/2010/wordprocessingDrawing" xmlns:wp="http://schemas.openxmlformats.org/drawingml/2006/wordprocessingDrawing" xmlns:w10="urn:schemas-microsoft-com:office:word" xmlns:w="http://schemas.openxmlformats.org/wordprocessingml/2006/main" xmlns:w14="http://schemas.microsoft.com/office/word/2010/wordml" xmlns:w15="http://schemas.microsoft.com/office/word/2012/wordml" xmlns:w16cex="http://schemas.microsoft.com/office/word/2018/wordml/cex" xmlns:w16cid="http://schemas.microsoft.com/office/word/2016/wordml/cid" xmlns:w16="http://schemas.microsoft.com/office/word/2018/wordml" xmlns:w16du="http://schemas.microsoft.com/office/word/2023/wordml/word16du" xmlns:w16sdtdh="http://schemas.microsoft.com/office/word/2020/wordml/sdtdatahash" xmlns:w16sdtfl="http://schemas.microsoft.com/office/word/2024/wordml/sdtformatlock" xmlns:w16se="http://schemas.microsoft.com/office/word/2015/wordml/symex" xmlns:wpg="http://schemas.microsoft.com/office/word/2010/wordprocessingGroup" xmlns:wpi="http://schemas.microsoft.com/office/word/2010/wordprocessingInk" xmlns:wne="http://schemas.microsoft.com/office/word/2006/wordml" xmlns:wps="http://schemas.microsoft.com/office/word/2010/wordprocessingShape" mc:Ignorable="w14 w15 w16se w16cid w16 w16cex w16sdtdh w16sdtfl w16du wp14">
+<w:hdr xmlns:wpc="http://schemas.microsoft.com/office/word/2010/wordprocessingCanvas" xmlns:cx="http://schemas.microsoft.com/office/drawing/2014/chartex" xmlns:mc="http://schemas.openxmlformats.org/markup-compatibility/2006" xmlns:o="urn:schemas-microsoft-com:office:office" xmlns:r="http://schemas.openxmlformats.org/officeDocument/2006/relationships" xmlns:m="http://schemas.openxmlformats.org/officeDocument/2006/math" xmlns:v="urn:schemas-microsoft-com:vml" xmlns:wp14="http://schemas.microsoft.com/office/word/2010/wordprocessingDrawing" xmlns:wp="http://schemas.openxmlformats.org/drawingml/2006/wordprocessingDrawing" xmlns:w10="urn:schemas-microsoft-com:office:word" xmlns:w="http://schemas.openxmlformats.org/wordprocessingml/2006/main" xmlns:w14="http://schemas.microsoft.com/office/word/2010/wordml" xmlns:w15="http://schemas.microsoft.com/office/word/2012/wordml" xmlns:w16se="http://schemas.microsoft.com/office/word/2015/wordml/symex" xmlns:wpg="http://schemas.microsoft.com/office/word/2010/wordprocessingGroup" xmlns:wpi="http://schemas.microsoft.com/office/word/2010/wordprocessingInk" xmlns:wne="http://schemas.microsoft.com/office/word/2006/wordml" xmlns:wps="http://schemas.microsoft.com/office/word/2010/wordprocessingShape" mc:Ignorable="w14 w15 w16se wp14">
   <w:p/>
 </w:hdr>
 </file>
 
 <file path=word/header2.xml><?xml version="1.0" encoding="utf-8"?>
-<w:hdr xmlns:wpc="http://schemas.microsoft.com/office/word/2010/wordprocessingCanvas" xmlns:cx="http://schemas.microsoft.com/office/drawing/2014/chartex" xmlns:cx1="http://schemas.microsoft.com/office/drawing/2015/9/8/chartex" xmlns:cx2="http://schemas.microsoft.com/office/drawing/2015/10/21/chartex" xmlns:cx3="http://schemas.microsoft.com/office/drawing/2016/5/9/chartex" xmlns:cx4="http://schemas.microsoft.com/office/drawing/2016/5/10/chartex" xmlns:cx5="http://schemas.microsoft.com/office/drawing/2016/5/11/chartex" xmlns:cx6="http://schemas.microsoft.com/office/drawing/2016/5/12/chartex" xmlns:cx7="http://schemas.microsoft.com/office/drawing/2016/5/13/chartex" xmlns:cx8="http://schemas.microsoft.com/office/drawing/2016/5/14/chartex" xmlns:mc="http://schemas.openxmlformats.org/markup-compatibility/2006" xmlns:aink="http://schemas.microsoft.com/office/drawing/2016/ink" xmlns:am3d="http://schemas.microsoft.com/office/drawing/2017/model3d" xmlns:o="urn:schemas-microsoft-com:office:office" xmlns:oel="http://schemas.microsoft.com/office/2019/extlst" xmlns:r="http://schemas.openxmlformats.org/officeDocument/2006/relationships" xmlns:m="http://schemas.openxmlformats.org/officeDocument/2006/math" xmlns:v="urn:schemas-microsoft-com:vml" xmlns:wp14="http://schemas.microsoft.com/office/word/2010/wordprocessingDrawing" xmlns:wp="http://schemas.openxmlformats.org/drawingml/2006/wordprocessingDrawing" xmlns:w10="urn:schemas-microsoft-com:office:word" xmlns:w="http://schemas.openxmlformats.org/wordprocessingml/2006/main" xmlns:w14="http://schemas.microsoft.com/office/word/2010/wordml" xmlns:w15="http://schemas.microsoft.com/office/word/2012/wordml" xmlns:w16cex="http://schemas.microsoft.com/office/word/2018/wordml/cex" xmlns:w16cid="http://schemas.microsoft.com/office/word/2016/wordml/cid" xmlns:w16="http://schemas.microsoft.com/office/word/2018/wordml" xmlns:w16du="http://schemas.microsoft.com/office/word/2023/wordml/word16du" xmlns:w16sdtdh="http://schemas.microsoft.com/office/word/2020/wordml/sdtdatahash" xmlns:w16sdtfl="http://schemas.microsoft.com/office/word/2024/wordml/sdtformatlock" xmlns:w16se="http://schemas.microsoft.com/office/word/2015/wordml/symex" xmlns:wpg="http://schemas.microsoft.com/office/word/2010/wordprocessingGroup" xmlns:wpi="http://schemas.microsoft.com/office/word/2010/wordprocessingInk" xmlns:wne="http://schemas.microsoft.com/office/word/2006/wordml" xmlns:wps="http://schemas.microsoft.com/office/word/2010/wordprocessingShape" mc:Ignorable="w14 w15 w16se w16cid w16 w16cex w16sdtdh w16sdtfl w16du wp14">
+<w:hdr xmlns:wpc="http://schemas.microsoft.com/office/word/2010/wordprocessingCanvas" xmlns:cx="http://schemas.microsoft.com/office/drawing/2014/chartex" xmlns:mc="http://schemas.openxmlformats.org/markup-compatibility/2006" xmlns:o="urn:schemas-microsoft-com:office:office" xmlns:r="http://schemas.openxmlformats.org/officeDocument/2006/relationships" xmlns:m="http://schemas.openxmlformats.org/officeDocument/2006/math" xmlns:v="urn:schemas-microsoft-com:vml" xmlns:wp14="http://schemas.microsoft.com/office/word/2010/wordprocessingDrawing" xmlns:wp="http://schemas.openxmlformats.org/drawingml/2006/wordprocessingDrawing" xmlns:w10="urn:schemas-microsoft-com:office:word" xmlns:w="http://schemas.openxmlformats.org/wordprocessingml/2006/main" xmlns:w14="http://schemas.microsoft.com/office/word/2010/wordml" xmlns:w15="http://schemas.microsoft.com/office/word/2012/wordml" xmlns:w16se="http://schemas.microsoft.com/office/word/2015/wordml/symex" xmlns:wpg="http://schemas.microsoft.com/office/word/2010/wordprocessingGroup" xmlns:wpi="http://schemas.microsoft.com/office/word/2010/wordprocessingInk" xmlns:wne="http://schemas.microsoft.com/office/word/2006/wordml" xmlns:wps="http://schemas.microsoft.com/office/word/2010/wordprocessingShape" mc:Ignorable="w14 w15 w16se wp14">
   <w:p>
     <w:pPr>
       <w:widowControl w:val="0"/>
@@ -10382,6 +10361,7 @@
               <w:noProof/>
               <w:sz w:val="36"/>
               <w:szCs w:val="36"/>
+              <w:lang w:val="en-US"/>
             </w:rPr>
             <w:drawing>
               <wp:inline distT="0" distB="0" distL="0" distR="0" wp14:anchorId="64F7EEE2" wp14:editId="16943A02">
@@ -10601,6 +10581,7 @@
               <w:noProof/>
               <w:sz w:val="16"/>
               <w:szCs w:val="16"/>
+              <w:lang w:val="en-US"/>
             </w:rPr>
             <w:drawing>
               <wp:inline distT="114300" distB="114300" distL="114300" distR="114300" wp14:anchorId="4F821367" wp14:editId="4C2F247E">
@@ -10821,7 +10802,7 @@
 </file>
 
 <file path=word/header3.xml><?xml version="1.0" encoding="utf-8"?>
-<w:hdr xmlns:wpc="http://schemas.microsoft.com/office/word/2010/wordprocessingCanvas" xmlns:cx="http://schemas.microsoft.com/office/drawing/2014/chartex" xmlns:cx1="http://schemas.microsoft.com/office/drawing/2015/9/8/chartex" xmlns:cx2="http://schemas.microsoft.com/office/drawing/2015/10/21/chartex" xmlns:cx3="http://schemas.microsoft.com/office/drawing/2016/5/9/chartex" xmlns:cx4="http://schemas.microsoft.com/office/drawing/2016/5/10/chartex" xmlns:cx5="http://schemas.microsoft.com/office/drawing/2016/5/11/chartex" xmlns:cx6="http://schemas.microsoft.com/office/drawing/2016/5/12/chartex" xmlns:cx7="http://schemas.microsoft.com/office/drawing/2016/5/13/chartex" xmlns:cx8="http://schemas.microsoft.com/office/drawing/2016/5/14/chartex" xmlns:mc="http://schemas.openxmlformats.org/markup-compatibility/2006" xmlns:aink="http://schemas.microsoft.com/office/drawing/2016/ink" xmlns:am3d="http://schemas.microsoft.com/office/drawing/2017/model3d" xmlns:o="urn:schemas-microsoft-com:office:office" xmlns:oel="http://schemas.microsoft.com/office/2019/extlst" xmlns:r="http://schemas.openxmlformats.org/officeDocument/2006/relationships" xmlns:m="http://schemas.openxmlformats.org/officeDocument/2006/math" xmlns:v="urn:schemas-microsoft-com:vml" xmlns:wp14="http://schemas.microsoft.com/office/word/2010/wordprocessingDrawing" xmlns:wp="http://schemas.openxmlformats.org/drawingml/2006/wordprocessingDrawing" xmlns:w10="urn:schemas-microsoft-com:office:word" xmlns:w="http://schemas.openxmlformats.org/wordprocessingml/2006/main" xmlns:w14="http://schemas.microsoft.com/office/word/2010/wordml" xmlns:w15="http://schemas.microsoft.com/office/word/2012/wordml" xmlns:w16cex="http://schemas.microsoft.com/office/word/2018/wordml/cex" xmlns:w16cid="http://schemas.microsoft.com/office/word/2016/wordml/cid" xmlns:w16="http://schemas.microsoft.com/office/word/2018/wordml" xmlns:w16du="http://schemas.microsoft.com/office/word/2023/wordml/word16du" xmlns:w16sdtdh="http://schemas.microsoft.com/office/word/2020/wordml/sdtdatahash" xmlns:w16sdtfl="http://schemas.microsoft.com/office/word/2024/wordml/sdtformatlock" xmlns:w16se="http://schemas.microsoft.com/office/word/2015/wordml/symex" xmlns:wpg="http://schemas.microsoft.com/office/word/2010/wordprocessingGroup" xmlns:wpi="http://schemas.microsoft.com/office/word/2010/wordprocessingInk" xmlns:wne="http://schemas.microsoft.com/office/word/2006/wordml" xmlns:wps="http://schemas.microsoft.com/office/word/2010/wordprocessingShape" mc:Ignorable="w14 w15 w16se w16cid w16 w16cex w16sdtdh w16sdtfl w16du wp14">
+<w:hdr xmlns:wpc="http://schemas.microsoft.com/office/word/2010/wordprocessingCanvas" xmlns:cx="http://schemas.microsoft.com/office/drawing/2014/chartex" xmlns:mc="http://schemas.openxmlformats.org/markup-compatibility/2006" xmlns:o="urn:schemas-microsoft-com:office:office" xmlns:r="http://schemas.openxmlformats.org/officeDocument/2006/relationships" xmlns:m="http://schemas.openxmlformats.org/officeDocument/2006/math" xmlns:v="urn:schemas-microsoft-com:vml" xmlns:wp14="http://schemas.microsoft.com/office/word/2010/wordprocessingDrawing" xmlns:wp="http://schemas.openxmlformats.org/drawingml/2006/wordprocessingDrawing" xmlns:w10="urn:schemas-microsoft-com:office:word" xmlns:w="http://schemas.openxmlformats.org/wordprocessingml/2006/main" xmlns:w14="http://schemas.microsoft.com/office/word/2010/wordml" xmlns:w15="http://schemas.microsoft.com/office/word/2012/wordml" xmlns:w16se="http://schemas.microsoft.com/office/word/2015/wordml/symex" xmlns:wpg="http://schemas.microsoft.com/office/word/2010/wordprocessingGroup" xmlns:wpi="http://schemas.microsoft.com/office/word/2010/wordprocessingInk" xmlns:wne="http://schemas.microsoft.com/office/word/2006/wordml" xmlns:wps="http://schemas.microsoft.com/office/word/2010/wordprocessingShape" mc:Ignorable="w14 w15 w16se wp14">
   <w:p>
     <w:pPr>
       <w:widowControl w:val="0"/>
@@ -10899,6 +10880,7 @@
               <w:noProof/>
               <w:sz w:val="36"/>
               <w:szCs w:val="36"/>
+              <w:lang w:val="en-US"/>
             </w:rPr>
             <w:drawing>
               <wp:inline distT="0" distB="0" distL="0" distR="0" wp14:anchorId="4797D9F4" wp14:editId="279139DD">
@@ -11106,6 +11088,7 @@
               <w:noProof/>
               <w:sz w:val="16"/>
               <w:szCs w:val="16"/>
+              <w:lang w:val="en-US"/>
             </w:rPr>
             <w:drawing>
               <wp:inline distT="114300" distB="114300" distL="114300" distR="114300" wp14:anchorId="09658D0F" wp14:editId="17E12DA7">
@@ -11484,7 +11467,7 @@
 </file>
 
 <file path=word/numbering.xml><?xml version="1.0" encoding="utf-8"?>
-<w:numbering xmlns:wpc="http://schemas.microsoft.com/office/word/2010/wordprocessingCanvas" xmlns:cx="http://schemas.microsoft.com/office/drawing/2014/chartex" xmlns:cx1="http://schemas.microsoft.com/office/drawing/2015/9/8/chartex" xmlns:cx2="http://schemas.microsoft.com/office/drawing/2015/10/21/chartex" xmlns:cx3="http://schemas.microsoft.com/office/drawing/2016/5/9/chartex" xmlns:cx4="http://schemas.microsoft.com/office/drawing/2016/5/10/chartex" xmlns:cx5="http://schemas.microsoft.com/office/drawing/2016/5/11/chartex" xmlns:cx6="http://schemas.microsoft.com/office/drawing/2016/5/12/chartex" xmlns:cx7="http://schemas.microsoft.com/office/drawing/2016/5/13/chartex" xmlns:cx8="http://schemas.microsoft.com/office/drawing/2016/5/14/chartex" xmlns:mc="http://schemas.openxmlformats.org/markup-compatibility/2006" xmlns:aink="http://schemas.microsoft.com/office/drawing/2016/ink" xmlns:am3d="http://schemas.microsoft.com/office/drawing/2017/model3d" xmlns:o="urn:schemas-microsoft-com:office:office" xmlns:oel="http://schemas.microsoft.com/office/2019/extlst" xmlns:r="http://schemas.openxmlformats.org/officeDocument/2006/relationships" xmlns:m="http://schemas.openxmlformats.org/officeDocument/2006/math" xmlns:v="urn:schemas-microsoft-com:vml" xmlns:wp14="http://schemas.microsoft.com/office/word/2010/wordprocessingDrawing" xmlns:wp="http://schemas.openxmlformats.org/drawingml/2006/wordprocessingDrawing" xmlns:w10="urn:schemas-microsoft-com:office:word" xmlns:w="http://schemas.openxmlformats.org/wordprocessingml/2006/main" xmlns:w14="http://schemas.microsoft.com/office/word/2010/wordml" xmlns:w15="http://schemas.microsoft.com/office/word/2012/wordml" xmlns:w16cex="http://schemas.microsoft.com/office/word/2018/wordml/cex" xmlns:w16cid="http://schemas.microsoft.com/office/word/2016/wordml/cid" xmlns:w16="http://schemas.microsoft.com/office/word/2018/wordml" xmlns:w16du="http://schemas.microsoft.com/office/word/2023/wordml/word16du" xmlns:w16sdtdh="http://schemas.microsoft.com/office/word/2020/wordml/sdtdatahash" xmlns:w16sdtfl="http://schemas.microsoft.com/office/word/2024/wordml/sdtformatlock" xmlns:w16se="http://schemas.microsoft.com/office/word/2015/wordml/symex" xmlns:wpg="http://schemas.microsoft.com/office/word/2010/wordprocessingGroup" xmlns:wpi="http://schemas.microsoft.com/office/word/2010/wordprocessingInk" xmlns:wne="http://schemas.microsoft.com/office/word/2006/wordml" xmlns:wps="http://schemas.microsoft.com/office/word/2010/wordprocessingShape" mc:Ignorable="w14 w15 w16se w16cid w16 w16cex w16sdtdh w16sdtfl w16du wp14">
+<w:numbering xmlns:wpc="http://schemas.microsoft.com/office/word/2010/wordprocessingCanvas" xmlns:cx="http://schemas.microsoft.com/office/drawing/2014/chartex" xmlns:mc="http://schemas.openxmlformats.org/markup-compatibility/2006" xmlns:o="urn:schemas-microsoft-com:office:office" xmlns:r="http://schemas.openxmlformats.org/officeDocument/2006/relationships" xmlns:m="http://schemas.openxmlformats.org/officeDocument/2006/math" xmlns:v="urn:schemas-microsoft-com:vml" xmlns:wp14="http://schemas.microsoft.com/office/word/2010/wordprocessingDrawing" xmlns:wp="http://schemas.openxmlformats.org/drawingml/2006/wordprocessingDrawing" xmlns:w10="urn:schemas-microsoft-com:office:word" xmlns:w="http://schemas.openxmlformats.org/wordprocessingml/2006/main" xmlns:w14="http://schemas.microsoft.com/office/word/2010/wordml" xmlns:w15="http://schemas.microsoft.com/office/word/2012/wordml" xmlns:w16se="http://schemas.microsoft.com/office/word/2015/wordml/symex" xmlns:wpg="http://schemas.microsoft.com/office/word/2010/wordprocessingGroup" xmlns:wpi="http://schemas.microsoft.com/office/word/2010/wordprocessingInk" xmlns:wne="http://schemas.microsoft.com/office/word/2006/wordml" xmlns:wps="http://schemas.microsoft.com/office/word/2010/wordprocessingShape" mc:Ignorable="w14 w15 w16se wp14">
   <w:abstractNum w:abstractNumId="0" w15:restartNumberingAfterBreak="0">
     <w:nsid w:val="055835C6"/>
     <w:multiLevelType w:val="multilevel"/>
@@ -13364,28 +13347,28 @@
       </w:pPr>
     </w:lvl>
   </w:abstractNum>
-  <w:num w:numId="1" w16cid:durableId="244724413">
+  <w:num w:numId="1">
     <w:abstractNumId w:val="12"/>
   </w:num>
-  <w:num w:numId="2" w16cid:durableId="1930428873">
+  <w:num w:numId="2">
     <w:abstractNumId w:val="8"/>
   </w:num>
-  <w:num w:numId="3" w16cid:durableId="936252191">
+  <w:num w:numId="3">
     <w:abstractNumId w:val="14"/>
   </w:num>
-  <w:num w:numId="4" w16cid:durableId="488903655">
+  <w:num w:numId="4">
     <w:abstractNumId w:val="15"/>
   </w:num>
-  <w:num w:numId="5" w16cid:durableId="1725568563">
+  <w:num w:numId="5">
     <w:abstractNumId w:val="7"/>
   </w:num>
-  <w:num w:numId="6" w16cid:durableId="913779389">
+  <w:num w:numId="6">
     <w:abstractNumId w:val="3"/>
   </w:num>
-  <w:num w:numId="7" w16cid:durableId="98070543">
+  <w:num w:numId="7">
     <w:abstractNumId w:val="1"/>
   </w:num>
-  <w:num w:numId="8" w16cid:durableId="1293637264">
+  <w:num w:numId="8">
     <w:abstractNumId w:val="1"/>
     <w:lvlOverride w:ilvl="0">
       <w:startOverride w:val="1"/>
@@ -13415,7 +13398,7 @@
       <w:startOverride w:val="1"/>
     </w:lvlOverride>
   </w:num>
-  <w:num w:numId="9" w16cid:durableId="302465017">
+  <w:num w:numId="9">
     <w:abstractNumId w:val="1"/>
     <w:lvlOverride w:ilvl="0">
       <w:startOverride w:val="1"/>
@@ -13445,7 +13428,7 @@
       <w:startOverride w:val="1"/>
     </w:lvlOverride>
   </w:num>
-  <w:num w:numId="10" w16cid:durableId="1734693658">
+  <w:num w:numId="10">
     <w:abstractNumId w:val="1"/>
     <w:lvlOverride w:ilvl="0">
       <w:startOverride w:val="1"/>
@@ -13475,31 +13458,31 @@
       <w:startOverride w:val="1"/>
     </w:lvlOverride>
   </w:num>
-  <w:num w:numId="11" w16cid:durableId="602226961">
+  <w:num w:numId="11">
     <w:abstractNumId w:val="13"/>
   </w:num>
-  <w:num w:numId="12" w16cid:durableId="1213075106">
+  <w:num w:numId="12">
     <w:abstractNumId w:val="11"/>
   </w:num>
-  <w:num w:numId="13" w16cid:durableId="2029404397">
+  <w:num w:numId="13">
     <w:abstractNumId w:val="2"/>
   </w:num>
-  <w:num w:numId="14" w16cid:durableId="2092579607">
+  <w:num w:numId="14">
     <w:abstractNumId w:val="5"/>
   </w:num>
-  <w:num w:numId="15" w16cid:durableId="2023312080">
+  <w:num w:numId="15">
     <w:abstractNumId w:val="6"/>
   </w:num>
-  <w:num w:numId="16" w16cid:durableId="882794183">
+  <w:num w:numId="16">
     <w:abstractNumId w:val="10"/>
   </w:num>
-  <w:num w:numId="17" w16cid:durableId="1752654116">
+  <w:num w:numId="17">
     <w:abstractNumId w:val="4"/>
   </w:num>
-  <w:num w:numId="18" w16cid:durableId="198973133">
+  <w:num w:numId="18">
     <w:abstractNumId w:val="9"/>
   </w:num>
-  <w:num w:numId="19" w16cid:durableId="910964591">
+  <w:num w:numId="19">
     <w:abstractNumId w:val="1"/>
     <w:lvlOverride w:ilvl="0">
       <w:startOverride w:val="1"/>
@@ -13529,14 +13512,14 @@
       <w:startOverride w:val="1"/>
     </w:lvlOverride>
   </w:num>
-  <w:num w:numId="20" w16cid:durableId="2097357440">
+  <w:num w:numId="20">
     <w:abstractNumId w:val="0"/>
   </w:num>
 </w:numbering>
 </file>
 
 <file path=word/styles.xml><?xml version="1.0" encoding="utf-8"?>
-<w:styles xmlns:mc="http://schemas.openxmlformats.org/markup-compatibility/2006" xmlns:r="http://schemas.openxmlformats.org/officeDocument/2006/relationships" xmlns:w="http://schemas.openxmlformats.org/wordprocessingml/2006/main" xmlns:w14="http://schemas.microsoft.com/office/word/2010/wordml" xmlns:w15="http://schemas.microsoft.com/office/word/2012/wordml" xmlns:w16cex="http://schemas.microsoft.com/office/word/2018/wordml/cex" xmlns:w16cid="http://schemas.microsoft.com/office/word/2016/wordml/cid" xmlns:w16="http://schemas.microsoft.com/office/word/2018/wordml" xmlns:w16du="http://schemas.microsoft.com/office/word/2023/wordml/word16du" xmlns:w16sdtdh="http://schemas.microsoft.com/office/word/2020/wordml/sdtdatahash" xmlns:w16sdtfl="http://schemas.microsoft.com/office/word/2024/wordml/sdtformatlock" xmlns:w16se="http://schemas.microsoft.com/office/word/2015/wordml/symex" mc:Ignorable="w14 w15 w16se w16cid w16 w16cex w16sdtdh w16sdtfl w16du">
+<w:styles xmlns:mc="http://schemas.openxmlformats.org/markup-compatibility/2006" xmlns:r="http://schemas.openxmlformats.org/officeDocument/2006/relationships" xmlns:w="http://schemas.openxmlformats.org/wordprocessingml/2006/main" xmlns:w14="http://schemas.microsoft.com/office/word/2010/wordml" xmlns:w15="http://schemas.microsoft.com/office/word/2012/wordml" xmlns:w16se="http://schemas.microsoft.com/office/word/2015/wordml/symex" mc:Ignorable="w14 w15 w16se">
   <w:docDefaults>
     <w:rPrDefault>
       <w:rPr>
@@ -13552,7 +13535,7 @@
       </w:pPr>
     </w:pPrDefault>
   </w:docDefaults>
-  <w:latentStyles w:defLockedState="0" w:defUIPriority="99" w:defSemiHidden="0" w:defUnhideWhenUsed="0" w:defQFormat="0" w:count="376">
+  <w:latentStyles w:defLockedState="0" w:defUIPriority="99" w:defSemiHidden="0" w:defUnhideWhenUsed="0" w:defQFormat="0" w:count="371">
     <w:lsdException w:name="Normal" w:uiPriority="0" w:qFormat="1"/>
     <w:lsdException w:name="heading 1" w:uiPriority="9" w:qFormat="1"/>
     <w:lsdException w:name="heading 2" w:semiHidden="1" w:uiPriority="9" w:unhideWhenUsed="1" w:qFormat="1"/>
@@ -13560,9 +13543,9 @@
     <w:lsdException w:name="heading 4" w:semiHidden="1" w:uiPriority="9" w:unhideWhenUsed="1" w:qFormat="1"/>
     <w:lsdException w:name="heading 5" w:semiHidden="1" w:uiPriority="9" w:unhideWhenUsed="1" w:qFormat="1"/>
     <w:lsdException w:name="heading 6" w:semiHidden="1" w:uiPriority="9" w:unhideWhenUsed="1" w:qFormat="1"/>
-    <w:lsdException w:name="heading 7" w:semiHidden="1" w:uiPriority="9" w:unhideWhenUsed="1" w:qFormat="1"/>
-    <w:lsdException w:name="heading 8" w:semiHidden="1" w:uiPriority="9" w:unhideWhenUsed="1" w:qFormat="1"/>
-    <w:lsdException w:name="heading 9" w:semiHidden="1" w:uiPriority="9" w:unhideWhenUsed="1" w:qFormat="1"/>
+    <w:lsdException w:name="heading 7" w:semiHidden="1" w:uiPriority="0" w:unhideWhenUsed="1" w:qFormat="1"/>
+    <w:lsdException w:name="heading 8" w:semiHidden="1" w:uiPriority="0" w:unhideWhenUsed="1" w:qFormat="1"/>
+    <w:lsdException w:name="heading 9" w:semiHidden="1" w:uiPriority="0" w:unhideWhenUsed="1" w:qFormat="1"/>
     <w:lsdException w:name="index 1" w:semiHidden="1" w:unhideWhenUsed="1"/>
     <w:lsdException w:name="index 2" w:semiHidden="1" w:unhideWhenUsed="1"/>
     <w:lsdException w:name="index 3" w:semiHidden="1" w:unhideWhenUsed="1"/>
@@ -13924,11 +13907,6 @@
     <w:lsdException w:name="List Table 5 Dark Accent 6" w:uiPriority="50"/>
     <w:lsdException w:name="List Table 6 Colorful Accent 6" w:uiPriority="51"/>
     <w:lsdException w:name="List Table 7 Colorful Accent 6" w:uiPriority="52"/>
-    <w:lsdException w:name="Mention" w:semiHidden="1" w:unhideWhenUsed="1"/>
-    <w:lsdException w:name="Smart Hyperlink" w:semiHidden="1" w:unhideWhenUsed="1"/>
-    <w:lsdException w:name="Hashtag" w:semiHidden="1" w:unhideWhenUsed="1"/>
-    <w:lsdException w:name="Unresolved Mention" w:semiHidden="1" w:unhideWhenUsed="1"/>
-    <w:lsdException w:name="Smart Link" w:semiHidden="1" w:unhideWhenUsed="1"/>
   </w:latentStyles>
   <w:style w:type="paragraph" w:default="1" w:styleId="Normal">
     <w:name w:val="Normal"/>
@@ -14144,6 +14122,7 @@
   <w:style w:type="character" w:default="1" w:styleId="Fuentedeprrafopredeter">
     <w:name w:val="Default Paragraph Font"/>
     <w:uiPriority w:val="1"/>
+    <w:semiHidden/>
     <w:unhideWhenUsed/>
   </w:style>
   <w:style w:type="table" w:default="1" w:styleId="Tablanormal">
@@ -14993,9 +14972,7 @@
       <w:tblStyleRowBandSize w:val="1"/>
       <w:tblStyleColBandSize w:val="1"/>
       <w:tblCellMar>
-        <w:top w:w="0" w:type="dxa"/>
         <w:left w:w="79" w:type="dxa"/>
-        <w:bottom w:w="0" w:type="dxa"/>
         <w:right w:w="79" w:type="dxa"/>
       </w:tblCellMar>
     </w:tblPr>
@@ -15006,9 +14983,7 @@
       <w:tblStyleRowBandSize w:val="1"/>
       <w:tblStyleColBandSize w:val="1"/>
       <w:tblCellMar>
-        <w:top w:w="0" w:type="dxa"/>
         <w:left w:w="115" w:type="dxa"/>
-        <w:bottom w:w="0" w:type="dxa"/>
         <w:right w:w="115" w:type="dxa"/>
       </w:tblCellMar>
     </w:tblPr>
@@ -15019,9 +14994,7 @@
       <w:tblStyleRowBandSize w:val="1"/>
       <w:tblStyleColBandSize w:val="1"/>
       <w:tblCellMar>
-        <w:top w:w="0" w:type="dxa"/>
         <w:left w:w="115" w:type="dxa"/>
-        <w:bottom w:w="0" w:type="dxa"/>
         <w:right w:w="115" w:type="dxa"/>
       </w:tblCellMar>
     </w:tblPr>
@@ -15032,9 +15005,7 @@
       <w:tblStyleRowBandSize w:val="1"/>
       <w:tblStyleColBandSize w:val="1"/>
       <w:tblCellMar>
-        <w:top w:w="0" w:type="dxa"/>
         <w:left w:w="115" w:type="dxa"/>
-        <w:bottom w:w="0" w:type="dxa"/>
         <w:right w:w="115" w:type="dxa"/>
       </w:tblCellMar>
     </w:tblPr>
@@ -15045,9 +15016,7 @@
       <w:tblStyleRowBandSize w:val="1"/>
       <w:tblStyleColBandSize w:val="1"/>
       <w:tblCellMar>
-        <w:top w:w="0" w:type="dxa"/>
         <w:left w:w="115" w:type="dxa"/>
-        <w:bottom w:w="0" w:type="dxa"/>
         <w:right w:w="115" w:type="dxa"/>
       </w:tblCellMar>
     </w:tblPr>
@@ -15058,9 +15027,7 @@
       <w:tblStyleRowBandSize w:val="1"/>
       <w:tblStyleColBandSize w:val="1"/>
       <w:tblCellMar>
-        <w:top w:w="0" w:type="dxa"/>
         <w:left w:w="115" w:type="dxa"/>
-        <w:bottom w:w="0" w:type="dxa"/>
         <w:right w:w="115" w:type="dxa"/>
       </w:tblCellMar>
     </w:tblPr>
@@ -15071,9 +15038,7 @@
       <w:tblStyleRowBandSize w:val="1"/>
       <w:tblStyleColBandSize w:val="1"/>
       <w:tblCellMar>
-        <w:top w:w="0" w:type="dxa"/>
         <w:left w:w="115" w:type="dxa"/>
-        <w:bottom w:w="0" w:type="dxa"/>
         <w:right w:w="115" w:type="dxa"/>
       </w:tblCellMar>
     </w:tblPr>
@@ -15084,9 +15049,7 @@
       <w:tblStyleRowBandSize w:val="1"/>
       <w:tblStyleColBandSize w:val="1"/>
       <w:tblCellMar>
-        <w:top w:w="0" w:type="dxa"/>
         <w:left w:w="115" w:type="dxa"/>
-        <w:bottom w:w="0" w:type="dxa"/>
         <w:right w:w="115" w:type="dxa"/>
       </w:tblCellMar>
     </w:tblPr>
@@ -15097,9 +15060,7 @@
       <w:tblStyleRowBandSize w:val="1"/>
       <w:tblStyleColBandSize w:val="1"/>
       <w:tblCellMar>
-        <w:top w:w="0" w:type="dxa"/>
         <w:left w:w="115" w:type="dxa"/>
-        <w:bottom w:w="0" w:type="dxa"/>
         <w:right w:w="115" w:type="dxa"/>
       </w:tblCellMar>
     </w:tblPr>
@@ -15110,9 +15071,7 @@
       <w:tblStyleRowBandSize w:val="1"/>
       <w:tblStyleColBandSize w:val="1"/>
       <w:tblCellMar>
-        <w:top w:w="0" w:type="dxa"/>
         <w:left w:w="115" w:type="dxa"/>
-        <w:bottom w:w="0" w:type="dxa"/>
         <w:right w:w="115" w:type="dxa"/>
       </w:tblCellMar>
     </w:tblPr>
@@ -15123,9 +15082,7 @@
       <w:tblStyleRowBandSize w:val="1"/>
       <w:tblStyleColBandSize w:val="1"/>
       <w:tblCellMar>
-        <w:top w:w="0" w:type="dxa"/>
         <w:left w:w="115" w:type="dxa"/>
-        <w:bottom w:w="0" w:type="dxa"/>
         <w:right w:w="115" w:type="dxa"/>
       </w:tblCellMar>
     </w:tblPr>
@@ -15136,9 +15093,7 @@
       <w:tblStyleRowBandSize w:val="1"/>
       <w:tblStyleColBandSize w:val="1"/>
       <w:tblCellMar>
-        <w:top w:w="0" w:type="dxa"/>
         <w:left w:w="115" w:type="dxa"/>
-        <w:bottom w:w="0" w:type="dxa"/>
         <w:right w:w="115" w:type="dxa"/>
       </w:tblCellMar>
     </w:tblPr>
@@ -15149,9 +15104,7 @@
       <w:tblStyleRowBandSize w:val="1"/>
       <w:tblStyleColBandSize w:val="1"/>
       <w:tblCellMar>
-        <w:top w:w="0" w:type="dxa"/>
         <w:left w:w="115" w:type="dxa"/>
-        <w:bottom w:w="0" w:type="dxa"/>
         <w:right w:w="115" w:type="dxa"/>
       </w:tblCellMar>
     </w:tblPr>
@@ -15162,9 +15115,7 @@
       <w:tblStyleRowBandSize w:val="1"/>
       <w:tblStyleColBandSize w:val="1"/>
       <w:tblCellMar>
-        <w:top w:w="0" w:type="dxa"/>
         <w:left w:w="115" w:type="dxa"/>
-        <w:bottom w:w="0" w:type="dxa"/>
         <w:right w:w="115" w:type="dxa"/>
       </w:tblCellMar>
     </w:tblPr>
@@ -15227,9 +15178,7 @@
       <w:tblStyleRowBandSize w:val="1"/>
       <w:tblStyleColBandSize w:val="1"/>
       <w:tblCellMar>
-        <w:top w:w="0" w:type="dxa"/>
         <w:left w:w="115" w:type="dxa"/>
-        <w:bottom w:w="0" w:type="dxa"/>
         <w:right w:w="115" w:type="dxa"/>
       </w:tblCellMar>
     </w:tblPr>
@@ -15240,9 +15189,7 @@
       <w:tblStyleRowBandSize w:val="1"/>
       <w:tblStyleColBandSize w:val="1"/>
       <w:tblCellMar>
-        <w:top w:w="0" w:type="dxa"/>
         <w:left w:w="115" w:type="dxa"/>
-        <w:bottom w:w="0" w:type="dxa"/>
         <w:right w:w="115" w:type="dxa"/>
       </w:tblCellMar>
     </w:tblPr>
@@ -15253,9 +15200,7 @@
       <w:tblStyleRowBandSize w:val="1"/>
       <w:tblStyleColBandSize w:val="1"/>
       <w:tblCellMar>
-        <w:top w:w="0" w:type="dxa"/>
         <w:left w:w="115" w:type="dxa"/>
-        <w:bottom w:w="0" w:type="dxa"/>
         <w:right w:w="115" w:type="dxa"/>
       </w:tblCellMar>
     </w:tblPr>
@@ -15266,15 +15211,14 @@
       <w:tblStyleRowBandSize w:val="1"/>
       <w:tblStyleColBandSize w:val="1"/>
       <w:tblCellMar>
-        <w:top w:w="0" w:type="dxa"/>
         <w:left w:w="115" w:type="dxa"/>
-        <w:bottom w:w="0" w:type="dxa"/>
         <w:right w:w="115" w:type="dxa"/>
       </w:tblCellMar>
     </w:tblPr>
   </w:style>
   <w:style w:type="character" w:customStyle="1" w:styleId="Ttulo2Car">
     <w:name w:val="Título 2 Car"/>
+    <w:aliases w:val="Título 2 Estándar Car,h2 Car,Level 2 Head Car,H2 Car,Sub-Head1 Car,L2 Car,Head2A Car,2 Car,Heading 2 Hidden Car,l2 Car,Section Car,Chapter Title Car,Section1 Car,Chapter Title1 Car,H21 Car,Section2 Car,Chapter Title2 Car,H22 Car,H211 Car"/>
     <w:basedOn w:val="Fuentedeprrafopredeter"/>
     <w:link w:val="Ttulo2"/>
     <w:uiPriority w:val="9"/>
@@ -15286,6 +15230,7 @@
   </w:style>
   <w:style w:type="character" w:customStyle="1" w:styleId="Ttulo3Car">
     <w:name w:val="Título 3 Car"/>
+    <w:aliases w:val="título 3 Car,H3 Car,h3 Car,h31 Car,alltoc Car,Heading 3 - old Car,3rd level Car,Titre 31 Car,t3.T3 Car,H31 Car"/>
     <w:basedOn w:val="Fuentedeprrafopredeter"/>
     <w:link w:val="Ttulo3"/>
     <w:uiPriority w:val="9"/>
@@ -15568,8 +15513,8 @@
 <file path=customXml/itemProps1.xml><?xml version="1.0" encoding="utf-8"?>
 <ds:datastoreItem xmlns:ds="http://schemas.openxmlformats.org/officeDocument/2006/customXml" ds:itemID="{11111111-1234-1234-1234-123412341234}">
   <ds:schemaRefs>
+    <ds:schemaRef ds:uri="http://customooxmlschemas.google.com/"/>
     <ds:schemaRef ds:uri="http://schemas.openxmlformats.org/officeDocument/2006/relationships"/>
-    <ds:schemaRef ds:uri="http://customooxmlschemas.google.com/"/>
   </ds:schemaRefs>
 </ds:datastoreItem>
 </file>
</xml_diff>

<commit_message>
doc: se agrega un modulo
</commit_message>
<xml_diff>
--- a/Arquitectura de software/GTI-F-007_Formato_Documento_de_Arquitectura ACT.docx
+++ b/Arquitectura de software/GTI-F-007_Formato_Documento_de_Arquitectura ACT.docx
@@ -5195,39 +5195,41 @@
         <w:rPr>
           <w:lang w:val="es-CO"/>
         </w:rPr>
-        <w:t>incidente</w:t>
+        <w:t>recursos</w:t>
       </w:r>
       <w:r>
         <w:rPr>
           <w:lang w:val="es-CO"/>
         </w:rPr>
         <w:br/>
-        <w:t xml:space="preserve">Establecer un módulo que permita asociar </w:t>
-      </w:r>
-      <w:r>
-        <w:rPr>
-          <w:lang w:val="es-CO"/>
-        </w:rPr>
-        <w:t xml:space="preserve">los incidentes (daños, robo, perdida) </w:t>
-      </w:r>
-      <w:r>
-        <w:rPr>
-          <w:lang w:val="es-CO"/>
-        </w:rPr>
-        <w:t>a un ambiente específico, registrando datos como marca, estado, número de serie y observaciones para llevar un inventario en tiempo real.</w:t>
-      </w:r>
-      <w:r>
-        <w:rPr>
-          <w:lang w:val="es-CO"/>
-        </w:rPr>
-        <w:t xml:space="preserve"> A su vez que se permita registrar el ingreso de equipos desde recepción para los aprendices, instructores y/o coordinadores que traigan dispositivos para sus responsabilidades en el centro de formación, y así evitar errores de control.</w:t>
-      </w:r>
-      <w:r>
-        <w:rPr>
-          <w:lang w:val="es-CO"/>
-        </w:rPr>
-        <w:br/>
-      </w:r>
+        <w:t xml:space="preserve">Establecer un módulo que permita asociar dispositivos tecnológicos (como portátiles, proyectores o </w:t>
+      </w:r>
+      <w:proofErr w:type="spellStart"/>
+      <w:r>
+        <w:rPr>
+          <w:lang w:val="es-CO"/>
+        </w:rPr>
+        <w:t>tablets</w:t>
+      </w:r>
+      <w:proofErr w:type="spellEnd"/>
+      <w:r>
+        <w:rPr>
+          <w:lang w:val="es-CO"/>
+        </w:rPr>
+        <w:t>) a un ambiente específico, registrando datos como marca, estado, número de serie y observaciones para llevar un inventario en tiempo real.</w:t>
+      </w:r>
+    </w:p>
+    <w:p>
+      <w:pPr>
+        <w:keepNext/>
+        <w:ind w:left="720"/>
+        <w:jc w:val="left"/>
+        <w:rPr>
+          <w:lang w:val="es-CO"/>
+        </w:rPr>
+      </w:pPr>
+      <w:bookmarkStart w:id="22" w:name="_GoBack"/>
+      <w:bookmarkEnd w:id="22"/>
     </w:p>
     <w:p>
       <w:pPr>
@@ -5241,8 +5243,100 @@
           <w:lang w:val="es-CO"/>
         </w:rPr>
       </w:pPr>
-      <w:bookmarkStart w:id="22" w:name="_heading=h.1vxoql64bwyi" w:colFirst="0" w:colLast="0"/>
-      <w:bookmarkEnd w:id="22"/>
+      <w:r>
+        <w:rPr>
+          <w:lang w:val="es-CO"/>
+        </w:rPr>
+        <w:t xml:space="preserve">Registro de </w:t>
+      </w:r>
+      <w:r>
+        <w:rPr>
+          <w:lang w:val="es-CO"/>
+        </w:rPr>
+        <w:t>incidente</w:t>
+      </w:r>
+      <w:r>
+        <w:rPr>
+          <w:lang w:val="es-CO"/>
+        </w:rPr>
+        <w:br/>
+        <w:t xml:space="preserve">Establecer un módulo que permita asociar </w:t>
+      </w:r>
+      <w:r>
+        <w:rPr>
+          <w:lang w:val="es-CO"/>
+        </w:rPr>
+        <w:t xml:space="preserve">los incidentes (daños, robo, perdida) </w:t>
+      </w:r>
+      <w:r>
+        <w:rPr>
+          <w:lang w:val="es-CO"/>
+        </w:rPr>
+        <w:t xml:space="preserve">a un ambiente específico, registrando datos como </w:t>
+      </w:r>
+      <w:r>
+        <w:rPr>
+          <w:lang w:val="es-CO"/>
+        </w:rPr>
+        <w:t>la fecha y hora</w:t>
+      </w:r>
+      <w:r>
+        <w:rPr>
+          <w:lang w:val="es-CO"/>
+        </w:rPr>
+        <w:t xml:space="preserve">, </w:t>
+      </w:r>
+      <w:r>
+        <w:rPr>
+          <w:lang w:val="es-CO"/>
+        </w:rPr>
+        <w:t>el id y</w:t>
+      </w:r>
+      <w:r>
+        <w:rPr>
+          <w:lang w:val="es-CO"/>
+        </w:rPr>
+        <w:t xml:space="preserve"> </w:t>
+      </w:r>
+      <w:r>
+        <w:rPr>
+          <w:lang w:val="es-CO"/>
+        </w:rPr>
+        <w:t>la descripción del incidente</w:t>
+      </w:r>
+      <w:r>
+        <w:rPr>
+          <w:lang w:val="es-CO"/>
+        </w:rPr>
+        <w:t>.</w:t>
+      </w:r>
+      <w:r>
+        <w:rPr>
+          <w:lang w:val="es-CO"/>
+        </w:rPr>
+        <w:t xml:space="preserve"> A su vez que se permita registrar el ingreso de equipos desde recepción para los aprendices, instructores y/o coordinadores que traigan dispositivos para sus responsabilidades en el centro de formación, y así evitar errores de control.</w:t>
+      </w:r>
+      <w:r>
+        <w:rPr>
+          <w:lang w:val="es-CO"/>
+        </w:rPr>
+        <w:br/>
+      </w:r>
+    </w:p>
+    <w:p>
+      <w:pPr>
+        <w:keepNext/>
+        <w:numPr>
+          <w:ilvl w:val="0"/>
+          <w:numId w:val="1"/>
+        </w:numPr>
+        <w:jc w:val="left"/>
+        <w:rPr>
+          <w:lang w:val="es-CO"/>
+        </w:rPr>
+      </w:pPr>
+      <w:bookmarkStart w:id="23" w:name="_heading=h.1vxoql64bwyi" w:colFirst="0" w:colLast="0"/>
+      <w:bookmarkEnd w:id="23"/>
       <w:r>
         <w:rPr>
           <w:lang w:val="es-CO"/>
@@ -5300,8 +5394,8 @@
           <w:lang w:val="es-CO"/>
         </w:rPr>
       </w:pPr>
-      <w:bookmarkStart w:id="23" w:name="_heading=h.t0s5qkcxylr" w:colFirst="0" w:colLast="0"/>
-      <w:bookmarkEnd w:id="23"/>
+      <w:bookmarkStart w:id="24" w:name="_heading=h.t0s5qkcxylr" w:colFirst="0" w:colLast="0"/>
+      <w:bookmarkEnd w:id="24"/>
     </w:p>
     <w:p>
       <w:pPr>
@@ -5325,8 +5419,8 @@
           <w:lang w:val="es-CO"/>
         </w:rPr>
       </w:pPr>
-      <w:bookmarkStart w:id="24" w:name="_heading=h.26in1rg" w:colFirst="0" w:colLast="0"/>
-      <w:bookmarkEnd w:id="24"/>
+      <w:bookmarkStart w:id="25" w:name="_heading=h.26in1rg" w:colFirst="0" w:colLast="0"/>
+      <w:bookmarkEnd w:id="25"/>
       <w:r>
         <w:rPr>
           <w:b/>
@@ -5840,7 +5934,14 @@
               <w:rPr>
                 <w:lang w:val="es-CO"/>
               </w:rPr>
-              <w:t>Responsable del control de acceso y diligenciamiento de minutas</w:t>
+              <w:t xml:space="preserve">Responsable del control de acceso y </w:t>
+            </w:r>
+            <w:r>
+              <w:rPr>
+                <w:lang w:val="es-CO"/>
+              </w:rPr>
+              <w:lastRenderedPageBreak/>
+              <w:t>diligenciamiento de minutas</w:t>
             </w:r>
           </w:p>
         </w:tc>
@@ -5860,20 +5961,21 @@
               <w:rPr>
                 <w:lang w:val="es-CO"/>
               </w:rPr>
-              <w:t>Registra entrada y salida de aprendices, entrega o recibe ambientes</w:t>
-            </w:r>
-            <w:r>
-              <w:rPr>
-                <w:lang w:val="es-CO"/>
-              </w:rPr>
-              <w:t xml:space="preserve"> y registra </w:t>
+              <w:lastRenderedPageBreak/>
+              <w:t xml:space="preserve">Registra entrada y salida de </w:t>
             </w:r>
             <w:r>
               <w:rPr>
                 <w:lang w:val="es-CO"/>
               </w:rPr>
               <w:lastRenderedPageBreak/>
-              <w:t>equipos ingresados a las instalaciones</w:t>
+              <w:t>aprendices, entrega o recibe ambientes</w:t>
+            </w:r>
+            <w:r>
+              <w:rPr>
+                <w:lang w:val="es-CO"/>
+              </w:rPr>
+              <w:t xml:space="preserve"> y registra equipos ingresados a las instalaciones</w:t>
             </w:r>
           </w:p>
         </w:tc>
@@ -5894,7 +5996,14 @@
                 <w:lang w:val="es-CO"/>
               </w:rPr>
               <w:lastRenderedPageBreak/>
-              <w:t>Control de accesos y registro de minutas</w:t>
+              <w:t xml:space="preserve">Control de accesos y registro de </w:t>
+            </w:r>
+            <w:r>
+              <w:rPr>
+                <w:lang w:val="es-CO"/>
+              </w:rPr>
+              <w:lastRenderedPageBreak/>
+              <w:t>minutas</w:t>
             </w:r>
             <w:r>
               <w:rPr>
@@ -6221,8 +6330,8 @@
           <w:lang w:val="es-CO"/>
         </w:rPr>
       </w:pPr>
-      <w:bookmarkStart w:id="25" w:name="_heading=h.lnxbz9" w:colFirst="0" w:colLast="0"/>
-      <w:bookmarkEnd w:id="25"/>
+      <w:bookmarkStart w:id="26" w:name="_heading=h.lnxbz9" w:colFirst="0" w:colLast="0"/>
+      <w:bookmarkEnd w:id="26"/>
       <w:r>
         <w:rPr>
           <w:b/>
@@ -6264,14 +6373,15 @@
           <w:lang w:val="es-CO"/>
         </w:rPr>
       </w:pPr>
-      <w:bookmarkStart w:id="26" w:name="_heading=h.35nkun2" w:colFirst="0" w:colLast="0"/>
-      <w:bookmarkEnd w:id="26"/>
+      <w:bookmarkStart w:id="27" w:name="_heading=h.35nkun2" w:colFirst="0" w:colLast="0"/>
+      <w:bookmarkEnd w:id="27"/>
       <w:r>
         <w:rPr>
           <w:b/>
           <w:color w:val="000000"/>
           <w:lang w:val="es-CO"/>
         </w:rPr>
+        <w:lastRenderedPageBreak/>
         <w:t>Vista de Casos de Uso (Se debe colocar cada uno de los casos de uso que han sido elaborados y requeridos para el software)</w:t>
       </w:r>
     </w:p>
@@ -6425,6 +6535,7 @@
           <w:bCs/>
           <w:lang w:val="es-CO"/>
         </w:rPr>
+        <w:lastRenderedPageBreak/>
         <w:t>Objetivo del sistema</w:t>
       </w:r>
     </w:p>
@@ -6478,7 +6589,7 @@
           <w:lang w:val="es-CO"/>
         </w:rPr>
         <w:pict w14:anchorId="6478DFEC">
-          <v:rect id="_x0000_i1033" style="width:0;height:1.5pt" o:hralign="center" o:hrstd="t" o:hr="t" fillcolor="#a0a0a0" stroked="f"/>
+          <v:rect id="_x0000_i1085" style="width:0;height:1.5pt" o:hralign="center" o:hrstd="t" o:hr="t" fillcolor="#a0a0a0" stroked="f"/>
         </w:pict>
       </w:r>
     </w:p>
@@ -6505,7 +6616,6 @@
           <w:bCs/>
           <w:lang w:val="es-CO"/>
         </w:rPr>
-        <w:lastRenderedPageBreak/>
         <w:t>A</w:t>
       </w:r>
       <w:r>
@@ -7059,7 +7169,6 @@
         <w:pStyle w:val="Ttulo2"/>
       </w:pPr>
       <w:r>
-        <w:lastRenderedPageBreak/>
         <w:t>Objetivo del sistema</w:t>
       </w:r>
     </w:p>
@@ -7117,7 +7226,7 @@
           <w:lang w:val="es-CO"/>
         </w:rPr>
         <w:pict w14:anchorId="0C333D46">
-          <v:rect id="_x0000_i1034" style="width:0;height:1.5pt" o:hralign="center" o:hrstd="t" o:hr="t" fillcolor="#a0a0a0" stroked="f"/>
+          <v:rect id="_x0000_i1086" style="width:0;height:1.5pt" o:hralign="center" o:hrstd="t" o:hr="t" fillcolor="#a0a0a0" stroked="f"/>
         </w:pict>
       </w:r>
     </w:p>
@@ -7680,7 +7789,6 @@
         <w:pStyle w:val="Ttulo3"/>
       </w:pPr>
       <w:r>
-        <w:lastRenderedPageBreak/>
         <w:t>Objetivo del sistema</w:t>
       </w:r>
     </w:p>
@@ -7761,7 +7869,7 @@
           <w:lang w:val="es-CO"/>
         </w:rPr>
         <w:pict w14:anchorId="24C2666C">
-          <v:rect id="_x0000_i1035" style="width:0;height:1.5pt" o:hralign="center" o:hrstd="t" o:hr="t" fillcolor="#a0a0a0" stroked="f"/>
+          <v:rect id="_x0000_i1087" style="width:0;height:1.5pt" o:hralign="center" o:hrstd="t" o:hr="t" fillcolor="#a0a0a0" stroked="f"/>
         </w:pict>
       </w:r>
     </w:p>
@@ -8344,7 +8452,7 @@
           <w:lang w:val="es-CO"/>
         </w:rPr>
         <w:pict w14:anchorId="50DFF55B">
-          <v:rect id="_x0000_i1036" style="width:0;height:1.5pt" o:hralign="center" o:hrstd="t" o:hr="t" fillcolor="#a0a0a0" stroked="f"/>
+          <v:rect id="_x0000_i1088" style="width:0;height:1.5pt" o:hralign="center" o:hrstd="t" o:hr="t" fillcolor="#a0a0a0" stroked="f"/>
         </w:pict>
       </w:r>
     </w:p>
@@ -8537,6 +8645,7 @@
         <w:rPr>
           <w:lang w:val="es-CO" w:eastAsia="ja-JP"/>
         </w:rPr>
+        <w:lastRenderedPageBreak/>
         <w:t>El Administrador puede ingresar nuevos usuarios al sistema. Durante este proceso se incluyen los siguientes datos</w:t>
       </w:r>
       <w:r>
@@ -8575,7 +8684,6 @@
           <w:sz w:val="24"/>
           <w:lang w:val="es-ES"/>
         </w:rPr>
-        <w:lastRenderedPageBreak/>
         <w:t>Actualización de usuarios</w:t>
       </w:r>
       <w:r>
@@ -8687,8 +8795,8 @@
           <w:lang w:val="es-CO"/>
         </w:rPr>
       </w:pPr>
-      <w:bookmarkStart w:id="27" w:name="_heading=h.1ksv4uv" w:colFirst="0" w:colLast="0"/>
-      <w:bookmarkEnd w:id="27"/>
+      <w:bookmarkStart w:id="28" w:name="_heading=h.1ksv4uv" w:colFirst="0" w:colLast="0"/>
+      <w:bookmarkEnd w:id="28"/>
       <w:r>
         <w:rPr>
           <w:b/>
@@ -8780,8 +8888,8 @@
           <w:lang w:val="es-CO"/>
         </w:rPr>
       </w:pPr>
-      <w:bookmarkStart w:id="28" w:name="_heading=h.44sinio" w:colFirst="0" w:colLast="0"/>
-      <w:bookmarkEnd w:id="28"/>
+      <w:bookmarkStart w:id="29" w:name="_heading=h.44sinio" w:colFirst="0" w:colLast="0"/>
+      <w:bookmarkEnd w:id="29"/>
       <w:r>
         <w:rPr>
           <w:b/>
@@ -8850,8 +8958,8 @@
           <w:lang w:val="es-CO"/>
         </w:rPr>
       </w:pPr>
-      <w:bookmarkStart w:id="29" w:name="_heading=h.2jxsxqh" w:colFirst="0" w:colLast="0"/>
-      <w:bookmarkEnd w:id="29"/>
+      <w:bookmarkStart w:id="30" w:name="_heading=h.2jxsxqh" w:colFirst="0" w:colLast="0"/>
+      <w:bookmarkEnd w:id="30"/>
       <w:r>
         <w:rPr>
           <w:b/>
@@ -8913,8 +9021,8 @@
           <w:lang w:val="es-CO"/>
         </w:rPr>
       </w:pPr>
-      <w:bookmarkStart w:id="30" w:name="_heading=h.z337ya" w:colFirst="0" w:colLast="0"/>
-      <w:bookmarkEnd w:id="30"/>
+      <w:bookmarkStart w:id="31" w:name="_heading=h.z337ya" w:colFirst="0" w:colLast="0"/>
+      <w:bookmarkEnd w:id="31"/>
       <w:r>
         <w:rPr>
           <w:b/>
@@ -9022,8 +9130,8 @@
           <w:lang w:val="es-CO"/>
         </w:rPr>
       </w:pPr>
-      <w:bookmarkStart w:id="31" w:name="_heading=h.3j2qqm3" w:colFirst="0" w:colLast="0"/>
-      <w:bookmarkEnd w:id="31"/>
+      <w:bookmarkStart w:id="32" w:name="_heading=h.3j2qqm3" w:colFirst="0" w:colLast="0"/>
+      <w:bookmarkEnd w:id="32"/>
       <w:r>
         <w:rPr>
           <w:b/>
@@ -9095,8 +9203,8 @@
           <w:lang w:val="es-CO"/>
         </w:rPr>
       </w:pPr>
-      <w:bookmarkStart w:id="32" w:name="_heading=h.1y810tw" w:colFirst="0" w:colLast="0"/>
-      <w:bookmarkEnd w:id="32"/>
+      <w:bookmarkStart w:id="33" w:name="_heading=h.1y810tw" w:colFirst="0" w:colLast="0"/>
+      <w:bookmarkEnd w:id="33"/>
       <w:r>
         <w:rPr>
           <w:b/>
@@ -9167,8 +9275,8 @@
           <w:lang w:val="es-CO"/>
         </w:rPr>
       </w:pPr>
-      <w:bookmarkStart w:id="33" w:name="_heading=h.4i7ojhp" w:colFirst="0" w:colLast="0"/>
-      <w:bookmarkEnd w:id="33"/>
+      <w:bookmarkStart w:id="34" w:name="_heading=h.4i7ojhp" w:colFirst="0" w:colLast="0"/>
+      <w:bookmarkEnd w:id="34"/>
       <w:r>
         <w:rPr>
           <w:b/>
@@ -9177,6 +9285,7 @@
           <w:szCs w:val="28"/>
           <w:lang w:val="es-CO"/>
         </w:rPr>
+        <w:lastRenderedPageBreak/>
         <w:t>VISTA DE DATOS</w:t>
       </w:r>
     </w:p>
@@ -9202,8 +9311,8 @@
           <w:lang w:val="es-CO"/>
         </w:rPr>
       </w:pPr>
-      <w:bookmarkStart w:id="34" w:name="_heading=h.2xcytpi" w:colFirst="0" w:colLast="0"/>
-      <w:bookmarkEnd w:id="34"/>
+      <w:bookmarkStart w:id="35" w:name="_heading=h.2xcytpi" w:colFirst="0" w:colLast="0"/>
+      <w:bookmarkEnd w:id="35"/>
       <w:r>
         <w:rPr>
           <w:color w:val="000000"/>
@@ -9244,8 +9353,8 @@
           <w:lang w:val="es-CO"/>
         </w:rPr>
       </w:pPr>
-      <w:bookmarkStart w:id="35" w:name="_heading=h.1ci93xb" w:colFirst="0" w:colLast="0"/>
-      <w:bookmarkEnd w:id="35"/>
+      <w:bookmarkStart w:id="36" w:name="_heading=h.1ci93xb" w:colFirst="0" w:colLast="0"/>
+      <w:bookmarkEnd w:id="36"/>
       <w:r>
         <w:rPr>
           <w:b/>
@@ -9254,7 +9363,6 @@
           <w:szCs w:val="28"/>
           <w:lang w:val="es-CO"/>
         </w:rPr>
-        <w:lastRenderedPageBreak/>
         <w:t xml:space="preserve">Definición de Interfaces de Usuario </w:t>
       </w:r>
     </w:p>
@@ -9412,8 +9520,8 @@
           <w:lang w:val="es-CO"/>
         </w:rPr>
       </w:pPr>
-      <w:bookmarkStart w:id="36" w:name="_heading=h.3whwml4" w:colFirst="0" w:colLast="0"/>
-      <w:bookmarkEnd w:id="36"/>
+      <w:bookmarkStart w:id="37" w:name="_heading=h.3whwml4" w:colFirst="0" w:colLast="0"/>
+      <w:bookmarkEnd w:id="37"/>
       <w:r>
         <w:rPr>
           <w:b/>
@@ -9465,8 +9573,8 @@
           <w:lang w:val="es-CO"/>
         </w:rPr>
       </w:pPr>
-      <w:bookmarkStart w:id="37" w:name="_heading=h.2bn6wsx" w:colFirst="0" w:colLast="0"/>
-      <w:bookmarkEnd w:id="37"/>
+      <w:bookmarkStart w:id="38" w:name="_heading=h.2bn6wsx" w:colFirst="0" w:colLast="0"/>
+      <w:bookmarkEnd w:id="38"/>
       <w:r>
         <w:rPr>
           <w:b/>
@@ -9495,21 +9603,13 @@
           <w:lang w:val="es-CO"/>
         </w:rPr>
       </w:pPr>
-      <w:bookmarkStart w:id="38" w:name="_heading=h.qsh70q" w:colFirst="0" w:colLast="0"/>
-      <w:bookmarkEnd w:id="38"/>
-      <w:r>
-        <w:rPr>
-          <w:lang w:val="es-CO"/>
-        </w:rPr>
-        <w:t xml:space="preserve">Tiempo de respuesta en el acceso a la Base de </w:t>
-      </w:r>
-      <w:bookmarkStart w:id="39" w:name="_GoBack"/>
+      <w:bookmarkStart w:id="39" w:name="_heading=h.qsh70q" w:colFirst="0" w:colLast="0"/>
       <w:bookmarkEnd w:id="39"/>
       <w:r>
         <w:rPr>
           <w:lang w:val="es-CO"/>
         </w:rPr>
-        <w:t>Datos:</w:t>
+        <w:t>Tiempo de respuesta en el acceso a la Base de Datos:</w:t>
       </w:r>
     </w:p>
     <w:p>

</xml_diff>

<commit_message>
se modifica el archivo
</commit_message>
<xml_diff>
--- a/Arquitectura de software/GTI-F-007_Formato_Documento_de_Arquitectura ACT.docx
+++ b/Arquitectura de software/GTI-F-007_Formato_Documento_de_Arquitectura ACT.docx
@@ -1,6 +1,6 @@
 
 <file path=word/document.xml><?xml version="1.0" encoding="utf-8"?>
-<w:document xmlns:wpc="http://schemas.microsoft.com/office/word/2010/wordprocessingCanvas" xmlns:cx="http://schemas.microsoft.com/office/drawing/2014/chartex" xmlns:mc="http://schemas.openxmlformats.org/markup-compatibility/2006" xmlns:o="urn:schemas-microsoft-com:office:office" xmlns:r="http://schemas.openxmlformats.org/officeDocument/2006/relationships" xmlns:m="http://schemas.openxmlformats.org/officeDocument/2006/math" xmlns:v="urn:schemas-microsoft-com:vml" xmlns:wp14="http://schemas.microsoft.com/office/word/2010/wordprocessingDrawing" xmlns:wp="http://schemas.openxmlformats.org/drawingml/2006/wordprocessingDrawing" xmlns:w10="urn:schemas-microsoft-com:office:word" xmlns:w="http://schemas.openxmlformats.org/wordprocessingml/2006/main" xmlns:w14="http://schemas.microsoft.com/office/word/2010/wordml" xmlns:w15="http://schemas.microsoft.com/office/word/2012/wordml" xmlns:w16se="http://schemas.microsoft.com/office/word/2015/wordml/symex" xmlns:wpg="http://schemas.microsoft.com/office/word/2010/wordprocessingGroup" xmlns:wpi="http://schemas.microsoft.com/office/word/2010/wordprocessingInk" xmlns:wne="http://schemas.microsoft.com/office/word/2006/wordml" xmlns:wps="http://schemas.microsoft.com/office/word/2010/wordprocessingShape" mc:Ignorable="w14 w15 w16se wp14">
+<w:document xmlns:wpc="http://schemas.microsoft.com/office/word/2010/wordprocessingCanvas" xmlns:cx="http://schemas.microsoft.com/office/drawing/2014/chartex" xmlns:cx1="http://schemas.microsoft.com/office/drawing/2015/9/8/chartex" xmlns:cx2="http://schemas.microsoft.com/office/drawing/2015/10/21/chartex" xmlns:cx3="http://schemas.microsoft.com/office/drawing/2016/5/9/chartex" xmlns:cx4="http://schemas.microsoft.com/office/drawing/2016/5/10/chartex" xmlns:cx5="http://schemas.microsoft.com/office/drawing/2016/5/11/chartex" xmlns:cx6="http://schemas.microsoft.com/office/drawing/2016/5/12/chartex" xmlns:cx7="http://schemas.microsoft.com/office/drawing/2016/5/13/chartex" xmlns:cx8="http://schemas.microsoft.com/office/drawing/2016/5/14/chartex" xmlns:mc="http://schemas.openxmlformats.org/markup-compatibility/2006" xmlns:aink="http://schemas.microsoft.com/office/drawing/2016/ink" xmlns:am3d="http://schemas.microsoft.com/office/drawing/2017/model3d" xmlns:o="urn:schemas-microsoft-com:office:office" xmlns:oel="http://schemas.microsoft.com/office/2019/extlst" xmlns:r="http://schemas.openxmlformats.org/officeDocument/2006/relationships" xmlns:m="http://schemas.openxmlformats.org/officeDocument/2006/math" xmlns:v="urn:schemas-microsoft-com:vml" xmlns:wp14="http://schemas.microsoft.com/office/word/2010/wordprocessingDrawing" xmlns:wp="http://schemas.openxmlformats.org/drawingml/2006/wordprocessingDrawing" xmlns:w10="urn:schemas-microsoft-com:office:word" xmlns:w="http://schemas.openxmlformats.org/wordprocessingml/2006/main" xmlns:w14="http://schemas.microsoft.com/office/word/2010/wordml" xmlns:w15="http://schemas.microsoft.com/office/word/2012/wordml" xmlns:w16cex="http://schemas.microsoft.com/office/word/2018/wordml/cex" xmlns:w16cid="http://schemas.microsoft.com/office/word/2016/wordml/cid" xmlns:w16="http://schemas.microsoft.com/office/word/2018/wordml" xmlns:w16du="http://schemas.microsoft.com/office/word/2023/wordml/word16du" xmlns:w16sdtdh="http://schemas.microsoft.com/office/word/2020/wordml/sdtdatahash" xmlns:w16sdtfl="http://schemas.microsoft.com/office/word/2024/wordml/sdtformatlock" xmlns:w16se="http://schemas.microsoft.com/office/word/2015/wordml/symex" xmlns:wpg="http://schemas.microsoft.com/office/word/2010/wordprocessingGroup" xmlns:wpi="http://schemas.microsoft.com/office/word/2010/wordprocessingInk" xmlns:wne="http://schemas.microsoft.com/office/word/2006/wordml" xmlns:wps="http://schemas.microsoft.com/office/word/2010/wordprocessingShape" mc:Ignorable="w14 w15 w16se w16cid w16 w16cex w16sdtdh w16sdtfl w16du wp14">
   <w:body>
     <w:p>
       <w:pPr>
@@ -314,18 +314,8 @@
           <w:szCs w:val="28"/>
           <w:lang w:val="es-CO"/>
         </w:rPr>
-        <w:t xml:space="preserve"> </w:t>
-      </w:r>
-      <w:proofErr w:type="spellStart"/>
-      <w:r>
-        <w:rPr>
-          <w:sz w:val="28"/>
-          <w:szCs w:val="28"/>
-          <w:lang w:val="es-CO"/>
-        </w:rPr>
-        <w:t>Gutierrez</w:t>
-      </w:r>
-      <w:proofErr w:type="spellEnd"/>
+        <w:t xml:space="preserve"> Gutierrez</w:t>
+      </w:r>
     </w:p>
     <w:p>
       <w:pPr>
@@ -5228,8 +5218,6 @@
           <w:lang w:val="es-CO"/>
         </w:rPr>
       </w:pPr>
-      <w:bookmarkStart w:id="22" w:name="_GoBack"/>
-      <w:bookmarkEnd w:id="22"/>
     </w:p>
     <w:p>
       <w:pPr>
@@ -5335,8 +5323,8 @@
           <w:lang w:val="es-CO"/>
         </w:rPr>
       </w:pPr>
-      <w:bookmarkStart w:id="23" w:name="_heading=h.1vxoql64bwyi" w:colFirst="0" w:colLast="0"/>
-      <w:bookmarkEnd w:id="23"/>
+      <w:bookmarkStart w:id="22" w:name="_heading=h.1vxoql64bwyi" w:colFirst="0" w:colLast="0"/>
+      <w:bookmarkEnd w:id="22"/>
       <w:r>
         <w:rPr>
           <w:lang w:val="es-CO"/>
@@ -5394,8 +5382,8 @@
           <w:lang w:val="es-CO"/>
         </w:rPr>
       </w:pPr>
-      <w:bookmarkStart w:id="24" w:name="_heading=h.t0s5qkcxylr" w:colFirst="0" w:colLast="0"/>
-      <w:bookmarkEnd w:id="24"/>
+      <w:bookmarkStart w:id="23" w:name="_heading=h.t0s5qkcxylr" w:colFirst="0" w:colLast="0"/>
+      <w:bookmarkEnd w:id="23"/>
     </w:p>
     <w:p>
       <w:pPr>
@@ -5419,8 +5407,8 @@
           <w:lang w:val="es-CO"/>
         </w:rPr>
       </w:pPr>
-      <w:bookmarkStart w:id="25" w:name="_heading=h.26in1rg" w:colFirst="0" w:colLast="0"/>
-      <w:bookmarkEnd w:id="25"/>
+      <w:bookmarkStart w:id="24" w:name="_heading=h.26in1rg" w:colFirst="0" w:colLast="0"/>
+      <w:bookmarkEnd w:id="24"/>
       <w:r>
         <w:rPr>
           <w:b/>
@@ -6330,8 +6318,8 @@
           <w:lang w:val="es-CO"/>
         </w:rPr>
       </w:pPr>
-      <w:bookmarkStart w:id="26" w:name="_heading=h.lnxbz9" w:colFirst="0" w:colLast="0"/>
-      <w:bookmarkEnd w:id="26"/>
+      <w:bookmarkStart w:id="25" w:name="_heading=h.lnxbz9" w:colFirst="0" w:colLast="0"/>
+      <w:bookmarkEnd w:id="25"/>
       <w:r>
         <w:rPr>
           <w:b/>
@@ -6373,8 +6361,8 @@
           <w:lang w:val="es-CO"/>
         </w:rPr>
       </w:pPr>
-      <w:bookmarkStart w:id="27" w:name="_heading=h.35nkun2" w:colFirst="0" w:colLast="0"/>
-      <w:bookmarkEnd w:id="27"/>
+      <w:bookmarkStart w:id="26" w:name="_heading=h.35nkun2" w:colFirst="0" w:colLast="0"/>
+      <w:bookmarkEnd w:id="26"/>
       <w:r>
         <w:rPr>
           <w:b/>
@@ -6451,6 +6439,7 @@
       </w:pPr>
       <w:r>
         <w:rPr>
+          <w:noProof/>
           <w:lang w:val="es-CO"/>
         </w:rPr>
         <w:drawing>
@@ -6589,7 +6578,7 @@
           <w:lang w:val="es-CO"/>
         </w:rPr>
         <w:pict w14:anchorId="6478DFEC">
-          <v:rect id="_x0000_i1085" style="width:0;height:1.5pt" o:hralign="center" o:hrstd="t" o:hr="t" fillcolor="#a0a0a0" stroked="f"/>
+          <v:rect id="_x0000_i1025" style="width:0;height:1.5pt" o:hralign="center" o:hrstd="t" o:hr="t" fillcolor="#a0a0a0" stroked="f"/>
         </w:pict>
       </w:r>
     </w:p>
@@ -7226,7 +7215,7 @@
           <w:lang w:val="es-CO"/>
         </w:rPr>
         <w:pict w14:anchorId="0C333D46">
-          <v:rect id="_x0000_i1086" style="width:0;height:1.5pt" o:hralign="center" o:hrstd="t" o:hr="t" fillcolor="#a0a0a0" stroked="f"/>
+          <v:rect id="_x0000_i1026" style="width:0;height:1.5pt" o:hralign="center" o:hrstd="t" o:hr="t" fillcolor="#a0a0a0" stroked="f"/>
         </w:pict>
       </w:r>
     </w:p>
@@ -7508,36 +7497,20 @@
       </w:pPr>
       <w:r>
         <w:rPr>
-          <w:lang w:val="es-CO"/>
-        </w:rPr>
-        <w:t>Coordinador:</w:t>
-      </w:r>
-    </w:p>
-    <w:p>
-      <w:pPr>
-        <w:pStyle w:val="Prrafodelista"/>
-        <w:ind w:left="720"/>
-        <w:jc w:val="left"/>
-        <w:rPr>
-          <w:lang w:val="es-CO"/>
-        </w:rPr>
-      </w:pPr>
-      <w:r>
-        <w:rPr>
           <w:noProof/>
           <w:lang w:val="en-US"/>
         </w:rPr>
         <w:drawing>
-          <wp:anchor distT="0" distB="0" distL="114300" distR="114300" simplePos="0" relativeHeight="251660288" behindDoc="1" locked="0" layoutInCell="1" allowOverlap="1" wp14:anchorId="5BA29A1D" wp14:editId="07FF4319">
+          <wp:anchor distT="0" distB="0" distL="114300" distR="114300" simplePos="0" relativeHeight="251660288" behindDoc="1" locked="0" layoutInCell="1" allowOverlap="1" wp14:anchorId="5BA29A1D" wp14:editId="0632A438">
             <wp:simplePos x="0" y="0"/>
             <wp:positionH relativeFrom="column">
-              <wp:posOffset>709294</wp:posOffset>
+              <wp:posOffset>1099820</wp:posOffset>
             </wp:positionH>
-            <wp:positionV relativeFrom="page">
-              <wp:posOffset>5095875</wp:posOffset>
+            <wp:positionV relativeFrom="margin">
+              <wp:posOffset>3759200</wp:posOffset>
             </wp:positionV>
-            <wp:extent cx="3914775" cy="4489884"/>
-            <wp:effectExtent l="0" t="0" r="0" b="6350"/>
+            <wp:extent cx="3352800" cy="3845350"/>
+            <wp:effectExtent l="0" t="0" r="0" b="3175"/>
             <wp:wrapNone/>
             <wp:docPr id="1473484605" name="Imagen 1" descr="Diagrama&#10;&#10;El contenido generado por IA puede ser incorrecto."/>
             <wp:cNvGraphicFramePr>
@@ -7565,7 +7538,7 @@
                   <pic:spPr>
                     <a:xfrm>
                       <a:off x="0" y="0"/>
-                      <a:ext cx="3916738" cy="4492135"/>
+                      <a:ext cx="3352800" cy="3845350"/>
                     </a:xfrm>
                     <a:prstGeom prst="rect">
                       <a:avLst/>
@@ -7583,6 +7556,22 @@
           </wp:anchor>
         </w:drawing>
       </w:r>
+      <w:r>
+        <w:rPr>
+          <w:lang w:val="es-CO"/>
+        </w:rPr>
+        <w:t>Coordinador:</w:t>
+      </w:r>
+    </w:p>
+    <w:p>
+      <w:pPr>
+        <w:pStyle w:val="Prrafodelista"/>
+        <w:ind w:left="720"/>
+        <w:jc w:val="left"/>
+        <w:rPr>
+          <w:lang w:val="es-CO"/>
+        </w:rPr>
+      </w:pPr>
     </w:p>
     <w:p>
       <w:pPr>
@@ -7869,7 +7858,7 @@
           <w:lang w:val="es-CO"/>
         </w:rPr>
         <w:pict w14:anchorId="24C2666C">
-          <v:rect id="_x0000_i1087" style="width:0;height:1.5pt" o:hralign="center" o:hrstd="t" o:hr="t" fillcolor="#a0a0a0" stroked="f"/>
+          <v:rect id="_x0000_i1027" style="width:0;height:1.5pt" o:hralign="center" o:hrstd="t" o:hr="t" fillcolor="#a0a0a0" stroked="f"/>
         </w:pict>
       </w:r>
     </w:p>
@@ -8070,90 +8059,20 @@
       </w:pPr>
       <w:r>
         <w:rPr>
-          <w:lang w:val="es-CO"/>
-        </w:rPr>
-        <w:t>Tiene acceso con la supervisión del ambiente y el seguimiento del aprendiz.</w:t>
-      </w:r>
-      <w:r>
-        <w:rPr>
-          <w:lang w:val="es-CO"/>
-        </w:rPr>
-        <w:br/>
-        <w:t xml:space="preserve">Su función principal es la de </w:t>
-      </w:r>
-      <w:r>
-        <w:rPr>
-          <w:b/>
-          <w:bCs/>
-          <w:lang w:val="es-CO"/>
-        </w:rPr>
-        <w:t>apoyo y consulta</w:t>
-      </w:r>
-      <w:r>
-        <w:rPr>
-          <w:lang w:val="es-CO"/>
-        </w:rPr>
-        <w:t>, ya que puede visualizar información relevante generada por el Coordinador, pero no tiene atribuciones para modificarla directamente.</w:t>
-      </w:r>
-    </w:p>
-    <w:p>
-      <w:pPr>
-        <w:jc w:val="left"/>
-        <w:rPr>
-          <w:lang w:val="es-CO"/>
-        </w:rPr>
-      </w:pPr>
-    </w:p>
-    <w:p>
-      <w:pPr>
-        <w:jc w:val="left"/>
-        <w:rPr>
-          <w:lang w:val="es-CO"/>
-        </w:rPr>
-      </w:pPr>
-    </w:p>
-    <w:p>
-      <w:pPr>
-        <w:pStyle w:val="Prrafodelista"/>
-        <w:numPr>
-          <w:ilvl w:val="0"/>
-          <w:numId w:val="12"/>
-        </w:numPr>
-        <w:jc w:val="left"/>
-        <w:rPr>
-          <w:lang w:val="es-CO"/>
-        </w:rPr>
-      </w:pPr>
-      <w:r>
-        <w:rPr>
-          <w:lang w:val="es-CO"/>
-        </w:rPr>
-        <w:t>Administrador</w:t>
-      </w:r>
-    </w:p>
-    <w:p>
-      <w:pPr>
-        <w:jc w:val="left"/>
-        <w:rPr>
-          <w:lang w:val="es-CO"/>
-        </w:rPr>
-      </w:pPr>
-      <w:r>
-        <w:rPr>
           <w:noProof/>
           <w:lang w:val="en-US"/>
         </w:rPr>
         <w:drawing>
-          <wp:anchor distT="0" distB="0" distL="114300" distR="114300" simplePos="0" relativeHeight="251661312" behindDoc="1" locked="0" layoutInCell="1" allowOverlap="1" wp14:anchorId="66BDD385" wp14:editId="1B68936C">
+          <wp:anchor distT="0" distB="0" distL="114300" distR="114300" simplePos="0" relativeHeight="251661312" behindDoc="1" locked="0" layoutInCell="1" allowOverlap="1" wp14:anchorId="66BDD385" wp14:editId="17195690">
             <wp:simplePos x="0" y="0"/>
             <wp:positionH relativeFrom="margin">
-              <wp:posOffset>461645</wp:posOffset>
+              <wp:posOffset>1499870</wp:posOffset>
             </wp:positionH>
             <wp:positionV relativeFrom="page">
-              <wp:posOffset>6905625</wp:posOffset>
+              <wp:posOffset>7082055</wp:posOffset>
             </wp:positionV>
-            <wp:extent cx="4335138" cy="2838444"/>
-            <wp:effectExtent l="0" t="0" r="8890" b="635"/>
+            <wp:extent cx="4095750" cy="2681705"/>
+            <wp:effectExtent l="0" t="0" r="0" b="4445"/>
             <wp:wrapNone/>
             <wp:docPr id="239789515" name="Imagen 1"/>
             <wp:cNvGraphicFramePr>
@@ -8181,7 +8100,7 @@
                   <pic:spPr>
                     <a:xfrm>
                       <a:off x="0" y="0"/>
-                      <a:ext cx="4335138" cy="2838444"/>
+                      <a:ext cx="4097471" cy="2682832"/>
                     </a:xfrm>
                     <a:prstGeom prst="rect">
                       <a:avLst/>
@@ -8199,6 +8118,76 @@
           </wp:anchor>
         </w:drawing>
       </w:r>
+      <w:r>
+        <w:rPr>
+          <w:lang w:val="es-CO"/>
+        </w:rPr>
+        <w:t>Tiene acceso con la supervisión del ambiente y el seguimiento del aprendiz.</w:t>
+      </w:r>
+      <w:r>
+        <w:rPr>
+          <w:lang w:val="es-CO"/>
+        </w:rPr>
+        <w:br/>
+        <w:t xml:space="preserve">Su función principal es la de </w:t>
+      </w:r>
+      <w:r>
+        <w:rPr>
+          <w:b/>
+          <w:bCs/>
+          <w:lang w:val="es-CO"/>
+        </w:rPr>
+        <w:t>apoyo y consulta</w:t>
+      </w:r>
+      <w:r>
+        <w:rPr>
+          <w:lang w:val="es-CO"/>
+        </w:rPr>
+        <w:t>, ya que puede visualizar información relevante generada por el Coordinador, pero no tiene atribuciones para modificarla directamente.</w:t>
+      </w:r>
+    </w:p>
+    <w:p>
+      <w:pPr>
+        <w:jc w:val="left"/>
+        <w:rPr>
+          <w:lang w:val="es-CO"/>
+        </w:rPr>
+      </w:pPr>
+    </w:p>
+    <w:p>
+      <w:pPr>
+        <w:jc w:val="left"/>
+        <w:rPr>
+          <w:lang w:val="es-CO"/>
+        </w:rPr>
+      </w:pPr>
+    </w:p>
+    <w:p>
+      <w:pPr>
+        <w:pStyle w:val="Prrafodelista"/>
+        <w:numPr>
+          <w:ilvl w:val="0"/>
+          <w:numId w:val="12"/>
+        </w:numPr>
+        <w:jc w:val="left"/>
+        <w:rPr>
+          <w:lang w:val="es-CO"/>
+        </w:rPr>
+      </w:pPr>
+      <w:r>
+        <w:rPr>
+          <w:lang w:val="es-CO"/>
+        </w:rPr>
+        <w:t>Administrador</w:t>
+      </w:r>
+    </w:p>
+    <w:p>
+      <w:pPr>
+        <w:jc w:val="left"/>
+        <w:rPr>
+          <w:lang w:val="es-CO"/>
+        </w:rPr>
+      </w:pPr>
     </w:p>
     <w:p>
       <w:pPr>
@@ -8452,7 +8441,7 @@
           <w:lang w:val="es-CO"/>
         </w:rPr>
         <w:pict w14:anchorId="50DFF55B">
-          <v:rect id="_x0000_i1088" style="width:0;height:1.5pt" o:hralign="center" o:hrstd="t" o:hr="t" fillcolor="#a0a0a0" stroked="f"/>
+          <v:rect id="_x0000_i1028" style="width:0;height:1.5pt" o:hralign="center" o:hrstd="t" o:hr="t" fillcolor="#a0a0a0" stroked="f"/>
         </w:pict>
       </w:r>
     </w:p>
@@ -8795,8 +8784,8 @@
           <w:lang w:val="es-CO"/>
         </w:rPr>
       </w:pPr>
-      <w:bookmarkStart w:id="28" w:name="_heading=h.1ksv4uv" w:colFirst="0" w:colLast="0"/>
-      <w:bookmarkEnd w:id="28"/>
+      <w:bookmarkStart w:id="27" w:name="_heading=h.1ksv4uv" w:colFirst="0" w:colLast="0"/>
+      <w:bookmarkEnd w:id="27"/>
       <w:r>
         <w:rPr>
           <w:b/>
@@ -8888,8 +8877,8 @@
           <w:lang w:val="es-CO"/>
         </w:rPr>
       </w:pPr>
-      <w:bookmarkStart w:id="29" w:name="_heading=h.44sinio" w:colFirst="0" w:colLast="0"/>
-      <w:bookmarkEnd w:id="29"/>
+      <w:bookmarkStart w:id="28" w:name="_heading=h.44sinio" w:colFirst="0" w:colLast="0"/>
+      <w:bookmarkEnd w:id="28"/>
       <w:r>
         <w:rPr>
           <w:b/>
@@ -8958,8 +8947,8 @@
           <w:lang w:val="es-CO"/>
         </w:rPr>
       </w:pPr>
-      <w:bookmarkStart w:id="30" w:name="_heading=h.2jxsxqh" w:colFirst="0" w:colLast="0"/>
-      <w:bookmarkEnd w:id="30"/>
+      <w:bookmarkStart w:id="29" w:name="_heading=h.2jxsxqh" w:colFirst="0" w:colLast="0"/>
+      <w:bookmarkEnd w:id="29"/>
       <w:r>
         <w:rPr>
           <w:b/>
@@ -9021,8 +9010,8 @@
           <w:lang w:val="es-CO"/>
         </w:rPr>
       </w:pPr>
-      <w:bookmarkStart w:id="31" w:name="_heading=h.z337ya" w:colFirst="0" w:colLast="0"/>
-      <w:bookmarkEnd w:id="31"/>
+      <w:bookmarkStart w:id="30" w:name="_heading=h.z337ya" w:colFirst="0" w:colLast="0"/>
+      <w:bookmarkEnd w:id="30"/>
       <w:r>
         <w:rPr>
           <w:b/>
@@ -9130,8 +9119,8 @@
           <w:lang w:val="es-CO"/>
         </w:rPr>
       </w:pPr>
-      <w:bookmarkStart w:id="32" w:name="_heading=h.3j2qqm3" w:colFirst="0" w:colLast="0"/>
-      <w:bookmarkEnd w:id="32"/>
+      <w:bookmarkStart w:id="31" w:name="_heading=h.3j2qqm3" w:colFirst="0" w:colLast="0"/>
+      <w:bookmarkEnd w:id="31"/>
       <w:r>
         <w:rPr>
           <w:b/>
@@ -9203,8 +9192,8 @@
           <w:lang w:val="es-CO"/>
         </w:rPr>
       </w:pPr>
-      <w:bookmarkStart w:id="33" w:name="_heading=h.1y810tw" w:colFirst="0" w:colLast="0"/>
-      <w:bookmarkEnd w:id="33"/>
+      <w:bookmarkStart w:id="32" w:name="_heading=h.1y810tw" w:colFirst="0" w:colLast="0"/>
+      <w:bookmarkEnd w:id="32"/>
       <w:r>
         <w:rPr>
           <w:b/>
@@ -9275,8 +9264,8 @@
           <w:lang w:val="es-CO"/>
         </w:rPr>
       </w:pPr>
-      <w:bookmarkStart w:id="34" w:name="_heading=h.4i7ojhp" w:colFirst="0" w:colLast="0"/>
-      <w:bookmarkEnd w:id="34"/>
+      <w:bookmarkStart w:id="33" w:name="_heading=h.4i7ojhp" w:colFirst="0" w:colLast="0"/>
+      <w:bookmarkEnd w:id="33"/>
       <w:r>
         <w:rPr>
           <w:b/>
@@ -9311,8 +9300,8 @@
           <w:lang w:val="es-CO"/>
         </w:rPr>
       </w:pPr>
-      <w:bookmarkStart w:id="35" w:name="_heading=h.2xcytpi" w:colFirst="0" w:colLast="0"/>
-      <w:bookmarkEnd w:id="35"/>
+      <w:bookmarkStart w:id="34" w:name="_heading=h.2xcytpi" w:colFirst="0" w:colLast="0"/>
+      <w:bookmarkEnd w:id="34"/>
       <w:r>
         <w:rPr>
           <w:color w:val="000000"/>
@@ -9353,8 +9342,8 @@
           <w:lang w:val="es-CO"/>
         </w:rPr>
       </w:pPr>
-      <w:bookmarkStart w:id="36" w:name="_heading=h.1ci93xb" w:colFirst="0" w:colLast="0"/>
-      <w:bookmarkEnd w:id="36"/>
+      <w:bookmarkStart w:id="35" w:name="_heading=h.1ci93xb" w:colFirst="0" w:colLast="0"/>
+      <w:bookmarkEnd w:id="35"/>
       <w:r>
         <w:rPr>
           <w:b/>
@@ -9520,8 +9509,8 @@
           <w:lang w:val="es-CO"/>
         </w:rPr>
       </w:pPr>
-      <w:bookmarkStart w:id="37" w:name="_heading=h.3whwml4" w:colFirst="0" w:colLast="0"/>
-      <w:bookmarkEnd w:id="37"/>
+      <w:bookmarkStart w:id="36" w:name="_heading=h.3whwml4" w:colFirst="0" w:colLast="0"/>
+      <w:bookmarkEnd w:id="36"/>
       <w:r>
         <w:rPr>
           <w:b/>
@@ -9573,8 +9562,8 @@
           <w:lang w:val="es-CO"/>
         </w:rPr>
       </w:pPr>
-      <w:bookmarkStart w:id="38" w:name="_heading=h.2bn6wsx" w:colFirst="0" w:colLast="0"/>
-      <w:bookmarkEnd w:id="38"/>
+      <w:bookmarkStart w:id="37" w:name="_heading=h.2bn6wsx" w:colFirst="0" w:colLast="0"/>
+      <w:bookmarkEnd w:id="37"/>
       <w:r>
         <w:rPr>
           <w:b/>
@@ -9603,8 +9592,8 @@
           <w:lang w:val="es-CO"/>
         </w:rPr>
       </w:pPr>
-      <w:bookmarkStart w:id="39" w:name="_heading=h.qsh70q" w:colFirst="0" w:colLast="0"/>
-      <w:bookmarkEnd w:id="39"/>
+      <w:bookmarkStart w:id="38" w:name="_heading=h.qsh70q" w:colFirst="0" w:colLast="0"/>
+      <w:bookmarkEnd w:id="38"/>
       <w:r>
         <w:rPr>
           <w:lang w:val="es-CO"/>
@@ -9623,8 +9612,8 @@
           <w:lang w:val="es-CO"/>
         </w:rPr>
       </w:pPr>
-      <w:bookmarkStart w:id="40" w:name="_heading=h.3as4poj" w:colFirst="0" w:colLast="0"/>
-      <w:bookmarkEnd w:id="40"/>
+      <w:bookmarkStart w:id="39" w:name="_heading=h.3as4poj" w:colFirst="0" w:colLast="0"/>
+      <w:bookmarkEnd w:id="39"/>
       <w:r>
         <w:rPr>
           <w:lang w:val="es-CO"/>
@@ -9720,8 +9709,8 @@
           <w:lang w:val="es-CO"/>
         </w:rPr>
       </w:pPr>
-      <w:bookmarkStart w:id="41" w:name="_heading=h.1pxezwc" w:colFirst="0" w:colLast="0"/>
-      <w:bookmarkEnd w:id="41"/>
+      <w:bookmarkStart w:id="40" w:name="_heading=h.1pxezwc" w:colFirst="0" w:colLast="0"/>
+      <w:bookmarkEnd w:id="40"/>
       <w:r>
         <w:rPr>
           <w:b/>
@@ -9753,8 +9742,8 @@
           <w:lang w:val="es-CO"/>
         </w:rPr>
       </w:pPr>
-      <w:bookmarkStart w:id="42" w:name="_heading=h.49x2ik5" w:colFirst="0" w:colLast="0"/>
-      <w:bookmarkEnd w:id="42"/>
+      <w:bookmarkStart w:id="41" w:name="_heading=h.49x2ik5" w:colFirst="0" w:colLast="0"/>
+      <w:bookmarkEnd w:id="41"/>
       <w:r>
         <w:rPr>
           <w:b/>
@@ -9786,8 +9775,8 @@
           <w:lang w:val="es-CO"/>
         </w:rPr>
       </w:pPr>
-      <w:bookmarkStart w:id="43" w:name="_heading=h.2p2csry" w:colFirst="0" w:colLast="0"/>
-      <w:bookmarkEnd w:id="43"/>
+      <w:bookmarkStart w:id="42" w:name="_heading=h.2p2csry" w:colFirst="0" w:colLast="0"/>
+      <w:bookmarkEnd w:id="42"/>
       <w:r>
         <w:rPr>
           <w:b/>
@@ -9819,8 +9808,8 @@
           <w:lang w:val="es-CO"/>
         </w:rPr>
       </w:pPr>
-      <w:bookmarkStart w:id="44" w:name="_heading=h.147n2zr" w:colFirst="0" w:colLast="0"/>
-      <w:bookmarkEnd w:id="44"/>
+      <w:bookmarkStart w:id="43" w:name="_heading=h.147n2zr" w:colFirst="0" w:colLast="0"/>
+      <w:bookmarkEnd w:id="43"/>
       <w:r>
         <w:rPr>
           <w:b/>
@@ -9852,8 +9841,8 @@
           <w:lang w:val="es-CO"/>
         </w:rPr>
       </w:pPr>
-      <w:bookmarkStart w:id="45" w:name="_heading=h.3o7alnk" w:colFirst="0" w:colLast="0"/>
-      <w:bookmarkEnd w:id="45"/>
+      <w:bookmarkStart w:id="44" w:name="_heading=h.3o7alnk" w:colFirst="0" w:colLast="0"/>
+      <w:bookmarkEnd w:id="44"/>
       <w:r>
         <w:rPr>
           <w:b/>
@@ -9885,8 +9874,8 @@
           <w:lang w:val="es-CO"/>
         </w:rPr>
       </w:pPr>
-      <w:bookmarkStart w:id="46" w:name="_heading=h.23ckvvd" w:colFirst="0" w:colLast="0"/>
-      <w:bookmarkEnd w:id="46"/>
+      <w:bookmarkStart w:id="45" w:name="_heading=h.23ckvvd" w:colFirst="0" w:colLast="0"/>
+      <w:bookmarkEnd w:id="45"/>
       <w:r>
         <w:rPr>
           <w:b/>
@@ -9918,8 +9907,8 @@
           <w:lang w:val="es-CO"/>
         </w:rPr>
       </w:pPr>
-      <w:bookmarkStart w:id="47" w:name="_heading=h.ihv636" w:colFirst="0" w:colLast="0"/>
-      <w:bookmarkEnd w:id="47"/>
+      <w:bookmarkStart w:id="46" w:name="_heading=h.ihv636" w:colFirst="0" w:colLast="0"/>
+      <w:bookmarkEnd w:id="46"/>
       <w:r>
         <w:rPr>
           <w:b/>
@@ -9946,8 +9935,8 @@
           <w:lang w:val="es-CO"/>
         </w:rPr>
       </w:pPr>
-      <w:bookmarkStart w:id="48" w:name="_heading=h.laepkitgcsvs" w:colFirst="0" w:colLast="0"/>
-      <w:bookmarkEnd w:id="48"/>
+      <w:bookmarkStart w:id="47" w:name="_heading=h.laepkitgcsvs" w:colFirst="0" w:colLast="0"/>
+      <w:bookmarkEnd w:id="47"/>
       <w:r>
         <w:rPr>
           <w:color w:val="000000"/>
@@ -9981,7 +9970,7 @@
 </file>
 
 <file path=word/endnotes.xml><?xml version="1.0" encoding="utf-8"?>
-<w:endnotes xmlns:wpc="http://schemas.microsoft.com/office/word/2010/wordprocessingCanvas" xmlns:cx="http://schemas.microsoft.com/office/drawing/2014/chartex" xmlns:mc="http://schemas.openxmlformats.org/markup-compatibility/2006" xmlns:o="urn:schemas-microsoft-com:office:office" xmlns:r="http://schemas.openxmlformats.org/officeDocument/2006/relationships" xmlns:m="http://schemas.openxmlformats.org/officeDocument/2006/math" xmlns:v="urn:schemas-microsoft-com:vml" xmlns:wp14="http://schemas.microsoft.com/office/word/2010/wordprocessingDrawing" xmlns:wp="http://schemas.openxmlformats.org/drawingml/2006/wordprocessingDrawing" xmlns:w10="urn:schemas-microsoft-com:office:word" xmlns:w="http://schemas.openxmlformats.org/wordprocessingml/2006/main" xmlns:w14="http://schemas.microsoft.com/office/word/2010/wordml" xmlns:w15="http://schemas.microsoft.com/office/word/2012/wordml" xmlns:w16se="http://schemas.microsoft.com/office/word/2015/wordml/symex" xmlns:wpg="http://schemas.microsoft.com/office/word/2010/wordprocessingGroup" xmlns:wpi="http://schemas.microsoft.com/office/word/2010/wordprocessingInk" xmlns:wne="http://schemas.microsoft.com/office/word/2006/wordml" xmlns:wps="http://schemas.microsoft.com/office/word/2010/wordprocessingShape" mc:Ignorable="w14 w15 w16se wp14">
+<w:endnotes xmlns:wpc="http://schemas.microsoft.com/office/word/2010/wordprocessingCanvas" xmlns:cx="http://schemas.microsoft.com/office/drawing/2014/chartex" xmlns:cx1="http://schemas.microsoft.com/office/drawing/2015/9/8/chartex" xmlns:cx2="http://schemas.microsoft.com/office/drawing/2015/10/21/chartex" xmlns:cx3="http://schemas.microsoft.com/office/drawing/2016/5/9/chartex" xmlns:cx4="http://schemas.microsoft.com/office/drawing/2016/5/10/chartex" xmlns:cx5="http://schemas.microsoft.com/office/drawing/2016/5/11/chartex" xmlns:cx6="http://schemas.microsoft.com/office/drawing/2016/5/12/chartex" xmlns:cx7="http://schemas.microsoft.com/office/drawing/2016/5/13/chartex" xmlns:cx8="http://schemas.microsoft.com/office/drawing/2016/5/14/chartex" xmlns:mc="http://schemas.openxmlformats.org/markup-compatibility/2006" xmlns:aink="http://schemas.microsoft.com/office/drawing/2016/ink" xmlns:am3d="http://schemas.microsoft.com/office/drawing/2017/model3d" xmlns:o="urn:schemas-microsoft-com:office:office" xmlns:oel="http://schemas.microsoft.com/office/2019/extlst" xmlns:r="http://schemas.openxmlformats.org/officeDocument/2006/relationships" xmlns:m="http://schemas.openxmlformats.org/officeDocument/2006/math" xmlns:v="urn:schemas-microsoft-com:vml" xmlns:wp14="http://schemas.microsoft.com/office/word/2010/wordprocessingDrawing" xmlns:wp="http://schemas.openxmlformats.org/drawingml/2006/wordprocessingDrawing" xmlns:w10="urn:schemas-microsoft-com:office:word" xmlns:w="http://schemas.openxmlformats.org/wordprocessingml/2006/main" xmlns:w14="http://schemas.microsoft.com/office/word/2010/wordml" xmlns:w15="http://schemas.microsoft.com/office/word/2012/wordml" xmlns:w16cex="http://schemas.microsoft.com/office/word/2018/wordml/cex" xmlns:w16cid="http://schemas.microsoft.com/office/word/2016/wordml/cid" xmlns:w16="http://schemas.microsoft.com/office/word/2018/wordml" xmlns:w16du="http://schemas.microsoft.com/office/word/2023/wordml/word16du" xmlns:w16sdtdh="http://schemas.microsoft.com/office/word/2020/wordml/sdtdatahash" xmlns:w16sdtfl="http://schemas.microsoft.com/office/word/2024/wordml/sdtformatlock" xmlns:w16se="http://schemas.microsoft.com/office/word/2015/wordml/symex" xmlns:wpg="http://schemas.microsoft.com/office/word/2010/wordprocessingGroup" xmlns:wpi="http://schemas.microsoft.com/office/word/2010/wordprocessingInk" xmlns:wne="http://schemas.microsoft.com/office/word/2006/wordml" xmlns:wps="http://schemas.microsoft.com/office/word/2010/wordprocessingShape" mc:Ignorable="w14 w15 w16se w16cid w16 w16cex w16sdtdh w16sdtfl w16du wp14">
   <w:endnote w:type="separator" w:id="-1">
     <w:p>
       <w:r>
@@ -10000,13 +9989,13 @@
 </file>
 
 <file path=word/footer1.xml><?xml version="1.0" encoding="utf-8"?>
-<w:ftr xmlns:wpc="http://schemas.microsoft.com/office/word/2010/wordprocessingCanvas" xmlns:cx="http://schemas.microsoft.com/office/drawing/2014/chartex" xmlns:mc="http://schemas.openxmlformats.org/markup-compatibility/2006" xmlns:o="urn:schemas-microsoft-com:office:office" xmlns:r="http://schemas.openxmlformats.org/officeDocument/2006/relationships" xmlns:m="http://schemas.openxmlformats.org/officeDocument/2006/math" xmlns:v="urn:schemas-microsoft-com:vml" xmlns:wp14="http://schemas.microsoft.com/office/word/2010/wordprocessingDrawing" xmlns:wp="http://schemas.openxmlformats.org/drawingml/2006/wordprocessingDrawing" xmlns:w10="urn:schemas-microsoft-com:office:word" xmlns:w="http://schemas.openxmlformats.org/wordprocessingml/2006/main" xmlns:w14="http://schemas.microsoft.com/office/word/2010/wordml" xmlns:w15="http://schemas.microsoft.com/office/word/2012/wordml" xmlns:w16se="http://schemas.microsoft.com/office/word/2015/wordml/symex" xmlns:wpg="http://schemas.microsoft.com/office/word/2010/wordprocessingGroup" xmlns:wpi="http://schemas.microsoft.com/office/word/2010/wordprocessingInk" xmlns:wne="http://schemas.microsoft.com/office/word/2006/wordml" xmlns:wps="http://schemas.microsoft.com/office/word/2010/wordprocessingShape" mc:Ignorable="w14 w15 w16se wp14">
+<w:ftr xmlns:wpc="http://schemas.microsoft.com/office/word/2010/wordprocessingCanvas" xmlns:cx="http://schemas.microsoft.com/office/drawing/2014/chartex" xmlns:cx1="http://schemas.microsoft.com/office/drawing/2015/9/8/chartex" xmlns:cx2="http://schemas.microsoft.com/office/drawing/2015/10/21/chartex" xmlns:cx3="http://schemas.microsoft.com/office/drawing/2016/5/9/chartex" xmlns:cx4="http://schemas.microsoft.com/office/drawing/2016/5/10/chartex" xmlns:cx5="http://schemas.microsoft.com/office/drawing/2016/5/11/chartex" xmlns:cx6="http://schemas.microsoft.com/office/drawing/2016/5/12/chartex" xmlns:cx7="http://schemas.microsoft.com/office/drawing/2016/5/13/chartex" xmlns:cx8="http://schemas.microsoft.com/office/drawing/2016/5/14/chartex" xmlns:mc="http://schemas.openxmlformats.org/markup-compatibility/2006" xmlns:aink="http://schemas.microsoft.com/office/drawing/2016/ink" xmlns:am3d="http://schemas.microsoft.com/office/drawing/2017/model3d" xmlns:o="urn:schemas-microsoft-com:office:office" xmlns:oel="http://schemas.microsoft.com/office/2019/extlst" xmlns:r="http://schemas.openxmlformats.org/officeDocument/2006/relationships" xmlns:m="http://schemas.openxmlformats.org/officeDocument/2006/math" xmlns:v="urn:schemas-microsoft-com:vml" xmlns:wp14="http://schemas.microsoft.com/office/word/2010/wordprocessingDrawing" xmlns:wp="http://schemas.openxmlformats.org/drawingml/2006/wordprocessingDrawing" xmlns:w10="urn:schemas-microsoft-com:office:word" xmlns:w="http://schemas.openxmlformats.org/wordprocessingml/2006/main" xmlns:w14="http://schemas.microsoft.com/office/word/2010/wordml" xmlns:w15="http://schemas.microsoft.com/office/word/2012/wordml" xmlns:w16cex="http://schemas.microsoft.com/office/word/2018/wordml/cex" xmlns:w16cid="http://schemas.microsoft.com/office/word/2016/wordml/cid" xmlns:w16="http://schemas.microsoft.com/office/word/2018/wordml" xmlns:w16du="http://schemas.microsoft.com/office/word/2023/wordml/word16du" xmlns:w16sdtdh="http://schemas.microsoft.com/office/word/2020/wordml/sdtdatahash" xmlns:w16sdtfl="http://schemas.microsoft.com/office/word/2024/wordml/sdtformatlock" xmlns:w16se="http://schemas.microsoft.com/office/word/2015/wordml/symex" xmlns:wpg="http://schemas.microsoft.com/office/word/2010/wordprocessingGroup" xmlns:wpi="http://schemas.microsoft.com/office/word/2010/wordprocessingInk" xmlns:wne="http://schemas.microsoft.com/office/word/2006/wordml" xmlns:wps="http://schemas.microsoft.com/office/word/2010/wordprocessingShape" mc:Ignorable="w14 w15 w16se w16cid w16 w16cex w16sdtdh w16sdtfl w16du wp14">
   <w:p/>
 </w:ftr>
 </file>
 
 <file path=word/footer2.xml><?xml version="1.0" encoding="utf-8"?>
-<w:ftr xmlns:wpc="http://schemas.microsoft.com/office/word/2010/wordprocessingCanvas" xmlns:cx="http://schemas.microsoft.com/office/drawing/2014/chartex" xmlns:mc="http://schemas.openxmlformats.org/markup-compatibility/2006" xmlns:o="urn:schemas-microsoft-com:office:office" xmlns:r="http://schemas.openxmlformats.org/officeDocument/2006/relationships" xmlns:m="http://schemas.openxmlformats.org/officeDocument/2006/math" xmlns:v="urn:schemas-microsoft-com:vml" xmlns:wp14="http://schemas.microsoft.com/office/word/2010/wordprocessingDrawing" xmlns:wp="http://schemas.openxmlformats.org/drawingml/2006/wordprocessingDrawing" xmlns:w10="urn:schemas-microsoft-com:office:word" xmlns:w="http://schemas.openxmlformats.org/wordprocessingml/2006/main" xmlns:w14="http://schemas.microsoft.com/office/word/2010/wordml" xmlns:w15="http://schemas.microsoft.com/office/word/2012/wordml" xmlns:w16se="http://schemas.microsoft.com/office/word/2015/wordml/symex" xmlns:wpg="http://schemas.microsoft.com/office/word/2010/wordprocessingGroup" xmlns:wpi="http://schemas.microsoft.com/office/word/2010/wordprocessingInk" xmlns:wne="http://schemas.microsoft.com/office/word/2006/wordml" xmlns:wps="http://schemas.microsoft.com/office/word/2010/wordprocessingShape" mc:Ignorable="w14 w15 w16se wp14">
+<w:ftr xmlns:wpc="http://schemas.microsoft.com/office/word/2010/wordprocessingCanvas" xmlns:cx="http://schemas.microsoft.com/office/drawing/2014/chartex" xmlns:cx1="http://schemas.microsoft.com/office/drawing/2015/9/8/chartex" xmlns:cx2="http://schemas.microsoft.com/office/drawing/2015/10/21/chartex" xmlns:cx3="http://schemas.microsoft.com/office/drawing/2016/5/9/chartex" xmlns:cx4="http://schemas.microsoft.com/office/drawing/2016/5/10/chartex" xmlns:cx5="http://schemas.microsoft.com/office/drawing/2016/5/11/chartex" xmlns:cx6="http://schemas.microsoft.com/office/drawing/2016/5/12/chartex" xmlns:cx7="http://schemas.microsoft.com/office/drawing/2016/5/13/chartex" xmlns:cx8="http://schemas.microsoft.com/office/drawing/2016/5/14/chartex" xmlns:mc="http://schemas.openxmlformats.org/markup-compatibility/2006" xmlns:aink="http://schemas.microsoft.com/office/drawing/2016/ink" xmlns:am3d="http://schemas.microsoft.com/office/drawing/2017/model3d" xmlns:o="urn:schemas-microsoft-com:office:office" xmlns:oel="http://schemas.microsoft.com/office/2019/extlst" xmlns:r="http://schemas.openxmlformats.org/officeDocument/2006/relationships" xmlns:m="http://schemas.openxmlformats.org/officeDocument/2006/math" xmlns:v="urn:schemas-microsoft-com:vml" xmlns:wp14="http://schemas.microsoft.com/office/word/2010/wordprocessingDrawing" xmlns:wp="http://schemas.openxmlformats.org/drawingml/2006/wordprocessingDrawing" xmlns:w10="urn:schemas-microsoft-com:office:word" xmlns:w="http://schemas.openxmlformats.org/wordprocessingml/2006/main" xmlns:w14="http://schemas.microsoft.com/office/word/2010/wordml" xmlns:w15="http://schemas.microsoft.com/office/word/2012/wordml" xmlns:w16cex="http://schemas.microsoft.com/office/word/2018/wordml/cex" xmlns:w16cid="http://schemas.microsoft.com/office/word/2016/wordml/cid" xmlns:w16="http://schemas.microsoft.com/office/word/2018/wordml" xmlns:w16du="http://schemas.microsoft.com/office/word/2023/wordml/word16du" xmlns:w16sdtdh="http://schemas.microsoft.com/office/word/2020/wordml/sdtdatahash" xmlns:w16sdtfl="http://schemas.microsoft.com/office/word/2024/wordml/sdtformatlock" xmlns:w16se="http://schemas.microsoft.com/office/word/2015/wordml/symex" xmlns:wpg="http://schemas.microsoft.com/office/word/2010/wordprocessingGroup" xmlns:wpi="http://schemas.microsoft.com/office/word/2010/wordprocessingInk" xmlns:wne="http://schemas.microsoft.com/office/word/2006/wordml" xmlns:wps="http://schemas.microsoft.com/office/word/2010/wordprocessingShape" mc:Ignorable="w14 w15 w16se w16cid w16 w16cex w16sdtdh w16sdtfl w16du wp14">
   <w:p>
     <w:pPr>
       <w:pBdr>
@@ -10190,7 +10179,7 @@
 </file>
 
 <file path=word/footer3.xml><?xml version="1.0" encoding="utf-8"?>
-<w:ftr xmlns:wpc="http://schemas.microsoft.com/office/word/2010/wordprocessingCanvas" xmlns:cx="http://schemas.microsoft.com/office/drawing/2014/chartex" xmlns:mc="http://schemas.openxmlformats.org/markup-compatibility/2006" xmlns:o="urn:schemas-microsoft-com:office:office" xmlns:r="http://schemas.openxmlformats.org/officeDocument/2006/relationships" xmlns:m="http://schemas.openxmlformats.org/officeDocument/2006/math" xmlns:v="urn:schemas-microsoft-com:vml" xmlns:wp14="http://schemas.microsoft.com/office/word/2010/wordprocessingDrawing" xmlns:wp="http://schemas.openxmlformats.org/drawingml/2006/wordprocessingDrawing" xmlns:w10="urn:schemas-microsoft-com:office:word" xmlns:w="http://schemas.openxmlformats.org/wordprocessingml/2006/main" xmlns:w14="http://schemas.microsoft.com/office/word/2010/wordml" xmlns:w15="http://schemas.microsoft.com/office/word/2012/wordml" xmlns:w16se="http://schemas.microsoft.com/office/word/2015/wordml/symex" xmlns:wpg="http://schemas.microsoft.com/office/word/2010/wordprocessingGroup" xmlns:wpi="http://schemas.microsoft.com/office/word/2010/wordprocessingInk" xmlns:wne="http://schemas.microsoft.com/office/word/2006/wordml" xmlns:wps="http://schemas.microsoft.com/office/word/2010/wordprocessingShape" mc:Ignorable="w14 w15 w16se wp14">
+<w:ftr xmlns:wpc="http://schemas.microsoft.com/office/word/2010/wordprocessingCanvas" xmlns:cx="http://schemas.microsoft.com/office/drawing/2014/chartex" xmlns:cx1="http://schemas.microsoft.com/office/drawing/2015/9/8/chartex" xmlns:cx2="http://schemas.microsoft.com/office/drawing/2015/10/21/chartex" xmlns:cx3="http://schemas.microsoft.com/office/drawing/2016/5/9/chartex" xmlns:cx4="http://schemas.microsoft.com/office/drawing/2016/5/10/chartex" xmlns:cx5="http://schemas.microsoft.com/office/drawing/2016/5/11/chartex" xmlns:cx6="http://schemas.microsoft.com/office/drawing/2016/5/12/chartex" xmlns:cx7="http://schemas.microsoft.com/office/drawing/2016/5/13/chartex" xmlns:cx8="http://schemas.microsoft.com/office/drawing/2016/5/14/chartex" xmlns:mc="http://schemas.openxmlformats.org/markup-compatibility/2006" xmlns:aink="http://schemas.microsoft.com/office/drawing/2016/ink" xmlns:am3d="http://schemas.microsoft.com/office/drawing/2017/model3d" xmlns:o="urn:schemas-microsoft-com:office:office" xmlns:oel="http://schemas.microsoft.com/office/2019/extlst" xmlns:r="http://schemas.openxmlformats.org/officeDocument/2006/relationships" xmlns:m="http://schemas.openxmlformats.org/officeDocument/2006/math" xmlns:v="urn:schemas-microsoft-com:vml" xmlns:wp14="http://schemas.microsoft.com/office/word/2010/wordprocessingDrawing" xmlns:wp="http://schemas.openxmlformats.org/drawingml/2006/wordprocessingDrawing" xmlns:w10="urn:schemas-microsoft-com:office:word" xmlns:w="http://schemas.openxmlformats.org/wordprocessingml/2006/main" xmlns:w14="http://schemas.microsoft.com/office/word/2010/wordml" xmlns:w15="http://schemas.microsoft.com/office/word/2012/wordml" xmlns:w16cex="http://schemas.microsoft.com/office/word/2018/wordml/cex" xmlns:w16cid="http://schemas.microsoft.com/office/word/2016/wordml/cid" xmlns:w16="http://schemas.microsoft.com/office/word/2018/wordml" xmlns:w16du="http://schemas.microsoft.com/office/word/2023/wordml/word16du" xmlns:w16sdtdh="http://schemas.microsoft.com/office/word/2020/wordml/sdtdatahash" xmlns:w16sdtfl="http://schemas.microsoft.com/office/word/2024/wordml/sdtformatlock" xmlns:w16se="http://schemas.microsoft.com/office/word/2015/wordml/symex" xmlns:wpg="http://schemas.microsoft.com/office/word/2010/wordprocessingGroup" xmlns:wpi="http://schemas.microsoft.com/office/word/2010/wordprocessingInk" xmlns:wne="http://schemas.microsoft.com/office/word/2006/wordml" xmlns:wps="http://schemas.microsoft.com/office/word/2010/wordprocessingShape" mc:Ignorable="w14 w15 w16se w16cid w16 w16cex w16sdtdh w16sdtfl w16du wp14">
   <w:p>
     <w:pPr>
       <w:pBdr>
@@ -10353,7 +10342,7 @@
 </file>
 
 <file path=word/footnotes.xml><?xml version="1.0" encoding="utf-8"?>
-<w:footnotes xmlns:wpc="http://schemas.microsoft.com/office/word/2010/wordprocessingCanvas" xmlns:cx="http://schemas.microsoft.com/office/drawing/2014/chartex" xmlns:mc="http://schemas.openxmlformats.org/markup-compatibility/2006" xmlns:o="urn:schemas-microsoft-com:office:office" xmlns:r="http://schemas.openxmlformats.org/officeDocument/2006/relationships" xmlns:m="http://schemas.openxmlformats.org/officeDocument/2006/math" xmlns:v="urn:schemas-microsoft-com:vml" xmlns:wp14="http://schemas.microsoft.com/office/word/2010/wordprocessingDrawing" xmlns:wp="http://schemas.openxmlformats.org/drawingml/2006/wordprocessingDrawing" xmlns:w10="urn:schemas-microsoft-com:office:word" xmlns:w="http://schemas.openxmlformats.org/wordprocessingml/2006/main" xmlns:w14="http://schemas.microsoft.com/office/word/2010/wordml" xmlns:w15="http://schemas.microsoft.com/office/word/2012/wordml" xmlns:w16se="http://schemas.microsoft.com/office/word/2015/wordml/symex" xmlns:wpg="http://schemas.microsoft.com/office/word/2010/wordprocessingGroup" xmlns:wpi="http://schemas.microsoft.com/office/word/2010/wordprocessingInk" xmlns:wne="http://schemas.microsoft.com/office/word/2006/wordml" xmlns:wps="http://schemas.microsoft.com/office/word/2010/wordprocessingShape" mc:Ignorable="w14 w15 w16se wp14">
+<w:footnotes xmlns:wpc="http://schemas.microsoft.com/office/word/2010/wordprocessingCanvas" xmlns:cx="http://schemas.microsoft.com/office/drawing/2014/chartex" xmlns:cx1="http://schemas.microsoft.com/office/drawing/2015/9/8/chartex" xmlns:cx2="http://schemas.microsoft.com/office/drawing/2015/10/21/chartex" xmlns:cx3="http://schemas.microsoft.com/office/drawing/2016/5/9/chartex" xmlns:cx4="http://schemas.microsoft.com/office/drawing/2016/5/10/chartex" xmlns:cx5="http://schemas.microsoft.com/office/drawing/2016/5/11/chartex" xmlns:cx6="http://schemas.microsoft.com/office/drawing/2016/5/12/chartex" xmlns:cx7="http://schemas.microsoft.com/office/drawing/2016/5/13/chartex" xmlns:cx8="http://schemas.microsoft.com/office/drawing/2016/5/14/chartex" xmlns:mc="http://schemas.openxmlformats.org/markup-compatibility/2006" xmlns:aink="http://schemas.microsoft.com/office/drawing/2016/ink" xmlns:am3d="http://schemas.microsoft.com/office/drawing/2017/model3d" xmlns:o="urn:schemas-microsoft-com:office:office" xmlns:oel="http://schemas.microsoft.com/office/2019/extlst" xmlns:r="http://schemas.openxmlformats.org/officeDocument/2006/relationships" xmlns:m="http://schemas.openxmlformats.org/officeDocument/2006/math" xmlns:v="urn:schemas-microsoft-com:vml" xmlns:wp14="http://schemas.microsoft.com/office/word/2010/wordprocessingDrawing" xmlns:wp="http://schemas.openxmlformats.org/drawingml/2006/wordprocessingDrawing" xmlns:w10="urn:schemas-microsoft-com:office:word" xmlns:w="http://schemas.openxmlformats.org/wordprocessingml/2006/main" xmlns:w14="http://schemas.microsoft.com/office/word/2010/wordml" xmlns:w15="http://schemas.microsoft.com/office/word/2012/wordml" xmlns:w16cex="http://schemas.microsoft.com/office/word/2018/wordml/cex" xmlns:w16cid="http://schemas.microsoft.com/office/word/2016/wordml/cid" xmlns:w16="http://schemas.microsoft.com/office/word/2018/wordml" xmlns:w16du="http://schemas.microsoft.com/office/word/2023/wordml/word16du" xmlns:w16sdtdh="http://schemas.microsoft.com/office/word/2020/wordml/sdtdatahash" xmlns:w16sdtfl="http://schemas.microsoft.com/office/word/2024/wordml/sdtformatlock" xmlns:w16se="http://schemas.microsoft.com/office/word/2015/wordml/symex" xmlns:wpg="http://schemas.microsoft.com/office/word/2010/wordprocessingGroup" xmlns:wpi="http://schemas.microsoft.com/office/word/2010/wordprocessingInk" xmlns:wne="http://schemas.microsoft.com/office/word/2006/wordml" xmlns:wps="http://schemas.microsoft.com/office/word/2010/wordprocessingShape" mc:Ignorable="w14 w15 w16se w16cid w16 w16cex w16sdtdh w16sdtfl w16du wp14">
   <w:footnote w:type="separator" w:id="-1">
     <w:p>
       <w:r>
@@ -10372,13 +10361,13 @@
 </file>
 
 <file path=word/header1.xml><?xml version="1.0" encoding="utf-8"?>
-<w:hdr xmlns:wpc="http://schemas.microsoft.com/office/word/2010/wordprocessingCanvas" xmlns:cx="http://schemas.microsoft.com/office/drawing/2014/chartex" xmlns:mc="http://schemas.openxmlformats.org/markup-compatibility/2006" xmlns:o="urn:schemas-microsoft-com:office:office" xmlns:r="http://schemas.openxmlformats.org/officeDocument/2006/relationships" xmlns:m="http://schemas.openxmlformats.org/officeDocument/2006/math" xmlns:v="urn:schemas-microsoft-com:vml" xmlns:wp14="http://schemas.microsoft.com/office/word/2010/wordprocessingDrawing" xmlns:wp="http://schemas.openxmlformats.org/drawingml/2006/wordprocessingDrawing" xmlns:w10="urn:schemas-microsoft-com:office:word" xmlns:w="http://schemas.openxmlformats.org/wordprocessingml/2006/main" xmlns:w14="http://schemas.microsoft.com/office/word/2010/wordml" xmlns:w15="http://schemas.microsoft.com/office/word/2012/wordml" xmlns:w16se="http://schemas.microsoft.com/office/word/2015/wordml/symex" xmlns:wpg="http://schemas.microsoft.com/office/word/2010/wordprocessingGroup" xmlns:wpi="http://schemas.microsoft.com/office/word/2010/wordprocessingInk" xmlns:wne="http://schemas.microsoft.com/office/word/2006/wordml" xmlns:wps="http://schemas.microsoft.com/office/word/2010/wordprocessingShape" mc:Ignorable="w14 w15 w16se wp14">
+<w:hdr xmlns:wpc="http://schemas.microsoft.com/office/word/2010/wordprocessingCanvas" xmlns:cx="http://schemas.microsoft.com/office/drawing/2014/chartex" xmlns:cx1="http://schemas.microsoft.com/office/drawing/2015/9/8/chartex" xmlns:cx2="http://schemas.microsoft.com/office/drawing/2015/10/21/chartex" xmlns:cx3="http://schemas.microsoft.com/office/drawing/2016/5/9/chartex" xmlns:cx4="http://schemas.microsoft.com/office/drawing/2016/5/10/chartex" xmlns:cx5="http://schemas.microsoft.com/office/drawing/2016/5/11/chartex" xmlns:cx6="http://schemas.microsoft.com/office/drawing/2016/5/12/chartex" xmlns:cx7="http://schemas.microsoft.com/office/drawing/2016/5/13/chartex" xmlns:cx8="http://schemas.microsoft.com/office/drawing/2016/5/14/chartex" xmlns:mc="http://schemas.openxmlformats.org/markup-compatibility/2006" xmlns:aink="http://schemas.microsoft.com/office/drawing/2016/ink" xmlns:am3d="http://schemas.microsoft.com/office/drawing/2017/model3d" xmlns:o="urn:schemas-microsoft-com:office:office" xmlns:oel="http://schemas.microsoft.com/office/2019/extlst" xmlns:r="http://schemas.openxmlformats.org/officeDocument/2006/relationships" xmlns:m="http://schemas.openxmlformats.org/officeDocument/2006/math" xmlns:v="urn:schemas-microsoft-com:vml" xmlns:wp14="http://schemas.microsoft.com/office/word/2010/wordprocessingDrawing" xmlns:wp="http://schemas.openxmlformats.org/drawingml/2006/wordprocessingDrawing" xmlns:w10="urn:schemas-microsoft-com:office:word" xmlns:w="http://schemas.openxmlformats.org/wordprocessingml/2006/main" xmlns:w14="http://schemas.microsoft.com/office/word/2010/wordml" xmlns:w15="http://schemas.microsoft.com/office/word/2012/wordml" xmlns:w16cex="http://schemas.microsoft.com/office/word/2018/wordml/cex" xmlns:w16cid="http://schemas.microsoft.com/office/word/2016/wordml/cid" xmlns:w16="http://schemas.microsoft.com/office/word/2018/wordml" xmlns:w16du="http://schemas.microsoft.com/office/word/2023/wordml/word16du" xmlns:w16sdtdh="http://schemas.microsoft.com/office/word/2020/wordml/sdtdatahash" xmlns:w16sdtfl="http://schemas.microsoft.com/office/word/2024/wordml/sdtformatlock" xmlns:w16se="http://schemas.microsoft.com/office/word/2015/wordml/symex" xmlns:wpg="http://schemas.microsoft.com/office/word/2010/wordprocessingGroup" xmlns:wpi="http://schemas.microsoft.com/office/word/2010/wordprocessingInk" xmlns:wne="http://schemas.microsoft.com/office/word/2006/wordml" xmlns:wps="http://schemas.microsoft.com/office/word/2010/wordprocessingShape" mc:Ignorable="w14 w15 w16se w16cid w16 w16cex w16sdtdh w16sdtfl w16du wp14">
   <w:p/>
 </w:hdr>
 </file>
 
 <file path=word/header2.xml><?xml version="1.0" encoding="utf-8"?>
-<w:hdr xmlns:wpc="http://schemas.microsoft.com/office/word/2010/wordprocessingCanvas" xmlns:cx="http://schemas.microsoft.com/office/drawing/2014/chartex" xmlns:mc="http://schemas.openxmlformats.org/markup-compatibility/2006" xmlns:o="urn:schemas-microsoft-com:office:office" xmlns:r="http://schemas.openxmlformats.org/officeDocument/2006/relationships" xmlns:m="http://schemas.openxmlformats.org/officeDocument/2006/math" xmlns:v="urn:schemas-microsoft-com:vml" xmlns:wp14="http://schemas.microsoft.com/office/word/2010/wordprocessingDrawing" xmlns:wp="http://schemas.openxmlformats.org/drawingml/2006/wordprocessingDrawing" xmlns:w10="urn:schemas-microsoft-com:office:word" xmlns:w="http://schemas.openxmlformats.org/wordprocessingml/2006/main" xmlns:w14="http://schemas.microsoft.com/office/word/2010/wordml" xmlns:w15="http://schemas.microsoft.com/office/word/2012/wordml" xmlns:w16se="http://schemas.microsoft.com/office/word/2015/wordml/symex" xmlns:wpg="http://schemas.microsoft.com/office/word/2010/wordprocessingGroup" xmlns:wpi="http://schemas.microsoft.com/office/word/2010/wordprocessingInk" xmlns:wne="http://schemas.microsoft.com/office/word/2006/wordml" xmlns:wps="http://schemas.microsoft.com/office/word/2010/wordprocessingShape" mc:Ignorable="w14 w15 w16se wp14">
+<w:hdr xmlns:wpc="http://schemas.microsoft.com/office/word/2010/wordprocessingCanvas" xmlns:cx="http://schemas.microsoft.com/office/drawing/2014/chartex" xmlns:cx1="http://schemas.microsoft.com/office/drawing/2015/9/8/chartex" xmlns:cx2="http://schemas.microsoft.com/office/drawing/2015/10/21/chartex" xmlns:cx3="http://schemas.microsoft.com/office/drawing/2016/5/9/chartex" xmlns:cx4="http://schemas.microsoft.com/office/drawing/2016/5/10/chartex" xmlns:cx5="http://schemas.microsoft.com/office/drawing/2016/5/11/chartex" xmlns:cx6="http://schemas.microsoft.com/office/drawing/2016/5/12/chartex" xmlns:cx7="http://schemas.microsoft.com/office/drawing/2016/5/13/chartex" xmlns:cx8="http://schemas.microsoft.com/office/drawing/2016/5/14/chartex" xmlns:mc="http://schemas.openxmlformats.org/markup-compatibility/2006" xmlns:aink="http://schemas.microsoft.com/office/drawing/2016/ink" xmlns:am3d="http://schemas.microsoft.com/office/drawing/2017/model3d" xmlns:o="urn:schemas-microsoft-com:office:office" xmlns:oel="http://schemas.microsoft.com/office/2019/extlst" xmlns:r="http://schemas.openxmlformats.org/officeDocument/2006/relationships" xmlns:m="http://schemas.openxmlformats.org/officeDocument/2006/math" xmlns:v="urn:schemas-microsoft-com:vml" xmlns:wp14="http://schemas.microsoft.com/office/word/2010/wordprocessingDrawing" xmlns:wp="http://schemas.openxmlformats.org/drawingml/2006/wordprocessingDrawing" xmlns:w10="urn:schemas-microsoft-com:office:word" xmlns:w="http://schemas.openxmlformats.org/wordprocessingml/2006/main" xmlns:w14="http://schemas.microsoft.com/office/word/2010/wordml" xmlns:w15="http://schemas.microsoft.com/office/word/2012/wordml" xmlns:w16cex="http://schemas.microsoft.com/office/word/2018/wordml/cex" xmlns:w16cid="http://schemas.microsoft.com/office/word/2016/wordml/cid" xmlns:w16="http://schemas.microsoft.com/office/word/2018/wordml" xmlns:w16du="http://schemas.microsoft.com/office/word/2023/wordml/word16du" xmlns:w16sdtdh="http://schemas.microsoft.com/office/word/2020/wordml/sdtdatahash" xmlns:w16sdtfl="http://schemas.microsoft.com/office/word/2024/wordml/sdtformatlock" xmlns:w16se="http://schemas.microsoft.com/office/word/2015/wordml/symex" xmlns:wpg="http://schemas.microsoft.com/office/word/2010/wordprocessingGroup" xmlns:wpi="http://schemas.microsoft.com/office/word/2010/wordprocessingInk" xmlns:wne="http://schemas.microsoft.com/office/word/2006/wordml" xmlns:wps="http://schemas.microsoft.com/office/word/2010/wordprocessingShape" mc:Ignorable="w14 w15 w16se w16cid w16 w16cex w16sdtdh w16sdtfl w16du wp14">
   <w:p>
     <w:pPr>
       <w:widowControl w:val="0"/>
@@ -10902,7 +10891,7 @@
 </file>
 
 <file path=word/header3.xml><?xml version="1.0" encoding="utf-8"?>
-<w:hdr xmlns:wpc="http://schemas.microsoft.com/office/word/2010/wordprocessingCanvas" xmlns:cx="http://schemas.microsoft.com/office/drawing/2014/chartex" xmlns:mc="http://schemas.openxmlformats.org/markup-compatibility/2006" xmlns:o="urn:schemas-microsoft-com:office:office" xmlns:r="http://schemas.openxmlformats.org/officeDocument/2006/relationships" xmlns:m="http://schemas.openxmlformats.org/officeDocument/2006/math" xmlns:v="urn:schemas-microsoft-com:vml" xmlns:wp14="http://schemas.microsoft.com/office/word/2010/wordprocessingDrawing" xmlns:wp="http://schemas.openxmlformats.org/drawingml/2006/wordprocessingDrawing" xmlns:w10="urn:schemas-microsoft-com:office:word" xmlns:w="http://schemas.openxmlformats.org/wordprocessingml/2006/main" xmlns:w14="http://schemas.microsoft.com/office/word/2010/wordml" xmlns:w15="http://schemas.microsoft.com/office/word/2012/wordml" xmlns:w16se="http://schemas.microsoft.com/office/word/2015/wordml/symex" xmlns:wpg="http://schemas.microsoft.com/office/word/2010/wordprocessingGroup" xmlns:wpi="http://schemas.microsoft.com/office/word/2010/wordprocessingInk" xmlns:wne="http://schemas.microsoft.com/office/word/2006/wordml" xmlns:wps="http://schemas.microsoft.com/office/word/2010/wordprocessingShape" mc:Ignorable="w14 w15 w16se wp14">
+<w:hdr xmlns:wpc="http://schemas.microsoft.com/office/word/2010/wordprocessingCanvas" xmlns:cx="http://schemas.microsoft.com/office/drawing/2014/chartex" xmlns:cx1="http://schemas.microsoft.com/office/drawing/2015/9/8/chartex" xmlns:cx2="http://schemas.microsoft.com/office/drawing/2015/10/21/chartex" xmlns:cx3="http://schemas.microsoft.com/office/drawing/2016/5/9/chartex" xmlns:cx4="http://schemas.microsoft.com/office/drawing/2016/5/10/chartex" xmlns:cx5="http://schemas.microsoft.com/office/drawing/2016/5/11/chartex" xmlns:cx6="http://schemas.microsoft.com/office/drawing/2016/5/12/chartex" xmlns:cx7="http://schemas.microsoft.com/office/drawing/2016/5/13/chartex" xmlns:cx8="http://schemas.microsoft.com/office/drawing/2016/5/14/chartex" xmlns:mc="http://schemas.openxmlformats.org/markup-compatibility/2006" xmlns:aink="http://schemas.microsoft.com/office/drawing/2016/ink" xmlns:am3d="http://schemas.microsoft.com/office/drawing/2017/model3d" xmlns:o="urn:schemas-microsoft-com:office:office" xmlns:oel="http://schemas.microsoft.com/office/2019/extlst" xmlns:r="http://schemas.openxmlformats.org/officeDocument/2006/relationships" xmlns:m="http://schemas.openxmlformats.org/officeDocument/2006/math" xmlns:v="urn:schemas-microsoft-com:vml" xmlns:wp14="http://schemas.microsoft.com/office/word/2010/wordprocessingDrawing" xmlns:wp="http://schemas.openxmlformats.org/drawingml/2006/wordprocessingDrawing" xmlns:w10="urn:schemas-microsoft-com:office:word" xmlns:w="http://schemas.openxmlformats.org/wordprocessingml/2006/main" xmlns:w14="http://schemas.microsoft.com/office/word/2010/wordml" xmlns:w15="http://schemas.microsoft.com/office/word/2012/wordml" xmlns:w16cex="http://schemas.microsoft.com/office/word/2018/wordml/cex" xmlns:w16cid="http://schemas.microsoft.com/office/word/2016/wordml/cid" xmlns:w16="http://schemas.microsoft.com/office/word/2018/wordml" xmlns:w16du="http://schemas.microsoft.com/office/word/2023/wordml/word16du" xmlns:w16sdtdh="http://schemas.microsoft.com/office/word/2020/wordml/sdtdatahash" xmlns:w16sdtfl="http://schemas.microsoft.com/office/word/2024/wordml/sdtformatlock" xmlns:w16se="http://schemas.microsoft.com/office/word/2015/wordml/symex" xmlns:wpg="http://schemas.microsoft.com/office/word/2010/wordprocessingGroup" xmlns:wpi="http://schemas.microsoft.com/office/word/2010/wordprocessingInk" xmlns:wne="http://schemas.microsoft.com/office/word/2006/wordml" xmlns:wps="http://schemas.microsoft.com/office/word/2010/wordprocessingShape" mc:Ignorable="w14 w15 w16se w16cid w16 w16cex w16sdtdh w16sdtfl w16du wp14">
   <w:p>
     <w:pPr>
       <w:widowControl w:val="0"/>
@@ -11567,7 +11556,7 @@
 </file>
 
 <file path=word/numbering.xml><?xml version="1.0" encoding="utf-8"?>
-<w:numbering xmlns:wpc="http://schemas.microsoft.com/office/word/2010/wordprocessingCanvas" xmlns:cx="http://schemas.microsoft.com/office/drawing/2014/chartex" xmlns:mc="http://schemas.openxmlformats.org/markup-compatibility/2006" xmlns:o="urn:schemas-microsoft-com:office:office" xmlns:r="http://schemas.openxmlformats.org/officeDocument/2006/relationships" xmlns:m="http://schemas.openxmlformats.org/officeDocument/2006/math" xmlns:v="urn:schemas-microsoft-com:vml" xmlns:wp14="http://schemas.microsoft.com/office/word/2010/wordprocessingDrawing" xmlns:wp="http://schemas.openxmlformats.org/drawingml/2006/wordprocessingDrawing" xmlns:w10="urn:schemas-microsoft-com:office:word" xmlns:w="http://schemas.openxmlformats.org/wordprocessingml/2006/main" xmlns:w14="http://schemas.microsoft.com/office/word/2010/wordml" xmlns:w15="http://schemas.microsoft.com/office/word/2012/wordml" xmlns:w16se="http://schemas.microsoft.com/office/word/2015/wordml/symex" xmlns:wpg="http://schemas.microsoft.com/office/word/2010/wordprocessingGroup" xmlns:wpi="http://schemas.microsoft.com/office/word/2010/wordprocessingInk" xmlns:wne="http://schemas.microsoft.com/office/word/2006/wordml" xmlns:wps="http://schemas.microsoft.com/office/word/2010/wordprocessingShape" mc:Ignorable="w14 w15 w16se wp14">
+<w:numbering xmlns:wpc="http://schemas.microsoft.com/office/word/2010/wordprocessingCanvas" xmlns:cx="http://schemas.microsoft.com/office/drawing/2014/chartex" xmlns:cx1="http://schemas.microsoft.com/office/drawing/2015/9/8/chartex" xmlns:cx2="http://schemas.microsoft.com/office/drawing/2015/10/21/chartex" xmlns:cx3="http://schemas.microsoft.com/office/drawing/2016/5/9/chartex" xmlns:cx4="http://schemas.microsoft.com/office/drawing/2016/5/10/chartex" xmlns:cx5="http://schemas.microsoft.com/office/drawing/2016/5/11/chartex" xmlns:cx6="http://schemas.microsoft.com/office/drawing/2016/5/12/chartex" xmlns:cx7="http://schemas.microsoft.com/office/drawing/2016/5/13/chartex" xmlns:cx8="http://schemas.microsoft.com/office/drawing/2016/5/14/chartex" xmlns:mc="http://schemas.openxmlformats.org/markup-compatibility/2006" xmlns:aink="http://schemas.microsoft.com/office/drawing/2016/ink" xmlns:am3d="http://schemas.microsoft.com/office/drawing/2017/model3d" xmlns:o="urn:schemas-microsoft-com:office:office" xmlns:oel="http://schemas.microsoft.com/office/2019/extlst" xmlns:r="http://schemas.openxmlformats.org/officeDocument/2006/relationships" xmlns:m="http://schemas.openxmlformats.org/officeDocument/2006/math" xmlns:v="urn:schemas-microsoft-com:vml" xmlns:wp14="http://schemas.microsoft.com/office/word/2010/wordprocessingDrawing" xmlns:wp="http://schemas.openxmlformats.org/drawingml/2006/wordprocessingDrawing" xmlns:w10="urn:schemas-microsoft-com:office:word" xmlns:w="http://schemas.openxmlformats.org/wordprocessingml/2006/main" xmlns:w14="http://schemas.microsoft.com/office/word/2010/wordml" xmlns:w15="http://schemas.microsoft.com/office/word/2012/wordml" xmlns:w16cex="http://schemas.microsoft.com/office/word/2018/wordml/cex" xmlns:w16cid="http://schemas.microsoft.com/office/word/2016/wordml/cid" xmlns:w16="http://schemas.microsoft.com/office/word/2018/wordml" xmlns:w16du="http://schemas.microsoft.com/office/word/2023/wordml/word16du" xmlns:w16sdtdh="http://schemas.microsoft.com/office/word/2020/wordml/sdtdatahash" xmlns:w16sdtfl="http://schemas.microsoft.com/office/word/2024/wordml/sdtformatlock" xmlns:w16se="http://schemas.microsoft.com/office/word/2015/wordml/symex" xmlns:wpg="http://schemas.microsoft.com/office/word/2010/wordprocessingGroup" xmlns:wpi="http://schemas.microsoft.com/office/word/2010/wordprocessingInk" xmlns:wne="http://schemas.microsoft.com/office/word/2006/wordml" xmlns:wps="http://schemas.microsoft.com/office/word/2010/wordprocessingShape" mc:Ignorable="w14 w15 w16se w16cid w16 w16cex w16sdtdh w16sdtfl w16du wp14">
   <w:abstractNum w:abstractNumId="0" w15:restartNumberingAfterBreak="0">
     <w:nsid w:val="055835C6"/>
     <w:multiLevelType w:val="multilevel"/>
@@ -13447,28 +13436,28 @@
       </w:pPr>
     </w:lvl>
   </w:abstractNum>
-  <w:num w:numId="1">
+  <w:num w:numId="1" w16cid:durableId="1494837282">
     <w:abstractNumId w:val="12"/>
   </w:num>
-  <w:num w:numId="2">
+  <w:num w:numId="2" w16cid:durableId="576132097">
     <w:abstractNumId w:val="8"/>
   </w:num>
-  <w:num w:numId="3">
+  <w:num w:numId="3" w16cid:durableId="2016807689">
     <w:abstractNumId w:val="14"/>
   </w:num>
-  <w:num w:numId="4">
+  <w:num w:numId="4" w16cid:durableId="903418252">
     <w:abstractNumId w:val="15"/>
   </w:num>
-  <w:num w:numId="5">
+  <w:num w:numId="5" w16cid:durableId="829171555">
     <w:abstractNumId w:val="7"/>
   </w:num>
-  <w:num w:numId="6">
+  <w:num w:numId="6" w16cid:durableId="1731265069">
     <w:abstractNumId w:val="3"/>
   </w:num>
-  <w:num w:numId="7">
+  <w:num w:numId="7" w16cid:durableId="1284769781">
     <w:abstractNumId w:val="1"/>
   </w:num>
-  <w:num w:numId="8">
+  <w:num w:numId="8" w16cid:durableId="2086755318">
     <w:abstractNumId w:val="1"/>
     <w:lvlOverride w:ilvl="0">
       <w:startOverride w:val="1"/>
@@ -13498,7 +13487,7 @@
       <w:startOverride w:val="1"/>
     </w:lvlOverride>
   </w:num>
-  <w:num w:numId="9">
+  <w:num w:numId="9" w16cid:durableId="1087579435">
     <w:abstractNumId w:val="1"/>
     <w:lvlOverride w:ilvl="0">
       <w:startOverride w:val="1"/>
@@ -13528,7 +13517,7 @@
       <w:startOverride w:val="1"/>
     </w:lvlOverride>
   </w:num>
-  <w:num w:numId="10">
+  <w:num w:numId="10" w16cid:durableId="2110008015">
     <w:abstractNumId w:val="1"/>
     <w:lvlOverride w:ilvl="0">
       <w:startOverride w:val="1"/>
@@ -13558,31 +13547,31 @@
       <w:startOverride w:val="1"/>
     </w:lvlOverride>
   </w:num>
-  <w:num w:numId="11">
+  <w:num w:numId="11" w16cid:durableId="588150305">
     <w:abstractNumId w:val="13"/>
   </w:num>
-  <w:num w:numId="12">
+  <w:num w:numId="12" w16cid:durableId="1711690337">
     <w:abstractNumId w:val="11"/>
   </w:num>
-  <w:num w:numId="13">
+  <w:num w:numId="13" w16cid:durableId="1908298574">
     <w:abstractNumId w:val="2"/>
   </w:num>
-  <w:num w:numId="14">
+  <w:num w:numId="14" w16cid:durableId="1295059692">
     <w:abstractNumId w:val="5"/>
   </w:num>
-  <w:num w:numId="15">
+  <w:num w:numId="15" w16cid:durableId="1211259988">
     <w:abstractNumId w:val="6"/>
   </w:num>
-  <w:num w:numId="16">
+  <w:num w:numId="16" w16cid:durableId="1229461857">
     <w:abstractNumId w:val="10"/>
   </w:num>
-  <w:num w:numId="17">
+  <w:num w:numId="17" w16cid:durableId="1888759256">
     <w:abstractNumId w:val="4"/>
   </w:num>
-  <w:num w:numId="18">
+  <w:num w:numId="18" w16cid:durableId="1450051051">
     <w:abstractNumId w:val="9"/>
   </w:num>
-  <w:num w:numId="19">
+  <w:num w:numId="19" w16cid:durableId="1042286514">
     <w:abstractNumId w:val="1"/>
     <w:lvlOverride w:ilvl="0">
       <w:startOverride w:val="1"/>
@@ -13612,14 +13601,14 @@
       <w:startOverride w:val="1"/>
     </w:lvlOverride>
   </w:num>
-  <w:num w:numId="20">
+  <w:num w:numId="20" w16cid:durableId="443043169">
     <w:abstractNumId w:val="0"/>
   </w:num>
 </w:numbering>
 </file>
 
 <file path=word/styles.xml><?xml version="1.0" encoding="utf-8"?>
-<w:styles xmlns:mc="http://schemas.openxmlformats.org/markup-compatibility/2006" xmlns:r="http://schemas.openxmlformats.org/officeDocument/2006/relationships" xmlns:w="http://schemas.openxmlformats.org/wordprocessingml/2006/main" xmlns:w14="http://schemas.microsoft.com/office/word/2010/wordml" xmlns:w15="http://schemas.microsoft.com/office/word/2012/wordml" xmlns:w16se="http://schemas.microsoft.com/office/word/2015/wordml/symex" mc:Ignorable="w14 w15 w16se">
+<w:styles xmlns:mc="http://schemas.openxmlformats.org/markup-compatibility/2006" xmlns:r="http://schemas.openxmlformats.org/officeDocument/2006/relationships" xmlns:w="http://schemas.openxmlformats.org/wordprocessingml/2006/main" xmlns:w14="http://schemas.microsoft.com/office/word/2010/wordml" xmlns:w15="http://schemas.microsoft.com/office/word/2012/wordml" xmlns:w16cex="http://schemas.microsoft.com/office/word/2018/wordml/cex" xmlns:w16cid="http://schemas.microsoft.com/office/word/2016/wordml/cid" xmlns:w16="http://schemas.microsoft.com/office/word/2018/wordml" xmlns:w16du="http://schemas.microsoft.com/office/word/2023/wordml/word16du" xmlns:w16sdtdh="http://schemas.microsoft.com/office/word/2020/wordml/sdtdatahash" xmlns:w16sdtfl="http://schemas.microsoft.com/office/word/2024/wordml/sdtformatlock" xmlns:w16se="http://schemas.microsoft.com/office/word/2015/wordml/symex" mc:Ignorable="w14 w15 w16se w16cid w16 w16cex w16sdtdh w16sdtfl w16du">
   <w:docDefaults>
     <w:rPrDefault>
       <w:rPr>
@@ -13635,7 +13624,7 @@
       </w:pPr>
     </w:pPrDefault>
   </w:docDefaults>
-  <w:latentStyles w:defLockedState="0" w:defUIPriority="99" w:defSemiHidden="0" w:defUnhideWhenUsed="0" w:defQFormat="0" w:count="371">
+  <w:latentStyles w:defLockedState="0" w:defUIPriority="99" w:defSemiHidden="0" w:defUnhideWhenUsed="0" w:defQFormat="0" w:count="376">
     <w:lsdException w:name="Normal" w:uiPriority="0" w:qFormat="1"/>
     <w:lsdException w:name="heading 1" w:uiPriority="9" w:qFormat="1"/>
     <w:lsdException w:name="heading 2" w:semiHidden="1" w:uiPriority="9" w:unhideWhenUsed="1" w:qFormat="1"/>
@@ -14007,6 +13996,11 @@
     <w:lsdException w:name="List Table 5 Dark Accent 6" w:uiPriority="50"/>
     <w:lsdException w:name="List Table 6 Colorful Accent 6" w:uiPriority="51"/>
     <w:lsdException w:name="List Table 7 Colorful Accent 6" w:uiPriority="52"/>
+    <w:lsdException w:name="Mention" w:semiHidden="1" w:unhideWhenUsed="1"/>
+    <w:lsdException w:name="Smart Hyperlink" w:semiHidden="1" w:unhideWhenUsed="1"/>
+    <w:lsdException w:name="Hashtag" w:semiHidden="1" w:unhideWhenUsed="1"/>
+    <w:lsdException w:name="Unresolved Mention" w:semiHidden="1" w:unhideWhenUsed="1"/>
+    <w:lsdException w:name="Smart Link" w:semiHidden="1" w:unhideWhenUsed="1"/>
   </w:latentStyles>
   <w:style w:type="paragraph" w:default="1" w:styleId="Normal">
     <w:name w:val="Normal"/>

</xml_diff>